<commit_message>
Made some small edits to System Requirements Document, gave placeholder product name of Handyman Finder
</commit_message>
<xml_diff>
--- a/System Requirements/System Requirements Document.docx
+++ b/System Requirements/System Requirements Document.docx
@@ -148,15 +148,7 @@
         </w:r>
       </w:smartTag>
       <w:r>
-        <w:t xml:space="preserve">hrases such as may, might, could, possibly, should, </w:t>
-      </w:r>
-      <w:proofErr w:type="gramStart"/>
-      <w:r>
-        <w:t>assumed</w:t>
-      </w:r>
-      <w:proofErr w:type="gramEnd"/>
-      <w:r>
-        <w:t xml:space="preserve"> to be, some, a little, and a lot. Use strong, definite words an</w:t>
+        <w:t>hrases such as may, might, could, possibly, should, assumed to be, some, a little, and a lot. Use strong, definite words an</w:t>
       </w:r>
       <w:smartTag w:uri="urn:schemas-microsoft-com:office:smarttags" w:element="PersonName">
         <w:r>
@@ -268,7 +260,7 @@
       </w:r>
       <w:r>
         <w:lastRenderedPageBreak/>
-        <w:t>[Put product name here]</w:t>
+        <w:t>Handyman Finder</w:t>
       </w:r>
     </w:p>
     <w:p>
@@ -509,10 +501,25 @@
         <w:ind w:left="720"/>
       </w:pPr>
       <w:r>
-        <w:t>This document provides an overview of the product</w:t>
-      </w:r>
-      <w:r>
-        <w:t>’s requirements for use in designing the product. To be used by both the development team as well as the customer to verify that all requirements are known and being met as part of the design.</w:t>
+        <w:t>This document pro</w:t>
+      </w:r>
+      <w:r>
+        <w:t>vides an overview of the Handyman Finder’s</w:t>
+      </w:r>
+      <w:r>
+        <w:t xml:space="preserve"> </w:t>
+      </w:r>
+      <w:r>
+        <w:t xml:space="preserve">functional and non-functional </w:t>
+      </w:r>
+      <w:r>
+        <w:t>requirements for use in designing</w:t>
+      </w:r>
+      <w:r>
+        <w:t xml:space="preserve"> and later implementing</w:t>
+      </w:r>
+      <w:r>
+        <w:t xml:space="preserve"> the product. To be used by both the development team as well as the customer to verify that all requirements are known and being met as part of the design.</w:t>
       </w:r>
     </w:p>
     <w:p/>
@@ -538,8 +545,6 @@
       <w:r>
         <w:t>Provide a list of all applicable and referenced documents and other media (e.g., the Somerville text, UML references, documents provided by the customer, websites).  For each reference, provide the title, author, publisher (if applicable), date, and URL (for websites).</w:t>
       </w:r>
-      <w:bookmarkStart w:id="0" w:name="_GoBack"/>
-      <w:bookmarkEnd w:id="0"/>
     </w:p>
     <w:p>
       <w:pPr>
@@ -569,6 +574,8 @@
       <w:pPr>
         <w:ind w:left="360"/>
       </w:pPr>
+      <w:bookmarkStart w:id="0" w:name="_GoBack"/>
+      <w:bookmarkEnd w:id="0"/>
     </w:p>
     <w:p>
       <w:pPr>
@@ -686,6 +693,7 @@
     <w:p/>
     <w:p>
       <w:r>
+        <w:lastRenderedPageBreak/>
         <w:t>In addition to the diagrams, every use case should be documented using the following use case specification format</w:t>
       </w:r>
       <w:r>
@@ -694,7 +702,6 @@
     </w:p>
     <w:p>
       <w:r>
-        <w:lastRenderedPageBreak/>
         <w:br w:type="page"/>
       </w:r>
     </w:p>
@@ -718,12 +725,6 @@
         <w:gridCol w:w="6623"/>
       </w:tblGrid>
       <w:tr>
-        <w:tblPrEx>
-          <w:tblCellMar>
-            <w:top w:w="0" w:type="dxa"/>
-            <w:bottom w:w="0" w:type="dxa"/>
-          </w:tblCellMar>
-        </w:tblPrEx>
         <w:trPr>
           <w:trHeight w:val="287"/>
         </w:trPr>
@@ -765,12 +766,6 @@
         </w:tc>
       </w:tr>
       <w:tr>
-        <w:tblPrEx>
-          <w:tblCellMar>
-            <w:top w:w="0" w:type="dxa"/>
-            <w:bottom w:w="0" w:type="dxa"/>
-          </w:tblCellMar>
-        </w:tblPrEx>
         <w:trPr>
           <w:trHeight w:val="303"/>
         </w:trPr>
@@ -800,12 +795,6 @@
         </w:tc>
       </w:tr>
       <w:tr>
-        <w:tblPrEx>
-          <w:tblCellMar>
-            <w:top w:w="0" w:type="dxa"/>
-            <w:bottom w:w="0" w:type="dxa"/>
-          </w:tblCellMar>
-        </w:tblPrEx>
         <w:trPr>
           <w:trHeight w:val="287"/>
         </w:trPr>
@@ -840,12 +829,6 @@
         </w:tc>
       </w:tr>
       <w:tr>
-        <w:tblPrEx>
-          <w:tblCellMar>
-            <w:top w:w="0" w:type="dxa"/>
-            <w:bottom w:w="0" w:type="dxa"/>
-          </w:tblCellMar>
-        </w:tblPrEx>
         <w:trPr>
           <w:trHeight w:val="303"/>
         </w:trPr>
@@ -880,12 +863,6 @@
         </w:tc>
       </w:tr>
       <w:tr>
-        <w:tblPrEx>
-          <w:tblCellMar>
-            <w:top w:w="0" w:type="dxa"/>
-            <w:bottom w:w="0" w:type="dxa"/>
-          </w:tblCellMar>
-        </w:tblPrEx>
         <w:trPr>
           <w:trHeight w:val="287"/>
         </w:trPr>
@@ -920,12 +897,6 @@
         </w:tc>
       </w:tr>
       <w:tr>
-        <w:tblPrEx>
-          <w:tblCellMar>
-            <w:top w:w="0" w:type="dxa"/>
-            <w:bottom w:w="0" w:type="dxa"/>
-          </w:tblCellMar>
-        </w:tblPrEx>
         <w:trPr>
           <w:trHeight w:val="287"/>
         </w:trPr>
@@ -960,12 +931,6 @@
         </w:tc>
       </w:tr>
       <w:tr>
-        <w:tblPrEx>
-          <w:tblCellMar>
-            <w:top w:w="0" w:type="dxa"/>
-            <w:bottom w:w="0" w:type="dxa"/>
-          </w:tblCellMar>
-        </w:tblPrEx>
         <w:trPr>
           <w:trHeight w:val="303"/>
         </w:trPr>
@@ -1000,12 +965,6 @@
         </w:tc>
       </w:tr>
       <w:tr>
-        <w:tblPrEx>
-          <w:tblCellMar>
-            <w:top w:w="0" w:type="dxa"/>
-            <w:bottom w:w="0" w:type="dxa"/>
-          </w:tblCellMar>
-        </w:tblPrEx>
         <w:trPr>
           <w:trHeight w:val="287"/>
         </w:trPr>
@@ -1040,12 +999,6 @@
         </w:tc>
       </w:tr>
       <w:tr>
-        <w:tblPrEx>
-          <w:tblCellMar>
-            <w:top w:w="0" w:type="dxa"/>
-            <w:bottom w:w="0" w:type="dxa"/>
-          </w:tblCellMar>
-        </w:tblPrEx>
         <w:trPr>
           <w:trHeight w:val="303"/>
         </w:trPr>
@@ -1080,12 +1033,6 @@
         </w:tc>
       </w:tr>
       <w:tr>
-        <w:tblPrEx>
-          <w:tblCellMar>
-            <w:top w:w="0" w:type="dxa"/>
-            <w:bottom w:w="0" w:type="dxa"/>
-          </w:tblCellMar>
-        </w:tblPrEx>
         <w:trPr>
           <w:trHeight w:val="287"/>
         </w:trPr>
@@ -1138,12 +1085,6 @@
         </w:tc>
       </w:tr>
       <w:tr>
-        <w:tblPrEx>
-          <w:tblCellMar>
-            <w:top w:w="0" w:type="dxa"/>
-            <w:bottom w:w="0" w:type="dxa"/>
-          </w:tblCellMar>
-        </w:tblPrEx>
         <w:trPr>
           <w:trHeight w:val="287"/>
         </w:trPr>
@@ -1186,12 +1127,6 @@
         </w:tc>
       </w:tr>
       <w:tr>
-        <w:tblPrEx>
-          <w:tblCellMar>
-            <w:top w:w="0" w:type="dxa"/>
-            <w:bottom w:w="0" w:type="dxa"/>
-          </w:tblCellMar>
-        </w:tblPrEx>
         <w:trPr>
           <w:trHeight w:val="303"/>
         </w:trPr>
@@ -1229,12 +1164,6 @@
         </w:tc>
       </w:tr>
       <w:tr>
-        <w:tblPrEx>
-          <w:tblCellMar>
-            <w:top w:w="0" w:type="dxa"/>
-            <w:bottom w:w="0" w:type="dxa"/>
-          </w:tblCellMar>
-        </w:tblPrEx>
         <w:trPr>
           <w:trHeight w:val="287"/>
         </w:trPr>
@@ -1272,12 +1201,6 @@
         </w:tc>
       </w:tr>
       <w:tr>
-        <w:tblPrEx>
-          <w:tblCellMar>
-            <w:top w:w="0" w:type="dxa"/>
-            <w:bottom w:w="0" w:type="dxa"/>
-          </w:tblCellMar>
-        </w:tblPrEx>
         <w:trPr>
           <w:trHeight w:val="303"/>
         </w:trPr>
@@ -1327,12 +1250,6 @@
         </w:tc>
       </w:tr>
       <w:tr>
-        <w:tblPrEx>
-          <w:tblCellMar>
-            <w:top w:w="0" w:type="dxa"/>
-            <w:bottom w:w="0" w:type="dxa"/>
-          </w:tblCellMar>
-        </w:tblPrEx>
         <w:trPr>
           <w:trHeight w:val="575"/>
         </w:trPr>
@@ -1386,12 +1303,6 @@
         </w:tc>
       </w:tr>
       <w:tr>
-        <w:tblPrEx>
-          <w:tblCellMar>
-            <w:top w:w="0" w:type="dxa"/>
-            <w:bottom w:w="0" w:type="dxa"/>
-          </w:tblCellMar>
-        </w:tblPrEx>
         <w:trPr>
           <w:cantSplit/>
           <w:trHeight w:val="303"/>
@@ -2033,7 +1944,7 @@
         <w:rStyle w:val="PageNumber"/>
         <w:noProof/>
       </w:rPr>
-      <w:t>7</w:t>
+      <w:t>4</w:t>
     </w:r>
     <w:r>
       <w:rPr>
@@ -2355,7 +2266,7 @@
     <w:nsid w:val="086C446E"/>
     <w:multiLevelType w:val="hybridMultilevel"/>
     <w:tmpl w:val="FE20A95C"/>
-    <w:lvl w:ilvl="0">
+    <w:lvl w:ilvl="0" w:tplc="F65CE77A">
       <w:start w:val="6"/>
       <w:numFmt w:val="decimal"/>
       <w:lvlText w:val="%1."/>
@@ -2370,7 +2281,7 @@
         <w:rFonts w:hint="default"/>
       </w:rPr>
     </w:lvl>
-    <w:lvl w:ilvl="1">
+    <w:lvl w:ilvl="1" w:tplc="D7AC64E4">
       <w:start w:val="1"/>
       <w:numFmt w:val="lowerLetter"/>
       <w:lvlText w:val="%2."/>
@@ -2382,7 +2293,7 @@
         <w:ind w:left="1440" w:hanging="360"/>
       </w:pPr>
     </w:lvl>
-    <w:lvl w:ilvl="2" w:tentative="1">
+    <w:lvl w:ilvl="2" w:tplc="E51E4A26" w:tentative="1">
       <w:start w:val="1"/>
       <w:numFmt w:val="lowerRoman"/>
       <w:lvlText w:val="%3."/>
@@ -2394,7 +2305,7 @@
         <w:ind w:left="2160" w:hanging="180"/>
       </w:pPr>
     </w:lvl>
-    <w:lvl w:ilvl="3" w:tentative="1">
+    <w:lvl w:ilvl="3" w:tplc="EA30B494" w:tentative="1">
       <w:start w:val="1"/>
       <w:numFmt w:val="decimal"/>
       <w:lvlText w:val="%4."/>
@@ -2406,7 +2317,7 @@
         <w:ind w:left="2880" w:hanging="360"/>
       </w:pPr>
     </w:lvl>
-    <w:lvl w:ilvl="4" w:tentative="1">
+    <w:lvl w:ilvl="4" w:tplc="438A7668" w:tentative="1">
       <w:start w:val="1"/>
       <w:numFmt w:val="lowerLetter"/>
       <w:lvlText w:val="%5."/>
@@ -2418,7 +2329,7 @@
         <w:ind w:left="3600" w:hanging="360"/>
       </w:pPr>
     </w:lvl>
-    <w:lvl w:ilvl="5" w:tentative="1">
+    <w:lvl w:ilvl="5" w:tplc="E5660D04" w:tentative="1">
       <w:start w:val="1"/>
       <w:numFmt w:val="lowerRoman"/>
       <w:lvlText w:val="%6."/>
@@ -2430,7 +2341,7 @@
         <w:ind w:left="4320" w:hanging="180"/>
       </w:pPr>
     </w:lvl>
-    <w:lvl w:ilvl="6" w:tentative="1">
+    <w:lvl w:ilvl="6" w:tplc="B9C44CC0" w:tentative="1">
       <w:start w:val="1"/>
       <w:numFmt w:val="decimal"/>
       <w:lvlText w:val="%7."/>
@@ -2442,7 +2353,7 @@
         <w:ind w:left="5040" w:hanging="360"/>
       </w:pPr>
     </w:lvl>
-    <w:lvl w:ilvl="7" w:tentative="1">
+    <w:lvl w:ilvl="7" w:tplc="EED4FE12" w:tentative="1">
       <w:start w:val="1"/>
       <w:numFmt w:val="lowerLetter"/>
       <w:lvlText w:val="%8."/>
@@ -2454,7 +2365,7 @@
         <w:ind w:left="5760" w:hanging="360"/>
       </w:pPr>
     </w:lvl>
-    <w:lvl w:ilvl="8" w:tentative="1">
+    <w:lvl w:ilvl="8" w:tplc="89A2913A" w:tentative="1">
       <w:start w:val="1"/>
       <w:numFmt w:val="lowerRoman"/>
       <w:lvlText w:val="%9."/>
@@ -2471,7 +2382,7 @@
     <w:nsid w:val="11385650"/>
     <w:multiLevelType w:val="hybridMultilevel"/>
     <w:tmpl w:val="18EC731C"/>
-    <w:lvl w:ilvl="0">
+    <w:lvl w:ilvl="0" w:tplc="C5864B8C">
       <w:start w:val="1"/>
       <w:numFmt w:val="decimal"/>
       <w:lvlText w:val="%1."/>
@@ -2483,7 +2394,7 @@
         <w:ind w:left="360" w:hanging="360"/>
       </w:pPr>
     </w:lvl>
-    <w:lvl w:ilvl="1" w:tentative="1">
+    <w:lvl w:ilvl="1" w:tplc="BA94537A" w:tentative="1">
       <w:start w:val="1"/>
       <w:numFmt w:val="lowerLetter"/>
       <w:lvlText w:val="%2."/>
@@ -2495,7 +2406,7 @@
         <w:ind w:left="1080" w:hanging="360"/>
       </w:pPr>
     </w:lvl>
-    <w:lvl w:ilvl="2" w:tentative="1">
+    <w:lvl w:ilvl="2" w:tplc="F41C6008" w:tentative="1">
       <w:start w:val="1"/>
       <w:numFmt w:val="lowerRoman"/>
       <w:lvlText w:val="%3."/>
@@ -2507,7 +2418,7 @@
         <w:ind w:left="1800" w:hanging="180"/>
       </w:pPr>
     </w:lvl>
-    <w:lvl w:ilvl="3" w:tentative="1">
+    <w:lvl w:ilvl="3" w:tplc="82D6BE88" w:tentative="1">
       <w:start w:val="1"/>
       <w:numFmt w:val="decimal"/>
       <w:lvlText w:val="%4."/>
@@ -2519,7 +2430,7 @@
         <w:ind w:left="2520" w:hanging="360"/>
       </w:pPr>
     </w:lvl>
-    <w:lvl w:ilvl="4" w:tentative="1">
+    <w:lvl w:ilvl="4" w:tplc="0B3C4526" w:tentative="1">
       <w:start w:val="1"/>
       <w:numFmt w:val="lowerLetter"/>
       <w:lvlText w:val="%5."/>
@@ -2531,7 +2442,7 @@
         <w:ind w:left="3240" w:hanging="360"/>
       </w:pPr>
     </w:lvl>
-    <w:lvl w:ilvl="5" w:tentative="1">
+    <w:lvl w:ilvl="5" w:tplc="139CA138" w:tentative="1">
       <w:start w:val="1"/>
       <w:numFmt w:val="lowerRoman"/>
       <w:lvlText w:val="%6."/>
@@ -2543,7 +2454,7 @@
         <w:ind w:left="3960" w:hanging="180"/>
       </w:pPr>
     </w:lvl>
-    <w:lvl w:ilvl="6" w:tentative="1">
+    <w:lvl w:ilvl="6" w:tplc="59B00A42" w:tentative="1">
       <w:start w:val="1"/>
       <w:numFmt w:val="decimal"/>
       <w:lvlText w:val="%7."/>
@@ -2555,7 +2466,7 @@
         <w:ind w:left="4680" w:hanging="360"/>
       </w:pPr>
     </w:lvl>
-    <w:lvl w:ilvl="7" w:tentative="1">
+    <w:lvl w:ilvl="7" w:tplc="DE4E0A4C" w:tentative="1">
       <w:start w:val="1"/>
       <w:numFmt w:val="lowerLetter"/>
       <w:lvlText w:val="%8."/>
@@ -2567,7 +2478,7 @@
         <w:ind w:left="5400" w:hanging="360"/>
       </w:pPr>
     </w:lvl>
-    <w:lvl w:ilvl="8" w:tentative="1">
+    <w:lvl w:ilvl="8" w:tplc="4AC0336E" w:tentative="1">
       <w:start w:val="1"/>
       <w:numFmt w:val="lowerRoman"/>
       <w:lvlText w:val="%9."/>
@@ -2584,7 +2495,7 @@
     <w:nsid w:val="29CA60A9"/>
     <w:multiLevelType w:val="hybridMultilevel"/>
     <w:tmpl w:val="E3B2A33A"/>
-    <w:lvl w:ilvl="0">
+    <w:lvl w:ilvl="0" w:tplc="22BE2442">
       <w:start w:val="1"/>
       <w:numFmt w:val="bullet"/>
       <w:lvlText w:val=""/>
@@ -2599,7 +2510,7 @@
         <w:rFonts w:ascii="Symbol" w:hAnsi="Symbol" w:hint="default"/>
       </w:rPr>
     </w:lvl>
-    <w:lvl w:ilvl="1" w:tentative="1">
+    <w:lvl w:ilvl="1" w:tplc="5D561F2E" w:tentative="1">
       <w:start w:val="1"/>
       <w:numFmt w:val="bullet"/>
       <w:lvlText w:val="o"/>
@@ -2614,7 +2525,7 @@
         <w:rFonts w:ascii="Courier New" w:hAnsi="Courier New" w:hint="default"/>
       </w:rPr>
     </w:lvl>
-    <w:lvl w:ilvl="2" w:tentative="1">
+    <w:lvl w:ilvl="2" w:tplc="803AAB4C" w:tentative="1">
       <w:start w:val="1"/>
       <w:numFmt w:val="bullet"/>
       <w:lvlText w:val=""/>
@@ -2629,7 +2540,7 @@
         <w:rFonts w:ascii="Wingdings" w:hAnsi="Wingdings" w:hint="default"/>
       </w:rPr>
     </w:lvl>
-    <w:lvl w:ilvl="3" w:tentative="1">
+    <w:lvl w:ilvl="3" w:tplc="313ACED6" w:tentative="1">
       <w:start w:val="1"/>
       <w:numFmt w:val="bullet"/>
       <w:lvlText w:val=""/>
@@ -2644,7 +2555,7 @@
         <w:rFonts w:ascii="Symbol" w:hAnsi="Symbol" w:hint="default"/>
       </w:rPr>
     </w:lvl>
-    <w:lvl w:ilvl="4" w:tentative="1">
+    <w:lvl w:ilvl="4" w:tplc="6F1AAED2" w:tentative="1">
       <w:start w:val="1"/>
       <w:numFmt w:val="bullet"/>
       <w:lvlText w:val="o"/>
@@ -2659,7 +2570,7 @@
         <w:rFonts w:ascii="Courier New" w:hAnsi="Courier New" w:hint="default"/>
       </w:rPr>
     </w:lvl>
-    <w:lvl w:ilvl="5" w:tentative="1">
+    <w:lvl w:ilvl="5" w:tplc="37FC2236" w:tentative="1">
       <w:start w:val="1"/>
       <w:numFmt w:val="bullet"/>
       <w:lvlText w:val=""/>
@@ -2674,7 +2585,7 @@
         <w:rFonts w:ascii="Wingdings" w:hAnsi="Wingdings" w:hint="default"/>
       </w:rPr>
     </w:lvl>
-    <w:lvl w:ilvl="6" w:tentative="1">
+    <w:lvl w:ilvl="6" w:tplc="B622EBB4" w:tentative="1">
       <w:start w:val="1"/>
       <w:numFmt w:val="bullet"/>
       <w:lvlText w:val=""/>
@@ -2689,7 +2600,7 @@
         <w:rFonts w:ascii="Symbol" w:hAnsi="Symbol" w:hint="default"/>
       </w:rPr>
     </w:lvl>
-    <w:lvl w:ilvl="7" w:tentative="1">
+    <w:lvl w:ilvl="7" w:tplc="17BAA1B0" w:tentative="1">
       <w:start w:val="1"/>
       <w:numFmt w:val="bullet"/>
       <w:lvlText w:val="o"/>
@@ -2704,7 +2615,7 @@
         <w:rFonts w:ascii="Courier New" w:hAnsi="Courier New" w:hint="default"/>
       </w:rPr>
     </w:lvl>
-    <w:lvl w:ilvl="8" w:tentative="1">
+    <w:lvl w:ilvl="8" w:tplc="5A22431C" w:tentative="1">
       <w:start w:val="1"/>
       <w:numFmt w:val="bullet"/>
       <w:lvlText w:val=""/>
@@ -2724,7 +2635,7 @@
     <w:nsid w:val="2F383B1D"/>
     <w:multiLevelType w:val="hybridMultilevel"/>
     <w:tmpl w:val="15C0CF1C"/>
-    <w:lvl w:ilvl="0">
+    <w:lvl w:ilvl="0" w:tplc="0DFCF8CC">
       <w:start w:val="1"/>
       <w:numFmt w:val="decimal"/>
       <w:lvlText w:val="%1."/>
@@ -2739,7 +2650,7 @@
         <w:rFonts w:hint="default"/>
       </w:rPr>
     </w:lvl>
-    <w:lvl w:ilvl="1">
+    <w:lvl w:ilvl="1" w:tplc="74288492">
       <w:start w:val="1"/>
       <w:numFmt w:val="lowerLetter"/>
       <w:lvlText w:val="%2."/>
@@ -2751,7 +2662,7 @@
         <w:ind w:left="1800" w:hanging="360"/>
       </w:pPr>
     </w:lvl>
-    <w:lvl w:ilvl="2" w:tentative="1">
+    <w:lvl w:ilvl="2" w:tplc="5DBC8BD6" w:tentative="1">
       <w:start w:val="1"/>
       <w:numFmt w:val="lowerRoman"/>
       <w:lvlText w:val="%3."/>
@@ -2763,7 +2674,7 @@
         <w:ind w:left="2520" w:hanging="180"/>
       </w:pPr>
     </w:lvl>
-    <w:lvl w:ilvl="3" w:tentative="1">
+    <w:lvl w:ilvl="3" w:tplc="2E18C654" w:tentative="1">
       <w:start w:val="1"/>
       <w:numFmt w:val="decimal"/>
       <w:lvlText w:val="%4."/>
@@ -2775,7 +2686,7 @@
         <w:ind w:left="3240" w:hanging="360"/>
       </w:pPr>
     </w:lvl>
-    <w:lvl w:ilvl="4" w:tentative="1">
+    <w:lvl w:ilvl="4" w:tplc="1B48197C" w:tentative="1">
       <w:start w:val="1"/>
       <w:numFmt w:val="lowerLetter"/>
       <w:lvlText w:val="%5."/>
@@ -2787,7 +2698,7 @@
         <w:ind w:left="3960" w:hanging="360"/>
       </w:pPr>
     </w:lvl>
-    <w:lvl w:ilvl="5" w:tentative="1">
+    <w:lvl w:ilvl="5" w:tplc="1FAC52F2" w:tentative="1">
       <w:start w:val="1"/>
       <w:numFmt w:val="lowerRoman"/>
       <w:lvlText w:val="%6."/>
@@ -2799,7 +2710,7 @@
         <w:ind w:left="4680" w:hanging="180"/>
       </w:pPr>
     </w:lvl>
-    <w:lvl w:ilvl="6" w:tentative="1">
+    <w:lvl w:ilvl="6" w:tplc="692C53CA" w:tentative="1">
       <w:start w:val="1"/>
       <w:numFmt w:val="decimal"/>
       <w:lvlText w:val="%7."/>
@@ -2811,7 +2722,7 @@
         <w:ind w:left="5400" w:hanging="360"/>
       </w:pPr>
     </w:lvl>
-    <w:lvl w:ilvl="7" w:tentative="1">
+    <w:lvl w:ilvl="7" w:tplc="DA627678" w:tentative="1">
       <w:start w:val="1"/>
       <w:numFmt w:val="lowerLetter"/>
       <w:lvlText w:val="%8."/>
@@ -2823,7 +2734,7 @@
         <w:ind w:left="6120" w:hanging="360"/>
       </w:pPr>
     </w:lvl>
-    <w:lvl w:ilvl="8" w:tentative="1">
+    <w:lvl w:ilvl="8" w:tplc="51A227D6" w:tentative="1">
       <w:start w:val="1"/>
       <w:numFmt w:val="lowerRoman"/>
       <w:lvlText w:val="%9."/>
@@ -2840,7 +2751,7 @@
     <w:nsid w:val="37E873BA"/>
     <w:multiLevelType w:val="hybridMultilevel"/>
     <w:tmpl w:val="110C70D8"/>
-    <w:lvl w:ilvl="0">
+    <w:lvl w:ilvl="0" w:tplc="67B4D3E2">
       <w:start w:val="1"/>
       <w:numFmt w:val="decimal"/>
       <w:lvlText w:val="%1."/>
@@ -2852,7 +2763,7 @@
         <w:ind w:left="720" w:hanging="360"/>
       </w:pPr>
     </w:lvl>
-    <w:lvl w:ilvl="1" w:tentative="1">
+    <w:lvl w:ilvl="1" w:tplc="0FE62DC6" w:tentative="1">
       <w:start w:val="1"/>
       <w:numFmt w:val="lowerLetter"/>
       <w:lvlText w:val="%2."/>
@@ -2864,7 +2775,7 @@
         <w:ind w:left="1440" w:hanging="360"/>
       </w:pPr>
     </w:lvl>
-    <w:lvl w:ilvl="2" w:tentative="1">
+    <w:lvl w:ilvl="2" w:tplc="656A1D18" w:tentative="1">
       <w:start w:val="1"/>
       <w:numFmt w:val="lowerRoman"/>
       <w:lvlText w:val="%3."/>
@@ -2876,7 +2787,7 @@
         <w:ind w:left="2160" w:hanging="180"/>
       </w:pPr>
     </w:lvl>
-    <w:lvl w:ilvl="3" w:tentative="1">
+    <w:lvl w:ilvl="3" w:tplc="8E4CA4CE" w:tentative="1">
       <w:start w:val="1"/>
       <w:numFmt w:val="decimal"/>
       <w:lvlText w:val="%4."/>
@@ -2888,7 +2799,7 @@
         <w:ind w:left="2880" w:hanging="360"/>
       </w:pPr>
     </w:lvl>
-    <w:lvl w:ilvl="4" w:tentative="1">
+    <w:lvl w:ilvl="4" w:tplc="EB2A68EC" w:tentative="1">
       <w:start w:val="1"/>
       <w:numFmt w:val="lowerLetter"/>
       <w:lvlText w:val="%5."/>
@@ -2900,7 +2811,7 @@
         <w:ind w:left="3600" w:hanging="360"/>
       </w:pPr>
     </w:lvl>
-    <w:lvl w:ilvl="5" w:tentative="1">
+    <w:lvl w:ilvl="5" w:tplc="BDE820BE" w:tentative="1">
       <w:start w:val="1"/>
       <w:numFmt w:val="lowerRoman"/>
       <w:lvlText w:val="%6."/>
@@ -2912,7 +2823,7 @@
         <w:ind w:left="4320" w:hanging="180"/>
       </w:pPr>
     </w:lvl>
-    <w:lvl w:ilvl="6" w:tentative="1">
+    <w:lvl w:ilvl="6" w:tplc="9224EAF0" w:tentative="1">
       <w:start w:val="1"/>
       <w:numFmt w:val="decimal"/>
       <w:lvlText w:val="%7."/>
@@ -2924,7 +2835,7 @@
         <w:ind w:left="5040" w:hanging="360"/>
       </w:pPr>
     </w:lvl>
-    <w:lvl w:ilvl="7" w:tentative="1">
+    <w:lvl w:ilvl="7" w:tplc="B2249C06" w:tentative="1">
       <w:start w:val="1"/>
       <w:numFmt w:val="lowerLetter"/>
       <w:lvlText w:val="%8."/>
@@ -2936,7 +2847,7 @@
         <w:ind w:left="5760" w:hanging="360"/>
       </w:pPr>
     </w:lvl>
-    <w:lvl w:ilvl="8" w:tentative="1">
+    <w:lvl w:ilvl="8" w:tplc="123CD3C8" w:tentative="1">
       <w:start w:val="1"/>
       <w:numFmt w:val="lowerRoman"/>
       <w:lvlText w:val="%9."/>
@@ -3093,7 +3004,7 @@
     <w:nsid w:val="57094755"/>
     <w:multiLevelType w:val="hybridMultilevel"/>
     <w:tmpl w:val="7384F7FC"/>
-    <w:lvl w:ilvl="0">
+    <w:lvl w:ilvl="0" w:tplc="4FBC3686">
       <w:start w:val="1"/>
       <w:numFmt w:val="bullet"/>
       <w:lvlText w:val=""/>
@@ -3109,7 +3020,7 @@
         <w:sz w:val="20"/>
       </w:rPr>
     </w:lvl>
-    <w:lvl w:ilvl="1" w:tentative="1">
+    <w:lvl w:ilvl="1" w:tplc="FC72505E" w:tentative="1">
       <w:start w:val="1"/>
       <w:numFmt w:val="bullet"/>
       <w:lvlText w:val="o"/>
@@ -3125,7 +3036,7 @@
         <w:sz w:val="20"/>
       </w:rPr>
     </w:lvl>
-    <w:lvl w:ilvl="2" w:tentative="1">
+    <w:lvl w:ilvl="2" w:tplc="74568BEE" w:tentative="1">
       <w:start w:val="1"/>
       <w:numFmt w:val="bullet"/>
       <w:lvlText w:val=""/>
@@ -3141,7 +3052,7 @@
         <w:sz w:val="20"/>
       </w:rPr>
     </w:lvl>
-    <w:lvl w:ilvl="3" w:tentative="1">
+    <w:lvl w:ilvl="3" w:tplc="B40E03C2" w:tentative="1">
       <w:start w:val="1"/>
       <w:numFmt w:val="bullet"/>
       <w:lvlText w:val=""/>
@@ -3157,7 +3068,7 @@
         <w:sz w:val="20"/>
       </w:rPr>
     </w:lvl>
-    <w:lvl w:ilvl="4" w:tentative="1">
+    <w:lvl w:ilvl="4" w:tplc="7F1CB870" w:tentative="1">
       <w:start w:val="1"/>
       <w:numFmt w:val="bullet"/>
       <w:lvlText w:val=""/>
@@ -3173,7 +3084,7 @@
         <w:sz w:val="20"/>
       </w:rPr>
     </w:lvl>
-    <w:lvl w:ilvl="5" w:tentative="1">
+    <w:lvl w:ilvl="5" w:tplc="484E4B70" w:tentative="1">
       <w:start w:val="1"/>
       <w:numFmt w:val="bullet"/>
       <w:lvlText w:val=""/>
@@ -3189,7 +3100,7 @@
         <w:sz w:val="20"/>
       </w:rPr>
     </w:lvl>
-    <w:lvl w:ilvl="6" w:tentative="1">
+    <w:lvl w:ilvl="6" w:tplc="831C4A9A" w:tentative="1">
       <w:start w:val="1"/>
       <w:numFmt w:val="bullet"/>
       <w:lvlText w:val=""/>
@@ -3205,7 +3116,7 @@
         <w:sz w:val="20"/>
       </w:rPr>
     </w:lvl>
-    <w:lvl w:ilvl="7" w:tentative="1">
+    <w:lvl w:ilvl="7" w:tplc="8EC458F8" w:tentative="1">
       <w:start w:val="1"/>
       <w:numFmt w:val="bullet"/>
       <w:lvlText w:val=""/>
@@ -3221,7 +3132,7 @@
         <w:sz w:val="20"/>
       </w:rPr>
     </w:lvl>
-    <w:lvl w:ilvl="8" w:tentative="1">
+    <w:lvl w:ilvl="8" w:tplc="9452829E" w:tentative="1">
       <w:start w:val="1"/>
       <w:numFmt w:val="bullet"/>
       <w:lvlText w:val=""/>
@@ -3242,7 +3153,7 @@
     <w:nsid w:val="5F614D22"/>
     <w:multiLevelType w:val="hybridMultilevel"/>
     <w:tmpl w:val="8EA8690A"/>
-    <w:lvl w:ilvl="0">
+    <w:lvl w:ilvl="0" w:tplc="FA202954">
       <w:start w:val="1"/>
       <w:numFmt w:val="decimal"/>
       <w:lvlText w:val="%1."/>
@@ -3254,7 +3165,7 @@
         <w:ind w:left="720" w:hanging="360"/>
       </w:pPr>
     </w:lvl>
-    <w:lvl w:ilvl="1">
+    <w:lvl w:ilvl="1" w:tplc="EE7A7BB2">
       <w:start w:val="1"/>
       <w:numFmt w:val="lowerLetter"/>
       <w:lvlText w:val="%2."/>
@@ -3266,7 +3177,7 @@
         <w:ind w:left="1440" w:hanging="360"/>
       </w:pPr>
     </w:lvl>
-    <w:lvl w:ilvl="2" w:tentative="1">
+    <w:lvl w:ilvl="2" w:tplc="D062C022" w:tentative="1">
       <w:start w:val="1"/>
       <w:numFmt w:val="lowerRoman"/>
       <w:lvlText w:val="%3."/>
@@ -3278,7 +3189,7 @@
         <w:ind w:left="2160" w:hanging="180"/>
       </w:pPr>
     </w:lvl>
-    <w:lvl w:ilvl="3" w:tentative="1">
+    <w:lvl w:ilvl="3" w:tplc="881E8BBC" w:tentative="1">
       <w:start w:val="1"/>
       <w:numFmt w:val="decimal"/>
       <w:lvlText w:val="%4."/>
@@ -3290,7 +3201,7 @@
         <w:ind w:left="2880" w:hanging="360"/>
       </w:pPr>
     </w:lvl>
-    <w:lvl w:ilvl="4" w:tentative="1">
+    <w:lvl w:ilvl="4" w:tplc="50622DFA" w:tentative="1">
       <w:start w:val="1"/>
       <w:numFmt w:val="lowerLetter"/>
       <w:lvlText w:val="%5."/>
@@ -3302,7 +3213,7 @@
         <w:ind w:left="3600" w:hanging="360"/>
       </w:pPr>
     </w:lvl>
-    <w:lvl w:ilvl="5" w:tentative="1">
+    <w:lvl w:ilvl="5" w:tplc="47B41A3C" w:tentative="1">
       <w:start w:val="1"/>
       <w:numFmt w:val="lowerRoman"/>
       <w:lvlText w:val="%6."/>
@@ -3314,7 +3225,7 @@
         <w:ind w:left="4320" w:hanging="180"/>
       </w:pPr>
     </w:lvl>
-    <w:lvl w:ilvl="6" w:tentative="1">
+    <w:lvl w:ilvl="6" w:tplc="E0D4A378" w:tentative="1">
       <w:start w:val="1"/>
       <w:numFmt w:val="decimal"/>
       <w:lvlText w:val="%7."/>
@@ -3326,7 +3237,7 @@
         <w:ind w:left="5040" w:hanging="360"/>
       </w:pPr>
     </w:lvl>
-    <w:lvl w:ilvl="7" w:tentative="1">
+    <w:lvl w:ilvl="7" w:tplc="CC9E4FE6" w:tentative="1">
       <w:start w:val="1"/>
       <w:numFmt w:val="lowerLetter"/>
       <w:lvlText w:val="%8."/>
@@ -3338,7 +3249,7 @@
         <w:ind w:left="5760" w:hanging="360"/>
       </w:pPr>
     </w:lvl>
-    <w:lvl w:ilvl="8" w:tentative="1">
+    <w:lvl w:ilvl="8" w:tplc="7984631E" w:tentative="1">
       <w:start w:val="1"/>
       <w:numFmt w:val="lowerRoman"/>
       <w:lvlText w:val="%9."/>
@@ -3495,7 +3406,7 @@
     <w:nsid w:val="65151DDB"/>
     <w:multiLevelType w:val="hybridMultilevel"/>
     <w:tmpl w:val="4962A170"/>
-    <w:lvl w:ilvl="0">
+    <w:lvl w:ilvl="0" w:tplc="373A2FB0">
       <w:start w:val="1"/>
       <w:numFmt w:val="decimal"/>
       <w:lvlText w:val="%1."/>
@@ -3507,7 +3418,7 @@
         <w:ind w:left="720" w:hanging="360"/>
       </w:pPr>
     </w:lvl>
-    <w:lvl w:ilvl="1" w:tentative="1">
+    <w:lvl w:ilvl="1" w:tplc="EC784590" w:tentative="1">
       <w:start w:val="1"/>
       <w:numFmt w:val="lowerLetter"/>
       <w:lvlText w:val="%2."/>
@@ -3519,7 +3430,7 @@
         <w:ind w:left="1440" w:hanging="360"/>
       </w:pPr>
     </w:lvl>
-    <w:lvl w:ilvl="2" w:tentative="1">
+    <w:lvl w:ilvl="2" w:tplc="2D8CB9A2" w:tentative="1">
       <w:start w:val="1"/>
       <w:numFmt w:val="lowerRoman"/>
       <w:lvlText w:val="%3."/>
@@ -3531,7 +3442,7 @@
         <w:ind w:left="2160" w:hanging="180"/>
       </w:pPr>
     </w:lvl>
-    <w:lvl w:ilvl="3" w:tentative="1">
+    <w:lvl w:ilvl="3" w:tplc="0A4E99D8" w:tentative="1">
       <w:start w:val="1"/>
       <w:numFmt w:val="decimal"/>
       <w:lvlText w:val="%4."/>
@@ -3543,7 +3454,7 @@
         <w:ind w:left="2880" w:hanging="360"/>
       </w:pPr>
     </w:lvl>
-    <w:lvl w:ilvl="4" w:tentative="1">
+    <w:lvl w:ilvl="4" w:tplc="5E848630" w:tentative="1">
       <w:start w:val="1"/>
       <w:numFmt w:val="lowerLetter"/>
       <w:lvlText w:val="%5."/>
@@ -3555,7 +3466,7 @@
         <w:ind w:left="3600" w:hanging="360"/>
       </w:pPr>
     </w:lvl>
-    <w:lvl w:ilvl="5" w:tentative="1">
+    <w:lvl w:ilvl="5" w:tplc="55983062" w:tentative="1">
       <w:start w:val="1"/>
       <w:numFmt w:val="lowerRoman"/>
       <w:lvlText w:val="%6."/>
@@ -3567,7 +3478,7 @@
         <w:ind w:left="4320" w:hanging="180"/>
       </w:pPr>
     </w:lvl>
-    <w:lvl w:ilvl="6" w:tentative="1">
+    <w:lvl w:ilvl="6" w:tplc="824AB750" w:tentative="1">
       <w:start w:val="1"/>
       <w:numFmt w:val="decimal"/>
       <w:lvlText w:val="%7."/>
@@ -3579,7 +3490,7 @@
         <w:ind w:left="5040" w:hanging="360"/>
       </w:pPr>
     </w:lvl>
-    <w:lvl w:ilvl="7" w:tentative="1">
+    <w:lvl w:ilvl="7" w:tplc="0F9EA62A" w:tentative="1">
       <w:start w:val="1"/>
       <w:numFmt w:val="lowerLetter"/>
       <w:lvlText w:val="%8."/>
@@ -3591,7 +3502,7 @@
         <w:ind w:left="5760" w:hanging="360"/>
       </w:pPr>
     </w:lvl>
-    <w:lvl w:ilvl="8" w:tentative="1">
+    <w:lvl w:ilvl="8" w:tplc="42D4150A" w:tentative="1">
       <w:start w:val="1"/>
       <w:numFmt w:val="lowerRoman"/>
       <w:lvlText w:val="%9."/>
@@ -3608,7 +3519,7 @@
     <w:nsid w:val="663A193E"/>
     <w:multiLevelType w:val="hybridMultilevel"/>
     <w:tmpl w:val="324A8A7A"/>
-    <w:lvl w:ilvl="0">
+    <w:lvl w:ilvl="0" w:tplc="0A223058">
       <w:start w:val="1"/>
       <w:numFmt w:val="bullet"/>
       <w:lvlText w:val=""/>
@@ -3624,7 +3535,7 @@
         <w:sz w:val="20"/>
       </w:rPr>
     </w:lvl>
-    <w:lvl w:ilvl="1" w:tentative="1">
+    <w:lvl w:ilvl="1" w:tplc="E862AB38" w:tentative="1">
       <w:start w:val="1"/>
       <w:numFmt w:val="bullet"/>
       <w:lvlText w:val="o"/>
@@ -3640,7 +3551,7 @@
         <w:sz w:val="20"/>
       </w:rPr>
     </w:lvl>
-    <w:lvl w:ilvl="2" w:tentative="1">
+    <w:lvl w:ilvl="2" w:tplc="F74A8EAE" w:tentative="1">
       <w:start w:val="1"/>
       <w:numFmt w:val="bullet"/>
       <w:lvlText w:val=""/>
@@ -3656,7 +3567,7 @@
         <w:sz w:val="20"/>
       </w:rPr>
     </w:lvl>
-    <w:lvl w:ilvl="3" w:tentative="1">
+    <w:lvl w:ilvl="3" w:tplc="33FE161E" w:tentative="1">
       <w:start w:val="1"/>
       <w:numFmt w:val="bullet"/>
       <w:lvlText w:val=""/>
@@ -3672,7 +3583,7 @@
         <w:sz w:val="20"/>
       </w:rPr>
     </w:lvl>
-    <w:lvl w:ilvl="4" w:tentative="1">
+    <w:lvl w:ilvl="4" w:tplc="F90C0ABA" w:tentative="1">
       <w:start w:val="1"/>
       <w:numFmt w:val="bullet"/>
       <w:lvlText w:val=""/>
@@ -3688,7 +3599,7 @@
         <w:sz w:val="20"/>
       </w:rPr>
     </w:lvl>
-    <w:lvl w:ilvl="5" w:tentative="1">
+    <w:lvl w:ilvl="5" w:tplc="F33278DA" w:tentative="1">
       <w:start w:val="1"/>
       <w:numFmt w:val="bullet"/>
       <w:lvlText w:val=""/>
@@ -3704,7 +3615,7 @@
         <w:sz w:val="20"/>
       </w:rPr>
     </w:lvl>
-    <w:lvl w:ilvl="6" w:tentative="1">
+    <w:lvl w:ilvl="6" w:tplc="C098F79A" w:tentative="1">
       <w:start w:val="1"/>
       <w:numFmt w:val="bullet"/>
       <w:lvlText w:val=""/>
@@ -3720,7 +3631,7 @@
         <w:sz w:val="20"/>
       </w:rPr>
     </w:lvl>
-    <w:lvl w:ilvl="7" w:tentative="1">
+    <w:lvl w:ilvl="7" w:tplc="9462FD30" w:tentative="1">
       <w:start w:val="1"/>
       <w:numFmt w:val="bullet"/>
       <w:lvlText w:val=""/>
@@ -3736,7 +3647,7 @@
         <w:sz w:val="20"/>
       </w:rPr>
     </w:lvl>
-    <w:lvl w:ilvl="8" w:tentative="1">
+    <w:lvl w:ilvl="8" w:tplc="CF0A37D8" w:tentative="1">
       <w:start w:val="1"/>
       <w:numFmt w:val="bullet"/>
       <w:lvlText w:val=""/>
@@ -3757,7 +3668,7 @@
     <w:nsid w:val="6782413C"/>
     <w:multiLevelType w:val="hybridMultilevel"/>
     <w:tmpl w:val="985C7B8C"/>
-    <w:lvl w:ilvl="0">
+    <w:lvl w:ilvl="0" w:tplc="C64244F2">
       <w:start w:val="1"/>
       <w:numFmt w:val="bullet"/>
       <w:lvlText w:val=""/>
@@ -3773,7 +3684,7 @@
         <w:sz w:val="20"/>
       </w:rPr>
     </w:lvl>
-    <w:lvl w:ilvl="1" w:tentative="1">
+    <w:lvl w:ilvl="1" w:tplc="45C2745E" w:tentative="1">
       <w:start w:val="1"/>
       <w:numFmt w:val="bullet"/>
       <w:lvlText w:val="o"/>
@@ -3789,7 +3700,7 @@
         <w:sz w:val="20"/>
       </w:rPr>
     </w:lvl>
-    <w:lvl w:ilvl="2" w:tentative="1">
+    <w:lvl w:ilvl="2" w:tplc="B05654C6" w:tentative="1">
       <w:start w:val="1"/>
       <w:numFmt w:val="bullet"/>
       <w:lvlText w:val=""/>
@@ -3805,7 +3716,7 @@
         <w:sz w:val="20"/>
       </w:rPr>
     </w:lvl>
-    <w:lvl w:ilvl="3" w:tentative="1">
+    <w:lvl w:ilvl="3" w:tplc="88A832A2" w:tentative="1">
       <w:start w:val="1"/>
       <w:numFmt w:val="bullet"/>
       <w:lvlText w:val=""/>
@@ -3821,7 +3732,7 @@
         <w:sz w:val="20"/>
       </w:rPr>
     </w:lvl>
-    <w:lvl w:ilvl="4" w:tentative="1">
+    <w:lvl w:ilvl="4" w:tplc="BDD632FA" w:tentative="1">
       <w:start w:val="1"/>
       <w:numFmt w:val="bullet"/>
       <w:lvlText w:val=""/>
@@ -3837,7 +3748,7 @@
         <w:sz w:val="20"/>
       </w:rPr>
     </w:lvl>
-    <w:lvl w:ilvl="5" w:tentative="1">
+    <w:lvl w:ilvl="5" w:tplc="283AA770" w:tentative="1">
       <w:start w:val="1"/>
       <w:numFmt w:val="bullet"/>
       <w:lvlText w:val=""/>
@@ -3853,7 +3764,7 @@
         <w:sz w:val="20"/>
       </w:rPr>
     </w:lvl>
-    <w:lvl w:ilvl="6" w:tentative="1">
+    <w:lvl w:ilvl="6" w:tplc="F97A62CE" w:tentative="1">
       <w:start w:val="1"/>
       <w:numFmt w:val="bullet"/>
       <w:lvlText w:val=""/>
@@ -3869,7 +3780,7 @@
         <w:sz w:val="20"/>
       </w:rPr>
     </w:lvl>
-    <w:lvl w:ilvl="7" w:tentative="1">
+    <w:lvl w:ilvl="7" w:tplc="EE9A3FD4" w:tentative="1">
       <w:start w:val="1"/>
       <w:numFmt w:val="bullet"/>
       <w:lvlText w:val=""/>
@@ -3885,7 +3796,7 @@
         <w:sz w:val="20"/>
       </w:rPr>
     </w:lvl>
-    <w:lvl w:ilvl="8" w:tentative="1">
+    <w:lvl w:ilvl="8" w:tplc="32B22FC8" w:tentative="1">
       <w:start w:val="1"/>
       <w:numFmt w:val="bullet"/>
       <w:lvlText w:val=""/>
@@ -4403,11 +4314,15 @@
   </w:style>
   <w:style w:type="character" w:default="1" w:styleId="DefaultParagraphFont">
     <w:name w:val="Default Paragraph Font"/>
+    <w:uiPriority w:val="1"/>
     <w:semiHidden/>
+    <w:unhideWhenUsed/>
   </w:style>
   <w:style w:type="table" w:default="1" w:styleId="TableNormal">
     <w:name w:val="Normal Table"/>
+    <w:uiPriority w:val="99"/>
     <w:semiHidden/>
+    <w:unhideWhenUsed/>
     <w:tblPr>
       <w:tblInd w:w="0" w:type="dxa"/>
       <w:tblCellMar>
@@ -4420,7 +4335,9 @@
   </w:style>
   <w:style w:type="numbering" w:default="1" w:styleId="NoList">
     <w:name w:val="No List"/>
+    <w:uiPriority w:val="99"/>
     <w:semiHidden/>
+    <w:unhideWhenUsed/>
   </w:style>
   <w:style w:type="paragraph" w:styleId="BodyTextIndent2">
     <w:name w:val="Body Text Indent 2"/>

</xml_diff>

<commit_message>
Updated System Requirements Document to fix some formatting errors
</commit_message>
<xml_diff>
--- a/System Requirements/System Requirements Document.docx
+++ b/System Requirements/System Requirements Document.docx
@@ -585,13 +585,147 @@
     </w:p>
     <w:p>
       <w:pPr>
+        <w:ind w:left="360"/>
+      </w:pPr>
+    </w:p>
+    <w:p>
+      <w:pPr>
+        <w:ind w:left="360"/>
+      </w:pPr>
+    </w:p>
+    <w:p>
+      <w:pPr>
+        <w:ind w:left="360"/>
+      </w:pPr>
+    </w:p>
+    <w:p>
+      <w:pPr>
+        <w:ind w:left="360"/>
+      </w:pPr>
+    </w:p>
+    <w:p>
+      <w:pPr>
+        <w:ind w:left="360"/>
+      </w:pPr>
+    </w:p>
+    <w:p>
+      <w:pPr>
+        <w:ind w:left="360"/>
+      </w:pPr>
+    </w:p>
+    <w:p>
+      <w:pPr>
+        <w:ind w:left="360"/>
+      </w:pPr>
+    </w:p>
+    <w:p>
+      <w:pPr>
+        <w:ind w:left="360"/>
+      </w:pPr>
+    </w:p>
+    <w:p>
+      <w:pPr>
+        <w:ind w:left="360"/>
+      </w:pPr>
+    </w:p>
+    <w:p>
+      <w:pPr>
+        <w:ind w:left="360"/>
+      </w:pPr>
+    </w:p>
+    <w:p>
+      <w:pPr>
+        <w:ind w:left="360"/>
+      </w:pPr>
+    </w:p>
+    <w:p>
+      <w:pPr>
+        <w:ind w:left="360"/>
+      </w:pPr>
+    </w:p>
+    <w:p>
+      <w:pPr>
+        <w:ind w:left="360"/>
+      </w:pPr>
+    </w:p>
+    <w:p>
+      <w:pPr>
+        <w:ind w:left="360"/>
+      </w:pPr>
+    </w:p>
+    <w:p>
+      <w:pPr>
+        <w:ind w:left="360"/>
+      </w:pPr>
+    </w:p>
+    <w:p>
+      <w:pPr>
+        <w:ind w:left="360"/>
+      </w:pPr>
+    </w:p>
+    <w:p>
+      <w:pPr>
+        <w:ind w:left="360"/>
+      </w:pPr>
+    </w:p>
+    <w:p>
+      <w:pPr>
+        <w:ind w:left="360"/>
+      </w:pPr>
+    </w:p>
+    <w:p>
+      <w:pPr>
+        <w:ind w:left="360"/>
+      </w:pPr>
+    </w:p>
+    <w:p>
+      <w:pPr>
+        <w:ind w:left="360"/>
+      </w:pPr>
+    </w:p>
+    <w:p>
+      <w:pPr>
+        <w:ind w:left="360"/>
+      </w:pPr>
+    </w:p>
+    <w:p>
+      <w:pPr>
+        <w:ind w:left="360"/>
+      </w:pPr>
+    </w:p>
+    <w:p>
+      <w:pPr>
+        <w:ind w:left="360"/>
+      </w:pPr>
+    </w:p>
+    <w:p>
+      <w:pPr>
+        <w:ind w:left="360"/>
+      </w:pPr>
+    </w:p>
+    <w:p>
+      <w:pPr>
         <w:numPr>
           <w:ilvl w:val="1"/>
           <w:numId w:val="14"/>
         </w:numPr>
       </w:pPr>
       <w:r>
+        <w:lastRenderedPageBreak/>
         <w:t>Product Scope</w:t>
+      </w:r>
+    </w:p>
+    <w:p>
+      <w:pPr>
+        <w:ind w:left="720"/>
+      </w:pPr>
+    </w:p>
+    <w:p>
+      <w:pPr>
+        <w:ind w:left="720"/>
+      </w:pPr>
+      <w:r>
+        <w:t>Please see the Functional Requirements for the Use Case Diagrams representing the following numbered arrows.</w:t>
       </w:r>
     </w:p>
     <w:p>
@@ -4487,7 +4621,6 @@
         <w:ind w:left="720"/>
       </w:pPr>
       <w:r>
-        <w:lastRenderedPageBreak/>
         <w:br/>
       </w:r>
     </w:p>
@@ -4498,11 +4631,92 @@
     </w:p>
     <w:p>
       <w:pPr>
+        <w:ind w:left="360"/>
+      </w:pPr>
+    </w:p>
+    <w:p>
+      <w:pPr>
+        <w:ind w:left="360"/>
+      </w:pPr>
+    </w:p>
+    <w:p>
+      <w:pPr>
+        <w:ind w:left="360"/>
+      </w:pPr>
+    </w:p>
+    <w:p>
+      <w:pPr>
+        <w:ind w:left="360"/>
+      </w:pPr>
+    </w:p>
+    <w:p>
+      <w:pPr>
+        <w:ind w:left="360"/>
+      </w:pPr>
+    </w:p>
+    <w:p>
+      <w:pPr>
+        <w:ind w:left="360"/>
+      </w:pPr>
+    </w:p>
+    <w:p>
+      <w:pPr>
+        <w:ind w:left="360"/>
+      </w:pPr>
+    </w:p>
+    <w:p>
+      <w:pPr>
+        <w:ind w:left="360"/>
+      </w:pPr>
+    </w:p>
+    <w:p>
+      <w:pPr>
+        <w:ind w:left="360"/>
+      </w:pPr>
+    </w:p>
+    <w:p>
+      <w:pPr>
+        <w:ind w:left="360"/>
+      </w:pPr>
+    </w:p>
+    <w:p>
+      <w:pPr>
+        <w:ind w:left="360"/>
+      </w:pPr>
+    </w:p>
+    <w:p>
+      <w:pPr>
+        <w:ind w:left="360"/>
+      </w:pPr>
+    </w:p>
+    <w:p>
+      <w:pPr>
+        <w:ind w:left="360"/>
+      </w:pPr>
+    </w:p>
+    <w:p>
+      <w:pPr>
+        <w:ind w:left="360"/>
+      </w:pPr>
+    </w:p>
+    <w:p>
+      <w:pPr>
+        <w:ind w:left="360"/>
+      </w:pPr>
+    </w:p>
+    <w:p>
+      <w:pPr>
+        <w:ind w:left="360"/>
+      </w:pPr>
+    </w:p>
+    <w:p>
+      <w:pPr>
         <w:rPr>
           <w:b/>
         </w:rPr>
       </w:pPr>
       <w:r>
+        <w:lastRenderedPageBreak/>
         <w:t xml:space="preserve">2.  </w:t>
       </w:r>
       <w:r>
@@ -5284,6 +5498,9 @@
         </w:tc>
       </w:tr>
     </w:tbl>
+    <w:p/>
+    <w:p/>
+    <w:p/>
     <w:p/>
     <w:p/>
     <w:p/>
@@ -21633,6 +21850,8 @@
         <w:pStyle w:val="BodyTextIndent"/>
         <w:ind w:left="0"/>
       </w:pPr>
+      <w:bookmarkStart w:id="0" w:name="_GoBack"/>
+      <w:bookmarkEnd w:id="0"/>
       <w:r>
         <w:t>Provide a list of all deliverable items (that is, all artifacts that you will deliver to the customer).  This list will include items such as the product itself (What format? Source code? Executable code? Object code?), documentation, and training resources (if any).  Specify when (date) and in what format (e.g., hard copy, CD) each will be delivered.  A tabular format works well for this section.  We will assume that the deliverable items are as follows:</w:t>
       </w:r>
@@ -21657,8 +21876,6 @@
         <w:pStyle w:val="BodyTextIndent"/>
         <w:ind w:left="0"/>
       </w:pPr>
-      <w:bookmarkStart w:id="0" w:name="_GoBack"/>
-      <w:bookmarkEnd w:id="0"/>
     </w:p>
     <w:p>
       <w:pPr>
@@ -22098,7 +22315,7 @@
         <w:rStyle w:val="PageNumber"/>
         <w:noProof/>
       </w:rPr>
-      <w:t>18</w:t>
+      <w:t>19</w:t>
     </w:r>
     <w:r>
       <w:rPr>

</xml_diff>

<commit_message>
Small updates and edits to SRD
</commit_message>
<xml_diff>
--- a/System Requirements/System Requirements Document.docx
+++ b/System Requirements/System Requirements Document.docx
@@ -21825,8 +21825,9 @@
       <w:r>
         <w:t>.”</w:t>
       </w:r>
+      <w:bookmarkStart w:id="0" w:name="_GoBack"/>
+      <w:bookmarkEnd w:id="0"/>
     </w:p>
-    <w:p/>
     <w:p/>
     <w:p>
       <w:pPr>
@@ -21850,8 +21851,6 @@
         <w:pStyle w:val="BodyTextIndent"/>
         <w:ind w:left="0"/>
       </w:pPr>
-      <w:bookmarkStart w:id="0" w:name="_GoBack"/>
-      <w:bookmarkEnd w:id="0"/>
       <w:r>
         <w:t>Provide a list of all deliverable items (that is, all artifacts that you will deliver to the customer).  This list will include items such as the product itself (What format? Source code? Executable code? Object code?), documentation, and training resources (if any).  Specify when (date) and in what format (e.g., hard copy, CD) each will be delivered.  A tabular format works well for this section.  We will assume that the deliverable items are as follows:</w:t>
       </w:r>
@@ -22315,7 +22314,7 @@
         <w:rStyle w:val="PageNumber"/>
         <w:noProof/>
       </w:rPr>
-      <w:t>19</w:t>
+      <w:t>20</w:t>
     </w:r>
     <w:r>
       <w:rPr>

</xml_diff>

<commit_message>
added 10 Non functional requirements
</commit_message>
<xml_diff>
--- a/System Requirements/System Requirements Document.docx
+++ b/System Requirements/System Requirements Document.docx
@@ -913,14 +913,7 @@
                                 <w:sz w:val="16"/>
                                 <w:szCs w:val="16"/>
                               </w:rPr>
-                              <w:t xml:space="preserve">10. </w:t>
-                            </w:r>
-                            <w:r>
-                              <w:rPr>
-                                <w:sz w:val="16"/>
-                                <w:szCs w:val="16"/>
-                              </w:rPr>
-                              <w:t>Change Account Info</w:t>
+                              <w:t>10. Change Account Info</w:t>
                             </w:r>
                           </w:p>
                         </w:txbxContent>
@@ -961,14 +954,7 @@
                           <w:sz w:val="16"/>
                           <w:szCs w:val="16"/>
                         </w:rPr>
-                        <w:t xml:space="preserve">10. </w:t>
-                      </w:r>
-                      <w:r>
-                        <w:rPr>
-                          <w:sz w:val="16"/>
-                          <w:szCs w:val="16"/>
-                        </w:rPr>
-                        <w:t>Change Account Info</w:t>
+                        <w:t>10. Change Account Info</w:t>
                       </w:r>
                     </w:p>
                   </w:txbxContent>
@@ -1258,21 +1244,7 @@
                                 <w:sz w:val="16"/>
                                 <w:szCs w:val="16"/>
                               </w:rPr>
-                              <w:t>R</w:t>
-                            </w:r>
-                            <w:r>
-                              <w:rPr>
-                                <w:sz w:val="16"/>
-                                <w:szCs w:val="16"/>
-                              </w:rPr>
-                              <w:t xml:space="preserve">egister or 2. </w:t>
-                            </w:r>
-                            <w:r>
-                              <w:rPr>
-                                <w:sz w:val="16"/>
-                                <w:szCs w:val="16"/>
-                              </w:rPr>
-                              <w:t>Login</w:t>
+                              <w:t>Register or 2. Login</w:t>
                             </w:r>
                           </w:p>
                         </w:txbxContent>
@@ -1323,21 +1295,7 @@
                           <w:sz w:val="16"/>
                           <w:szCs w:val="16"/>
                         </w:rPr>
-                        <w:t>R</w:t>
-                      </w:r>
-                      <w:r>
-                        <w:rPr>
-                          <w:sz w:val="16"/>
-                          <w:szCs w:val="16"/>
-                        </w:rPr>
-                        <w:t xml:space="preserve">egister or 2. </w:t>
-                      </w:r>
-                      <w:r>
-                        <w:rPr>
-                          <w:sz w:val="16"/>
-                          <w:szCs w:val="16"/>
-                        </w:rPr>
-                        <w:t>Login</w:t>
+                        <w:t>Register or 2. Login</w:t>
                       </w:r>
                     </w:p>
                   </w:txbxContent>
@@ -1832,14 +1790,7 @@
                                 <w:sz w:val="16"/>
                                 <w:szCs w:val="16"/>
                               </w:rPr>
-                              <w:t>S</w:t>
-                            </w:r>
-                            <w:r>
-                              <w:rPr>
-                                <w:sz w:val="16"/>
-                                <w:szCs w:val="16"/>
-                              </w:rPr>
-                              <w:t xml:space="preserve">earch for, </w:t>
+                              <w:t xml:space="preserve">Search for, </w:t>
                             </w:r>
                             <w:r>
                               <w:rPr>
@@ -1853,14 +1804,7 @@
                                 <w:sz w:val="16"/>
                                 <w:szCs w:val="16"/>
                               </w:rPr>
-                              <w:t>elect</w:t>
-                            </w:r>
-                            <w:r>
-                              <w:rPr>
-                                <w:sz w:val="16"/>
-                                <w:szCs w:val="16"/>
-                              </w:rPr>
-                              <w:t xml:space="preserve">, and </w:t>
+                              <w:t xml:space="preserve">elect, and </w:t>
                             </w:r>
                             <w:r>
                               <w:rPr>
@@ -1874,14 +1818,7 @@
                                 <w:sz w:val="16"/>
                                 <w:szCs w:val="16"/>
                               </w:rPr>
-                              <w:t>inalize</w:t>
-                            </w:r>
-                            <w:r>
-                              <w:rPr>
-                                <w:sz w:val="16"/>
-                                <w:szCs w:val="16"/>
-                              </w:rPr>
-                              <w:t xml:space="preserve"> Jobs</w:t>
+                              <w:t>inalize Jobs</w:t>
                             </w:r>
                           </w:p>
                         </w:txbxContent>
@@ -1929,14 +1866,7 @@
                           <w:sz w:val="16"/>
                           <w:szCs w:val="16"/>
                         </w:rPr>
-                        <w:t>S</w:t>
-                      </w:r>
-                      <w:r>
-                        <w:rPr>
-                          <w:sz w:val="16"/>
-                          <w:szCs w:val="16"/>
-                        </w:rPr>
-                        <w:t xml:space="preserve">earch for, </w:t>
+                        <w:t xml:space="preserve">Search for, </w:t>
                       </w:r>
                       <w:r>
                         <w:rPr>
@@ -1950,14 +1880,7 @@
                           <w:sz w:val="16"/>
                           <w:szCs w:val="16"/>
                         </w:rPr>
-                        <w:t>elect</w:t>
-                      </w:r>
-                      <w:r>
-                        <w:rPr>
-                          <w:sz w:val="16"/>
-                          <w:szCs w:val="16"/>
-                        </w:rPr>
-                        <w:t xml:space="preserve">, and </w:t>
+                        <w:t xml:space="preserve">elect, and </w:t>
                       </w:r>
                       <w:r>
                         <w:rPr>
@@ -1971,14 +1894,7 @@
                           <w:sz w:val="16"/>
                           <w:szCs w:val="16"/>
                         </w:rPr>
-                        <w:t>inalize</w:t>
-                      </w:r>
-                      <w:r>
-                        <w:rPr>
-                          <w:sz w:val="16"/>
-                          <w:szCs w:val="16"/>
-                        </w:rPr>
-                        <w:t xml:space="preserve"> Jobs</w:t>
+                        <w:t>inalize Jobs</w:t>
                       </w:r>
                     </w:p>
                   </w:txbxContent>
@@ -4452,10 +4368,7 @@
                               <w:jc w:val="center"/>
                             </w:pPr>
                             <w:r>
-                              <w:t>Handyman Services</w:t>
-                            </w:r>
-                            <w:r>
-                              <w:t xml:space="preserve"> Website</w:t>
+                              <w:t>Handyman Services Website</w:t>
                             </w:r>
                           </w:p>
                         </w:txbxContent>
@@ -4489,10 +4402,7 @@
                         <w:jc w:val="center"/>
                       </w:pPr>
                       <w:r>
-                        <w:t>Handyman Services</w:t>
-                      </w:r>
-                      <w:r>
-                        <w:t xml:space="preserve"> Website</w:t>
+                        <w:t>Handyman Services Website</w:t>
                       </w:r>
                     </w:p>
                   </w:txbxContent>
@@ -21778,6 +21688,157 @@
         <w:t xml:space="preserve">st include a minimum of 10 NFRs specific to product requirements, organizational requirements, and external requirements. </w:t>
       </w:r>
     </w:p>
+    <w:p/>
+    <w:p>
+      <w:r>
+        <w:t>Priority – 5:</w:t>
+      </w:r>
+    </w:p>
+    <w:p>
+      <w:r>
+        <w:tab/>
+      </w:r>
+    </w:p>
+    <w:p>
+      <w:pPr>
+        <w:pStyle w:val="ListParagraph"/>
+        <w:numPr>
+          <w:ilvl w:val="0"/>
+          <w:numId w:val="8"/>
+        </w:numPr>
+      </w:pPr>
+      <w:r>
+        <w:t>User must be connected to the internet</w:t>
+      </w:r>
+    </w:p>
+    <w:p>
+      <w:pPr>
+        <w:pStyle w:val="ListParagraph"/>
+        <w:numPr>
+          <w:ilvl w:val="0"/>
+          <w:numId w:val="8"/>
+        </w:numPr>
+      </w:pPr>
+      <w:r>
+        <w:t>User must have a valid email address</w:t>
+      </w:r>
+    </w:p>
+    <w:p>
+      <w:pPr>
+        <w:pStyle w:val="ListParagraph"/>
+        <w:numPr>
+          <w:ilvl w:val="0"/>
+          <w:numId w:val="8"/>
+        </w:numPr>
+      </w:pPr>
+      <w:r>
+        <w:t>User must create an the account with a unique user identification</w:t>
+      </w:r>
+    </w:p>
+    <w:p>
+      <w:pPr>
+        <w:pStyle w:val="ListParagraph"/>
+        <w:numPr>
+          <w:ilvl w:val="0"/>
+          <w:numId w:val="8"/>
+        </w:numPr>
+      </w:pPr>
+      <w:r>
+        <w:t>User must create an account with a valid password (6-12 characters)</w:t>
+      </w:r>
+    </w:p>
+    <w:p>
+      <w:pPr>
+        <w:pStyle w:val="ListParagraph"/>
+        <w:numPr>
+          <w:ilvl w:val="0"/>
+          <w:numId w:val="8"/>
+        </w:numPr>
+      </w:pPr>
+      <w:r>
+        <w:t>User must be able to navigate between Customer and Worker</w:t>
+      </w:r>
+      <w:bookmarkStart w:id="0" w:name="_GoBack"/>
+      <w:bookmarkEnd w:id="0"/>
+    </w:p>
+    <w:p/>
+    <w:p>
+      <w:r>
+        <w:t>Priority – 4:</w:t>
+      </w:r>
+    </w:p>
+    <w:p/>
+    <w:p>
+      <w:pPr>
+        <w:pStyle w:val="ListParagraph"/>
+        <w:numPr>
+          <w:ilvl w:val="0"/>
+          <w:numId w:val="8"/>
+        </w:numPr>
+      </w:pPr>
+      <w:r>
+        <w:t>Customer’s must be able to provide a description of the job offered</w:t>
+      </w:r>
+    </w:p>
+    <w:p>
+      <w:pPr>
+        <w:pStyle w:val="ListParagraph"/>
+        <w:numPr>
+          <w:ilvl w:val="0"/>
+          <w:numId w:val="8"/>
+        </w:numPr>
+      </w:pPr>
+      <w:r>
+        <w:t>Customer’s must be able to provide a dollar amount for the job offered</w:t>
+      </w:r>
+    </w:p>
+    <w:p/>
+    <w:p>
+      <w:r>
+        <w:t>Priority – 2:</w:t>
+      </w:r>
+    </w:p>
+    <w:p>
+      <w:pPr>
+        <w:pStyle w:val="ListParagraph"/>
+        <w:numPr>
+          <w:ilvl w:val="0"/>
+          <w:numId w:val="8"/>
+        </w:numPr>
+      </w:pPr>
+      <w:r>
+        <w:t>Worker must complete the job within 48 hours of accepting</w:t>
+      </w:r>
+    </w:p>
+    <w:p>
+      <w:pPr>
+        <w:pStyle w:val="ListParagraph"/>
+        <w:numPr>
+          <w:ilvl w:val="0"/>
+          <w:numId w:val="8"/>
+        </w:numPr>
+      </w:pPr>
+      <w:r>
+        <w:t>Both users must finalize job transaction within 48 hours of accepting</w:t>
+      </w:r>
+    </w:p>
+    <w:p>
+      <w:pPr>
+        <w:pStyle w:val="ListParagraph"/>
+        <w:numPr>
+          <w:ilvl w:val="0"/>
+          <w:numId w:val="8"/>
+        </w:numPr>
+      </w:pPr>
+      <w:r>
+        <w:t xml:space="preserve">User’s must be able to send a request to admin to unfreeze an account </w:t>
+      </w:r>
+    </w:p>
+    <w:p>
+      <w:pPr>
+        <w:pStyle w:val="ListParagraph"/>
+      </w:pPr>
+    </w:p>
     <w:p>
       <w:pPr>
         <w:pStyle w:val="Heading2"/>
@@ -21825,8 +21886,6 @@
       <w:r>
         <w:t>.”</w:t>
       </w:r>
-      <w:bookmarkStart w:id="0" w:name="_GoBack"/>
-      <w:bookmarkEnd w:id="0"/>
     </w:p>
     <w:p/>
     <w:p>
@@ -21917,6 +21976,7 @@
         </w:numPr>
       </w:pPr>
       <w:r>
+        <w:lastRenderedPageBreak/>
         <w:t xml:space="preserve">User Manual </w:t>
       </w:r>
     </w:p>
@@ -22085,7 +22145,6 @@
         <w:ind w:left="0"/>
       </w:pPr>
       <w:r>
-        <w:lastRenderedPageBreak/>
         <w:t>Issues that have been raised and do not yet have a conclusion.  These issues will be addressed later in the development process.</w:t>
       </w:r>
       <w:r>
@@ -22314,7 +22373,7 @@
         <w:rStyle w:val="PageNumber"/>
         <w:noProof/>
       </w:rPr>
-      <w:t>20</w:t>
+      <w:t>18</w:t>
     </w:r>
     <w:r>
       <w:rPr>

</xml_diff>

<commit_message>
Updated System Requirements Document and Presentation Slideshow for Spiral 1
</commit_message>
<xml_diff>
--- a/System Requirements/System Requirements Document.docx
+++ b/System Requirements/System Requirements Document.docx
@@ -2,298 +2,1197 @@
 <file path=word/document.xml><?xml version="1.0" encoding="utf-8"?>
 <w:document xmlns:wpc="http://schemas.microsoft.com/office/word/2010/wordprocessingCanvas" xmlns:mc="http://schemas.openxmlformats.org/markup-compatibility/2006" xmlns:o="urn:schemas-microsoft-com:office:office" xmlns:r="http://schemas.openxmlformats.org/officeDocument/2006/relationships" xmlns:m="http://schemas.openxmlformats.org/officeDocument/2006/math" xmlns:v="urn:schemas-microsoft-com:vml" xmlns:wp14="http://schemas.microsoft.com/office/word/2010/wordprocessingDrawing" xmlns:wp="http://schemas.openxmlformats.org/drawingml/2006/wordprocessingDrawing" xmlns:w10="urn:schemas-microsoft-com:office:word" xmlns:w="http://schemas.openxmlformats.org/wordprocessingml/2006/main" xmlns:w14="http://schemas.microsoft.com/office/word/2010/wordml" xmlns:w15="http://schemas.microsoft.com/office/word/2012/wordml" xmlns:wpg="http://schemas.microsoft.com/office/word/2010/wordprocessingGroup" xmlns:wpi="http://schemas.microsoft.com/office/word/2010/wordprocessingInk" xmlns:wne="http://schemas.microsoft.com/office/word/2006/wordml" xmlns:wps="http://schemas.microsoft.com/office/word/2010/wordprocessingShape" mc:Ignorable="w14 w15 wp14">
   <w:body>
+    <w:sdt>
+      <w:sdtPr>
+        <w:id w:val="360257410"/>
+        <w:docPartObj>
+          <w:docPartGallery w:val="Cover Pages"/>
+          <w:docPartUnique/>
+        </w:docPartObj>
+      </w:sdtPr>
+      <w:sdtEndPr>
+        <w:rPr>
+          <w:b/>
+          <w:bCs/>
+          <w:szCs w:val="24"/>
+        </w:rPr>
+      </w:sdtEndPr>
+      <w:sdtContent>
+        <w:p>
+          <w:r>
+            <w:rPr>
+              <w:noProof/>
+            </w:rPr>
+            <mc:AlternateContent>
+              <mc:Choice Requires="wps">
+                <w:drawing>
+                  <wp:anchor distT="0" distB="0" distL="114300" distR="114300" simplePos="0" relativeHeight="251713536" behindDoc="0" locked="0" layoutInCell="1" allowOverlap="1" wp14:anchorId="44D65D06" wp14:editId="6EBB7922">
+                    <wp:simplePos x="0" y="0"/>
+                    <wp:positionH relativeFrom="margin">
+                      <wp:posOffset>5295900</wp:posOffset>
+                    </wp:positionH>
+                    <wp:positionV relativeFrom="page">
+                      <wp:posOffset>228600</wp:posOffset>
+                    </wp:positionV>
+                    <wp:extent cx="695325" cy="987425"/>
+                    <wp:effectExtent l="0" t="0" r="9525" b="5080"/>
+                    <wp:wrapNone/>
+                    <wp:docPr id="132" name="Rectangle 132"/>
+                    <wp:cNvGraphicFramePr>
+                      <a:graphicFrameLocks xmlns:a="http://schemas.openxmlformats.org/drawingml/2006/main" noChangeAspect="1"/>
+                    </wp:cNvGraphicFramePr>
+                    <a:graphic xmlns:a="http://schemas.openxmlformats.org/drawingml/2006/main">
+                      <a:graphicData uri="http://schemas.microsoft.com/office/word/2010/wordprocessingShape">
+                        <wps:wsp>
+                          <wps:cNvSpPr>
+                            <a:spLocks noChangeAspect="1"/>
+                          </wps:cNvSpPr>
+                          <wps:spPr>
+                            <a:xfrm>
+                              <a:off x="0" y="0"/>
+                              <a:ext cx="695325" cy="987425"/>
+                            </a:xfrm>
+                            <a:prstGeom prst="rect">
+                              <a:avLst/>
+                            </a:prstGeom>
+                            <a:ln>
+                              <a:noFill/>
+                            </a:ln>
+                          </wps:spPr>
+                          <wps:style>
+                            <a:lnRef idx="2">
+                              <a:schemeClr val="accent1">
+                                <a:shade val="50000"/>
+                              </a:schemeClr>
+                            </a:lnRef>
+                            <a:fillRef idx="1">
+                              <a:schemeClr val="accent1"/>
+                            </a:fillRef>
+                            <a:effectRef idx="0">
+                              <a:schemeClr val="accent1"/>
+                            </a:effectRef>
+                            <a:fontRef idx="minor">
+                              <a:schemeClr val="lt1"/>
+                            </a:fontRef>
+                          </wps:style>
+                          <wps:txbx>
+                            <w:txbxContent>
+                              <w:sdt>
+                                <w:sdtPr>
+                                  <w:rPr>
+                                    <w:color w:val="FFFFFF" w:themeColor="background1"/>
+                                    <w:sz w:val="24"/>
+                                    <w:szCs w:val="24"/>
+                                  </w:rPr>
+                                  <w:alias w:val="Year"/>
+                                  <w:tag w:val=""/>
+                                  <w:id w:val="-785116381"/>
+                                  <w:dataBinding w:prefixMappings="xmlns:ns0='http://schemas.microsoft.com/office/2006/coverPageProps' " w:xpath="/ns0:CoverPageProperties[1]/ns0:PublishDate[1]" w:storeItemID="{55AF091B-3C7A-41E3-B477-F2FDAA23CFDA}"/>
+                                  <w:date w:fullDate="2016-03-08T00:00:00Z">
+                                    <w:dateFormat w:val="yyyy"/>
+                                    <w:lid w:val="en-US"/>
+                                    <w:storeMappedDataAs w:val="dateTime"/>
+                                    <w:calendar w:val="gregorian"/>
+                                  </w:date>
+                                </w:sdtPr>
+                                <w:sdtContent>
+                                  <w:p>
+                                    <w:pPr>
+                                      <w:pStyle w:val="NoSpacing"/>
+                                      <w:jc w:val="right"/>
+                                      <w:rPr>
+                                        <w:color w:val="FFFFFF" w:themeColor="background1"/>
+                                        <w:sz w:val="24"/>
+                                        <w:szCs w:val="24"/>
+                                      </w:rPr>
+                                    </w:pPr>
+                                    <w:r>
+                                      <w:rPr>
+                                        <w:color w:val="FFFFFF" w:themeColor="background1"/>
+                                        <w:sz w:val="24"/>
+                                        <w:szCs w:val="24"/>
+                                      </w:rPr>
+                                      <w:t>3/8/2016</w:t>
+                                    </w:r>
+                                  </w:p>
+                                </w:sdtContent>
+                              </w:sdt>
+                            </w:txbxContent>
+                          </wps:txbx>
+                          <wps:bodyPr rot="0" spcFirstLastPara="0" vertOverflow="overflow" horzOverflow="overflow" vert="horz" wrap="square" lIns="45720" tIns="45720" rIns="45720" bIns="45720" numCol="1" spcCol="0" rtlCol="0" fromWordArt="0" anchor="b" anchorCtr="0" forceAA="0" compatLnSpc="1">
+                            <a:prstTxWarp prst="textNoShape">
+                              <a:avLst/>
+                            </a:prstTxWarp>
+                            <a:noAutofit/>
+                          </wps:bodyPr>
+                        </wps:wsp>
+                      </a:graphicData>
+                    </a:graphic>
+                    <wp14:sizeRelH relativeFrom="page">
+                      <wp14:pctWidth>0</wp14:pctWidth>
+                    </wp14:sizeRelH>
+                    <wp14:sizeRelV relativeFrom="page">
+                      <wp14:pctHeight>9800</wp14:pctHeight>
+                    </wp14:sizeRelV>
+                  </wp:anchor>
+                </w:drawing>
+              </mc:Choice>
+              <mc:Fallback>
+                <w:pict>
+                  <v:rect w14:anchorId="44D65D06" id="Rectangle 132" o:spid="_x0000_s1026" style="position:absolute;margin-left:417pt;margin-top:18pt;width:54.75pt;height:77.75pt;z-index:251713536;visibility:visible;mso-wrap-style:square;mso-width-percent:0;mso-height-percent:98;mso-wrap-distance-left:9pt;mso-wrap-distance-top:0;mso-wrap-distance-right:9pt;mso-wrap-distance-bottom:0;mso-position-horizontal:absolute;mso-position-horizontal-relative:margin;mso-position-vertical:absolute;mso-position-vertical-relative:page;mso-width-percent:0;mso-height-percent:98;mso-width-relative:page;mso-height-relative:page;v-text-anchor:bottom" o:gfxdata="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" fillcolor="#5b9bd5 [3204]" stroked="f" strokeweight="1pt">
+                    <v:path arrowok="t"/>
+                    <o:lock v:ext="edit" aspectratio="t"/>
+                    <v:textbox inset="3.6pt,,3.6pt">
+                      <w:txbxContent>
+                        <w:sdt>
+                          <w:sdtPr>
+                            <w:rPr>
+                              <w:color w:val="FFFFFF" w:themeColor="background1"/>
+                              <w:sz w:val="24"/>
+                              <w:szCs w:val="24"/>
+                            </w:rPr>
+                            <w:alias w:val="Year"/>
+                            <w:tag w:val=""/>
+                            <w:id w:val="-785116381"/>
+                            <w:dataBinding w:prefixMappings="xmlns:ns0='http://schemas.microsoft.com/office/2006/coverPageProps' " w:xpath="/ns0:CoverPageProperties[1]/ns0:PublishDate[1]" w:storeItemID="{55AF091B-3C7A-41E3-B477-F2FDAA23CFDA}"/>
+                            <w:date w:fullDate="2016-03-08T00:00:00Z">
+                              <w:dateFormat w:val="yyyy"/>
+                              <w:lid w:val="en-US"/>
+                              <w:storeMappedDataAs w:val="dateTime"/>
+                              <w:calendar w:val="gregorian"/>
+                            </w:date>
+                          </w:sdtPr>
+                          <w:sdtContent>
+                            <w:p>
+                              <w:pPr>
+                                <w:pStyle w:val="NoSpacing"/>
+                                <w:jc w:val="right"/>
+                                <w:rPr>
+                                  <w:color w:val="FFFFFF" w:themeColor="background1"/>
+                                  <w:sz w:val="24"/>
+                                  <w:szCs w:val="24"/>
+                                </w:rPr>
+                              </w:pPr>
+                              <w:r>
+                                <w:rPr>
+                                  <w:color w:val="FFFFFF" w:themeColor="background1"/>
+                                  <w:sz w:val="24"/>
+                                  <w:szCs w:val="24"/>
+                                </w:rPr>
+                                <w:t>3/8/2016</w:t>
+                              </w:r>
+                            </w:p>
+                          </w:sdtContent>
+                        </w:sdt>
+                      </w:txbxContent>
+                    </v:textbox>
+                    <w10:wrap anchorx="margin" anchory="page"/>
+                  </v:rect>
+                </w:pict>
+              </mc:Fallback>
+            </mc:AlternateContent>
+          </w:r>
+        </w:p>
+        <w:p>
+          <w:pPr>
+            <w:rPr>
+              <w:b/>
+              <w:bCs/>
+              <w:szCs w:val="24"/>
+            </w:rPr>
+          </w:pPr>
+          <w:r>
+            <w:rPr>
+              <w:noProof/>
+            </w:rPr>
+            <mc:AlternateContent>
+              <mc:Choice Requires="wps">
+                <w:drawing>
+                  <wp:anchor distT="0" distB="0" distL="182880" distR="182880" simplePos="0" relativeHeight="251714560" behindDoc="0" locked="0" layoutInCell="1" allowOverlap="1" wp14:anchorId="7736293D" wp14:editId="73D91233">
+                    <wp:simplePos x="0" y="0"/>
+                    <wp:positionH relativeFrom="margin">
+                      <wp:posOffset>457200</wp:posOffset>
+                    </wp:positionH>
+                    <wp:positionV relativeFrom="page">
+                      <wp:posOffset>1714500</wp:posOffset>
+                    </wp:positionV>
+                    <wp:extent cx="4686300" cy="3619500"/>
+                    <wp:effectExtent l="0" t="0" r="10160" b="0"/>
+                    <wp:wrapSquare wrapText="bothSides"/>
+                    <wp:docPr id="131" name="Text Box 131"/>
+                    <wp:cNvGraphicFramePr/>
+                    <a:graphic xmlns:a="http://schemas.openxmlformats.org/drawingml/2006/main">
+                      <a:graphicData uri="http://schemas.microsoft.com/office/word/2010/wordprocessingShape">
+                        <wps:wsp>
+                          <wps:cNvSpPr txBox="1"/>
+                          <wps:spPr>
+                            <a:xfrm>
+                              <a:off x="0" y="0"/>
+                              <a:ext cx="4686300" cy="3619500"/>
+                            </a:xfrm>
+                            <a:prstGeom prst="rect">
+                              <a:avLst/>
+                            </a:prstGeom>
+                            <a:noFill/>
+                            <a:ln w="6350">
+                              <a:noFill/>
+                            </a:ln>
+                            <a:effectLst/>
+                          </wps:spPr>
+                          <wps:style>
+                            <a:lnRef idx="0">
+                              <a:schemeClr val="accent1"/>
+                            </a:lnRef>
+                            <a:fillRef idx="0">
+                              <a:schemeClr val="accent1"/>
+                            </a:fillRef>
+                            <a:effectRef idx="0">
+                              <a:schemeClr val="accent1"/>
+                            </a:effectRef>
+                            <a:fontRef idx="minor">
+                              <a:schemeClr val="dk1"/>
+                            </a:fontRef>
+                          </wps:style>
+                          <wps:txbx>
+                            <w:txbxContent>
+                              <w:p>
+                                <w:pPr>
+                                  <w:pStyle w:val="NoSpacing"/>
+                                  <w:spacing w:before="40" w:after="560" w:line="216" w:lineRule="auto"/>
+                                  <w:rPr>
+                                    <w:rFonts w:ascii="Cambria" w:hAnsi="Cambria"/>
+                                    <w:color w:val="5B9BD5" w:themeColor="accent1"/>
+                                    <w:sz w:val="72"/>
+                                    <w:szCs w:val="72"/>
+                                  </w:rPr>
+                                </w:pPr>
+                                <w:sdt>
+                                  <w:sdtPr>
+                                    <w:rPr>
+                                      <w:rFonts w:ascii="Cambria" w:hAnsi="Cambria"/>
+                                      <w:color w:val="5B9BD5" w:themeColor="accent1"/>
+                                      <w:sz w:val="72"/>
+                                      <w:szCs w:val="72"/>
+                                    </w:rPr>
+                                    <w:alias w:val="Title"/>
+                                    <w:tag w:val=""/>
+                                    <w:id w:val="151731938"/>
+                                    <w:dataBinding w:prefixMappings="xmlns:ns0='http://purl.org/dc/elements/1.1/' xmlns:ns1='http://schemas.openxmlformats.org/package/2006/metadata/core-properties' " w:xpath="/ns1:coreProperties[1]/ns0:title[1]" w:storeItemID="{6C3C8BC8-F283-45AE-878A-BAB7291924A1}"/>
+                                    <w:text/>
+                                  </w:sdtPr>
+                                  <w:sdtContent>
+                                    <w:r>
+                                      <w:rPr>
+                                        <w:rFonts w:ascii="Cambria" w:hAnsi="Cambria"/>
+                                        <w:color w:val="5B9BD5" w:themeColor="accent1"/>
+                                        <w:sz w:val="72"/>
+                                        <w:szCs w:val="72"/>
+                                      </w:rPr>
+                                      <w:t>VeriHandy System Requirements Document</w:t>
+                                    </w:r>
+                                  </w:sdtContent>
+                                </w:sdt>
+                              </w:p>
+                              <w:sdt>
+                                <w:sdtPr>
+                                  <w:rPr>
+                                    <w:rFonts w:ascii="Cambria" w:hAnsi="Cambria"/>
+                                    <w:caps/>
+                                    <w:color w:val="1F3864" w:themeColor="accent5" w:themeShade="80"/>
+                                    <w:sz w:val="28"/>
+                                    <w:szCs w:val="28"/>
+                                  </w:rPr>
+                                  <w:alias w:val="Subtitle"/>
+                                  <w:tag w:val=""/>
+                                  <w:id w:val="-2090151685"/>
+                                  <w:dataBinding w:prefixMappings="xmlns:ns0='http://purl.org/dc/elements/1.1/' xmlns:ns1='http://schemas.openxmlformats.org/package/2006/metadata/core-properties' " w:xpath="/ns1:coreProperties[1]/ns0:subject[1]" w:storeItemID="{6C3C8BC8-F283-45AE-878A-BAB7291924A1}"/>
+                                  <w:text/>
+                                </w:sdtPr>
+                                <w:sdtContent>
+                                  <w:p>
+                                    <w:pPr>
+                                      <w:pStyle w:val="NoSpacing"/>
+                                      <w:spacing w:before="40" w:after="40"/>
+                                      <w:rPr>
+                                        <w:rFonts w:ascii="Cambria" w:hAnsi="Cambria"/>
+                                        <w:caps/>
+                                        <w:color w:val="1F3864" w:themeColor="accent5" w:themeShade="80"/>
+                                        <w:sz w:val="28"/>
+                                        <w:szCs w:val="28"/>
+                                      </w:rPr>
+                                    </w:pPr>
+                                    <w:r>
+                                      <w:rPr>
+                                        <w:rFonts w:ascii="Cambria" w:hAnsi="Cambria"/>
+                                        <w:caps/>
+                                        <w:color w:val="1F3864" w:themeColor="accent5" w:themeShade="80"/>
+                                        <w:sz w:val="28"/>
+                                        <w:szCs w:val="28"/>
+                                      </w:rPr>
+                                      <w:t>Built for Shawn Squire</w:t>
+                                    </w:r>
+                                  </w:p>
+                                </w:sdtContent>
+                              </w:sdt>
+                              <w:sdt>
+                                <w:sdtPr>
+                                  <w:rPr>
+                                    <w:rFonts w:ascii="Cambria" w:hAnsi="Cambria"/>
+                                    <w:caps/>
+                                    <w:color w:val="4472C4" w:themeColor="accent5"/>
+                                    <w:sz w:val="24"/>
+                                    <w:szCs w:val="24"/>
+                                  </w:rPr>
+                                  <w:alias w:val="Author"/>
+                                  <w:tag w:val=""/>
+                                  <w:id w:val="-1536112409"/>
+                                  <w:dataBinding w:prefixMappings="xmlns:ns0='http://purl.org/dc/elements/1.1/' xmlns:ns1='http://schemas.openxmlformats.org/package/2006/metadata/core-properties' " w:xpath="/ns1:coreProperties[1]/ns0:creator[1]" w:storeItemID="{6C3C8BC8-F283-45AE-878A-BAB7291924A1}"/>
+                                  <w:text/>
+                                </w:sdtPr>
+                                <w:sdtContent>
+                                  <w:p>
+                                    <w:pPr>
+                                      <w:pStyle w:val="NoSpacing"/>
+                                      <w:spacing w:before="80" w:after="40"/>
+                                      <w:rPr>
+                                        <w:rFonts w:ascii="Cambria" w:hAnsi="Cambria"/>
+                                        <w:caps/>
+                                        <w:color w:val="4472C4" w:themeColor="accent5"/>
+                                        <w:sz w:val="24"/>
+                                        <w:szCs w:val="24"/>
+                                      </w:rPr>
+                                    </w:pPr>
+                                    <w:r>
+                                      <w:rPr>
+                                        <w:rFonts w:ascii="Cambria" w:hAnsi="Cambria"/>
+                                        <w:caps/>
+                                        <w:color w:val="4472C4" w:themeColor="accent5"/>
+                                        <w:sz w:val="24"/>
+                                        <w:szCs w:val="24"/>
+                                      </w:rPr>
+                                      <w:t>VeriHandy Development Team</w:t>
+                                    </w:r>
+                                  </w:p>
+                                </w:sdtContent>
+                              </w:sdt>
+                              <w:p>
+                                <w:pPr>
+                                  <w:pStyle w:val="NoSpacing"/>
+                                  <w:spacing w:before="80" w:after="40"/>
+                                  <w:rPr>
+                                    <w:rFonts w:ascii="Cambria" w:hAnsi="Cambria"/>
+                                    <w:caps/>
+                                    <w:color w:val="4472C4" w:themeColor="accent5"/>
+                                    <w:sz w:val="24"/>
+                                    <w:szCs w:val="24"/>
+                                  </w:rPr>
+                                </w:pPr>
+                                <w:r>
+                                  <w:rPr>
+                                    <w:rFonts w:ascii="Cambria" w:hAnsi="Cambria"/>
+                                    <w:caps/>
+                                    <w:color w:val="4472C4" w:themeColor="accent5"/>
+                                    <w:sz w:val="24"/>
+                                    <w:szCs w:val="24"/>
+                                  </w:rPr>
+                                  <w:t>Anil Kendir – Team Facilitator</w:t>
+                                </w:r>
+                              </w:p>
+                              <w:p>
+                                <w:pPr>
+                                  <w:pStyle w:val="NoSpacing"/>
+                                  <w:spacing w:before="80" w:after="40"/>
+                                  <w:rPr>
+                                    <w:rFonts w:ascii="Cambria" w:hAnsi="Cambria"/>
+                                    <w:caps/>
+                                    <w:color w:val="4472C4" w:themeColor="accent5"/>
+                                    <w:sz w:val="24"/>
+                                    <w:szCs w:val="24"/>
+                                  </w:rPr>
+                                </w:pPr>
+                                <w:r>
+                                  <w:rPr>
+                                    <w:rFonts w:ascii="Cambria" w:hAnsi="Cambria"/>
+                                    <w:caps/>
+                                    <w:color w:val="4472C4" w:themeColor="accent5"/>
+                                    <w:sz w:val="24"/>
+                                    <w:szCs w:val="24"/>
+                                  </w:rPr>
+                                  <w:t>Matthew Wheeler – Requirements Leader</w:t>
+                                </w:r>
+                              </w:p>
+                              <w:p>
+                                <w:pPr>
+                                  <w:pStyle w:val="NoSpacing"/>
+                                  <w:spacing w:before="80" w:after="40"/>
+                                  <w:rPr>
+                                    <w:rFonts w:ascii="Cambria" w:hAnsi="Cambria"/>
+                                    <w:caps/>
+                                    <w:color w:val="4472C4" w:themeColor="accent5"/>
+                                    <w:sz w:val="24"/>
+                                    <w:szCs w:val="24"/>
+                                  </w:rPr>
+                                </w:pPr>
+                                <w:r>
+                                  <w:rPr>
+                                    <w:rFonts w:ascii="Cambria" w:hAnsi="Cambria"/>
+                                    <w:caps/>
+                                    <w:color w:val="4472C4" w:themeColor="accent5"/>
+                                    <w:sz w:val="24"/>
+                                    <w:szCs w:val="24"/>
+                                  </w:rPr>
+                                  <w:t>Justus Jackson – Implementation and Testing Leader</w:t>
+                                </w:r>
+                              </w:p>
+                              <w:p>
+                                <w:pPr>
+                                  <w:pStyle w:val="NoSpacing"/>
+                                  <w:spacing w:before="80" w:after="40"/>
+                                  <w:rPr>
+                                    <w:rFonts w:ascii="Cambria" w:hAnsi="Cambria"/>
+                                    <w:caps/>
+                                    <w:color w:val="4472C4" w:themeColor="accent5"/>
+                                    <w:sz w:val="24"/>
+                                    <w:szCs w:val="24"/>
+                                  </w:rPr>
+                                </w:pPr>
+                                <w:r>
+                                  <w:rPr>
+                                    <w:rFonts w:ascii="Cambria" w:hAnsi="Cambria"/>
+                                    <w:caps/>
+                                    <w:color w:val="4472C4" w:themeColor="accent5"/>
+                                    <w:sz w:val="24"/>
+                                    <w:szCs w:val="24"/>
+                                  </w:rPr>
+                                  <w:t>Dean Fleming – Design Leader</w:t>
+                                </w:r>
+                              </w:p>
+                              <w:p>
+                                <w:pPr>
+                                  <w:pStyle w:val="NoSpacing"/>
+                                  <w:spacing w:before="80" w:after="40"/>
+                                  <w:rPr>
+                                    <w:rFonts w:ascii="Cambria" w:hAnsi="Cambria"/>
+                                    <w:caps/>
+                                    <w:color w:val="4472C4" w:themeColor="accent5"/>
+                                    <w:sz w:val="24"/>
+                                    <w:szCs w:val="24"/>
+                                  </w:rPr>
+                                </w:pPr>
+                                <w:r>
+                                  <w:rPr>
+                                    <w:rFonts w:ascii="Cambria" w:hAnsi="Cambria"/>
+                                    <w:caps/>
+                                    <w:color w:val="4472C4" w:themeColor="accent5"/>
+                                    <w:sz w:val="24"/>
+                                    <w:szCs w:val="24"/>
+                                  </w:rPr>
+                                  <w:t>Tristan Adams – Delivery Leader</w:t>
+                                </w:r>
+                              </w:p>
+                            </w:txbxContent>
+                          </wps:txbx>
+                          <wps:bodyPr rot="0" spcFirstLastPara="0" vertOverflow="overflow" horzOverflow="overflow" vert="horz" wrap="square" lIns="0" tIns="0" rIns="0" bIns="0" numCol="1" spcCol="0" rtlCol="0" fromWordArt="0" anchor="t" anchorCtr="0" forceAA="0" compatLnSpc="1">
+                            <a:prstTxWarp prst="textNoShape">
+                              <a:avLst/>
+                            </a:prstTxWarp>
+                            <a:noAutofit/>
+                          </wps:bodyPr>
+                        </wps:wsp>
+                      </a:graphicData>
+                    </a:graphic>
+                    <wp14:sizeRelH relativeFrom="margin">
+                      <wp14:pctWidth>79000</wp14:pctWidth>
+                    </wp14:sizeRelH>
+                    <wp14:sizeRelV relativeFrom="page">
+                      <wp14:pctHeight>0</wp14:pctHeight>
+                    </wp14:sizeRelV>
+                  </wp:anchor>
+                </w:drawing>
+              </mc:Choice>
+              <mc:Fallback>
+                <w:pict>
+                  <v:shapetype w14:anchorId="7736293D" id="_x0000_t202" coordsize="21600,21600" o:spt="202" path="m,l,21600r21600,l21600,xe">
+                    <v:stroke joinstyle="miter"/>
+                    <v:path gradientshapeok="t" o:connecttype="rect"/>
+                  </v:shapetype>
+                  <v:shape id="Text Box 131" o:spid="_x0000_s1027" type="#_x0000_t202" style="position:absolute;margin-left:36pt;margin-top:135pt;width:369pt;height:285pt;z-index:251714560;visibility:visible;mso-wrap-style:square;mso-width-percent:790;mso-height-percent:0;mso-wrap-distance-left:14.4pt;mso-wrap-distance-top:0;mso-wrap-distance-right:14.4pt;mso-wrap-distance-bottom:0;mso-position-horizontal:absolute;mso-position-horizontal-relative:margin;mso-position-vertical:absolute;mso-position-vertical-relative:page;mso-width-percent:790;mso-height-percent:0;mso-width-relative:margin;mso-height-relative:page;v-text-anchor:top" o:gfxdata="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" filled="f" stroked="f" strokeweight=".5pt">
+                    <v:textbox inset="0,0,0,0">
+                      <w:txbxContent>
+                        <w:p>
+                          <w:pPr>
+                            <w:pStyle w:val="NoSpacing"/>
+                            <w:spacing w:before="40" w:after="560" w:line="216" w:lineRule="auto"/>
+                            <w:rPr>
+                              <w:rFonts w:ascii="Cambria" w:hAnsi="Cambria"/>
+                              <w:color w:val="5B9BD5" w:themeColor="accent1"/>
+                              <w:sz w:val="72"/>
+                              <w:szCs w:val="72"/>
+                            </w:rPr>
+                          </w:pPr>
+                          <w:sdt>
+                            <w:sdtPr>
+                              <w:rPr>
+                                <w:rFonts w:ascii="Cambria" w:hAnsi="Cambria"/>
+                                <w:color w:val="5B9BD5" w:themeColor="accent1"/>
+                                <w:sz w:val="72"/>
+                                <w:szCs w:val="72"/>
+                              </w:rPr>
+                              <w:alias w:val="Title"/>
+                              <w:tag w:val=""/>
+                              <w:id w:val="151731938"/>
+                              <w:dataBinding w:prefixMappings="xmlns:ns0='http://purl.org/dc/elements/1.1/' xmlns:ns1='http://schemas.openxmlformats.org/package/2006/metadata/core-properties' " w:xpath="/ns1:coreProperties[1]/ns0:title[1]" w:storeItemID="{6C3C8BC8-F283-45AE-878A-BAB7291924A1}"/>
+                              <w:text/>
+                            </w:sdtPr>
+                            <w:sdtContent>
+                              <w:r>
+                                <w:rPr>
+                                  <w:rFonts w:ascii="Cambria" w:hAnsi="Cambria"/>
+                                  <w:color w:val="5B9BD5" w:themeColor="accent1"/>
+                                  <w:sz w:val="72"/>
+                                  <w:szCs w:val="72"/>
+                                </w:rPr>
+                                <w:t>VeriHandy System Requirements Document</w:t>
+                              </w:r>
+                            </w:sdtContent>
+                          </w:sdt>
+                        </w:p>
+                        <w:sdt>
+                          <w:sdtPr>
+                            <w:rPr>
+                              <w:rFonts w:ascii="Cambria" w:hAnsi="Cambria"/>
+                              <w:caps/>
+                              <w:color w:val="1F3864" w:themeColor="accent5" w:themeShade="80"/>
+                              <w:sz w:val="28"/>
+                              <w:szCs w:val="28"/>
+                            </w:rPr>
+                            <w:alias w:val="Subtitle"/>
+                            <w:tag w:val=""/>
+                            <w:id w:val="-2090151685"/>
+                            <w:dataBinding w:prefixMappings="xmlns:ns0='http://purl.org/dc/elements/1.1/' xmlns:ns1='http://schemas.openxmlformats.org/package/2006/metadata/core-properties' " w:xpath="/ns1:coreProperties[1]/ns0:subject[1]" w:storeItemID="{6C3C8BC8-F283-45AE-878A-BAB7291924A1}"/>
+                            <w:text/>
+                          </w:sdtPr>
+                          <w:sdtContent>
+                            <w:p>
+                              <w:pPr>
+                                <w:pStyle w:val="NoSpacing"/>
+                                <w:spacing w:before="40" w:after="40"/>
+                                <w:rPr>
+                                  <w:rFonts w:ascii="Cambria" w:hAnsi="Cambria"/>
+                                  <w:caps/>
+                                  <w:color w:val="1F3864" w:themeColor="accent5" w:themeShade="80"/>
+                                  <w:sz w:val="28"/>
+                                  <w:szCs w:val="28"/>
+                                </w:rPr>
+                              </w:pPr>
+                              <w:r>
+                                <w:rPr>
+                                  <w:rFonts w:ascii="Cambria" w:hAnsi="Cambria"/>
+                                  <w:caps/>
+                                  <w:color w:val="1F3864" w:themeColor="accent5" w:themeShade="80"/>
+                                  <w:sz w:val="28"/>
+                                  <w:szCs w:val="28"/>
+                                </w:rPr>
+                                <w:t>Built for Shawn Squire</w:t>
+                              </w:r>
+                            </w:p>
+                          </w:sdtContent>
+                        </w:sdt>
+                        <w:sdt>
+                          <w:sdtPr>
+                            <w:rPr>
+                              <w:rFonts w:ascii="Cambria" w:hAnsi="Cambria"/>
+                              <w:caps/>
+                              <w:color w:val="4472C4" w:themeColor="accent5"/>
+                              <w:sz w:val="24"/>
+                              <w:szCs w:val="24"/>
+                            </w:rPr>
+                            <w:alias w:val="Author"/>
+                            <w:tag w:val=""/>
+                            <w:id w:val="-1536112409"/>
+                            <w:dataBinding w:prefixMappings="xmlns:ns0='http://purl.org/dc/elements/1.1/' xmlns:ns1='http://schemas.openxmlformats.org/package/2006/metadata/core-properties' " w:xpath="/ns1:coreProperties[1]/ns0:creator[1]" w:storeItemID="{6C3C8BC8-F283-45AE-878A-BAB7291924A1}"/>
+                            <w:text/>
+                          </w:sdtPr>
+                          <w:sdtContent>
+                            <w:p>
+                              <w:pPr>
+                                <w:pStyle w:val="NoSpacing"/>
+                                <w:spacing w:before="80" w:after="40"/>
+                                <w:rPr>
+                                  <w:rFonts w:ascii="Cambria" w:hAnsi="Cambria"/>
+                                  <w:caps/>
+                                  <w:color w:val="4472C4" w:themeColor="accent5"/>
+                                  <w:sz w:val="24"/>
+                                  <w:szCs w:val="24"/>
+                                </w:rPr>
+                              </w:pPr>
+                              <w:r>
+                                <w:rPr>
+                                  <w:rFonts w:ascii="Cambria" w:hAnsi="Cambria"/>
+                                  <w:caps/>
+                                  <w:color w:val="4472C4" w:themeColor="accent5"/>
+                                  <w:sz w:val="24"/>
+                                  <w:szCs w:val="24"/>
+                                </w:rPr>
+                                <w:t>VeriHandy Development Team</w:t>
+                              </w:r>
+                            </w:p>
+                          </w:sdtContent>
+                        </w:sdt>
+                        <w:p>
+                          <w:pPr>
+                            <w:pStyle w:val="NoSpacing"/>
+                            <w:spacing w:before="80" w:after="40"/>
+                            <w:rPr>
+                              <w:rFonts w:ascii="Cambria" w:hAnsi="Cambria"/>
+                              <w:caps/>
+                              <w:color w:val="4472C4" w:themeColor="accent5"/>
+                              <w:sz w:val="24"/>
+                              <w:szCs w:val="24"/>
+                            </w:rPr>
+                          </w:pPr>
+                          <w:r>
+                            <w:rPr>
+                              <w:rFonts w:ascii="Cambria" w:hAnsi="Cambria"/>
+                              <w:caps/>
+                              <w:color w:val="4472C4" w:themeColor="accent5"/>
+                              <w:sz w:val="24"/>
+                              <w:szCs w:val="24"/>
+                            </w:rPr>
+                            <w:t>Anil Kendir – Team Facilitator</w:t>
+                          </w:r>
+                        </w:p>
+                        <w:p>
+                          <w:pPr>
+                            <w:pStyle w:val="NoSpacing"/>
+                            <w:spacing w:before="80" w:after="40"/>
+                            <w:rPr>
+                              <w:rFonts w:ascii="Cambria" w:hAnsi="Cambria"/>
+                              <w:caps/>
+                              <w:color w:val="4472C4" w:themeColor="accent5"/>
+                              <w:sz w:val="24"/>
+                              <w:szCs w:val="24"/>
+                            </w:rPr>
+                          </w:pPr>
+                          <w:r>
+                            <w:rPr>
+                              <w:rFonts w:ascii="Cambria" w:hAnsi="Cambria"/>
+                              <w:caps/>
+                              <w:color w:val="4472C4" w:themeColor="accent5"/>
+                              <w:sz w:val="24"/>
+                              <w:szCs w:val="24"/>
+                            </w:rPr>
+                            <w:t>Matthew Wheeler – Requirements Leader</w:t>
+                          </w:r>
+                        </w:p>
+                        <w:p>
+                          <w:pPr>
+                            <w:pStyle w:val="NoSpacing"/>
+                            <w:spacing w:before="80" w:after="40"/>
+                            <w:rPr>
+                              <w:rFonts w:ascii="Cambria" w:hAnsi="Cambria"/>
+                              <w:caps/>
+                              <w:color w:val="4472C4" w:themeColor="accent5"/>
+                              <w:sz w:val="24"/>
+                              <w:szCs w:val="24"/>
+                            </w:rPr>
+                          </w:pPr>
+                          <w:r>
+                            <w:rPr>
+                              <w:rFonts w:ascii="Cambria" w:hAnsi="Cambria"/>
+                              <w:caps/>
+                              <w:color w:val="4472C4" w:themeColor="accent5"/>
+                              <w:sz w:val="24"/>
+                              <w:szCs w:val="24"/>
+                            </w:rPr>
+                            <w:t>Justus Jackson – Implementation and Testing Leader</w:t>
+                          </w:r>
+                        </w:p>
+                        <w:p>
+                          <w:pPr>
+                            <w:pStyle w:val="NoSpacing"/>
+                            <w:spacing w:before="80" w:after="40"/>
+                            <w:rPr>
+                              <w:rFonts w:ascii="Cambria" w:hAnsi="Cambria"/>
+                              <w:caps/>
+                              <w:color w:val="4472C4" w:themeColor="accent5"/>
+                              <w:sz w:val="24"/>
+                              <w:szCs w:val="24"/>
+                            </w:rPr>
+                          </w:pPr>
+                          <w:r>
+                            <w:rPr>
+                              <w:rFonts w:ascii="Cambria" w:hAnsi="Cambria"/>
+                              <w:caps/>
+                              <w:color w:val="4472C4" w:themeColor="accent5"/>
+                              <w:sz w:val="24"/>
+                              <w:szCs w:val="24"/>
+                            </w:rPr>
+                            <w:t>Dean Fleming – Design Leader</w:t>
+                          </w:r>
+                        </w:p>
+                        <w:p>
+                          <w:pPr>
+                            <w:pStyle w:val="NoSpacing"/>
+                            <w:spacing w:before="80" w:after="40"/>
+                            <w:rPr>
+                              <w:rFonts w:ascii="Cambria" w:hAnsi="Cambria"/>
+                              <w:caps/>
+                              <w:color w:val="4472C4" w:themeColor="accent5"/>
+                              <w:sz w:val="24"/>
+                              <w:szCs w:val="24"/>
+                            </w:rPr>
+                          </w:pPr>
+                          <w:r>
+                            <w:rPr>
+                              <w:rFonts w:ascii="Cambria" w:hAnsi="Cambria"/>
+                              <w:caps/>
+                              <w:color w:val="4472C4" w:themeColor="accent5"/>
+                              <w:sz w:val="24"/>
+                              <w:szCs w:val="24"/>
+                            </w:rPr>
+                            <w:t>Tristan Adams – Delivery Leader</w:t>
+                          </w:r>
+                        </w:p>
+                      </w:txbxContent>
+                    </v:textbox>
+                    <w10:wrap type="square" anchorx="margin" anchory="page"/>
+                  </v:shape>
+                </w:pict>
+              </mc:Fallback>
+            </mc:AlternateContent>
+          </w:r>
+        </w:p>
+      </w:sdtContent>
+    </w:sdt>
     <w:p>
       <w:pPr>
-        <w:pStyle w:val="Heading1"/>
-        <w:jc w:val="center"/>
         <w:rPr>
-          <w:rFonts w:ascii="Times New Roman" w:hAnsi="Times New Roman"/>
-          <w:b w:val="0"/>
+          <w:b/>
+          <w:bCs/>
+          <w:szCs w:val="24"/>
         </w:rPr>
       </w:pPr>
       <w:r>
-        <w:rPr>
-          <w:rFonts w:ascii="Times New Roman" w:hAnsi="Times New Roman"/>
-          <w:b w:val="0"/>
-        </w:rPr>
-        <w:t>CMSC 345</w:t>
+        <w:br w:type="page"/>
+      </w:r>
+      <w:r>
+        <w:lastRenderedPageBreak/>
+        <w:t>VeriHandy</w:t>
       </w:r>
     </w:p>
     <w:p>
       <w:pPr>
-        <w:pStyle w:val="Heading3"/>
-        <w:rPr>
-          <w:rFonts w:ascii="Times New Roman" w:hAnsi="Times New Roman"/>
-        </w:rPr>
-      </w:pPr>
-      <w:r>
-        <w:rPr>
-          <w:rFonts w:ascii="Times New Roman" w:hAnsi="Times New Roman"/>
-        </w:rPr>
-        <w:t>Software Design and Development</w:t>
+        <w:jc w:val="center"/>
+      </w:pPr>
+      <w:r>
+        <w:t>System Requirements Specification</w:t>
       </w:r>
     </w:p>
     <w:p>
       <w:pPr>
-        <w:pStyle w:val="Heading1"/>
         <w:jc w:val="center"/>
-        <w:rPr>
-          <w:rFonts w:cs="Arial"/>
-          <w:b w:val="0"/>
-          <w:bCs w:val="0"/>
-        </w:rPr>
-      </w:pPr>
-      <w:r>
-        <w:rPr>
-          <w:rFonts w:cs="Arial"/>
-          <w:b w:val="0"/>
-          <w:bCs w:val="0"/>
-        </w:rPr>
-        <w:t>(Adapted from Susan Mitchell)</w:t>
-      </w:r>
+      </w:pPr>
     </w:p>
     <w:p/>
     <w:p/>
     <w:p>
       <w:pPr>
-        <w:pStyle w:val="Heading1"/>
-        <w:ind w:left="720"/>
-        <w:jc w:val="center"/>
-        <w:rPr>
-          <w:rFonts w:ascii="Times New Roman" w:hAnsi="Times New Roman"/>
-        </w:rPr>
-      </w:pPr>
-      <w:r>
-        <w:rPr>
-          <w:rFonts w:ascii="Times New Roman" w:hAnsi="Times New Roman"/>
-        </w:rPr>
-        <w:t>System Requirements Specification Template</w:t>
+        <w:pStyle w:val="Heading4"/>
+      </w:pPr>
+      <w:r>
+        <w:t>Table of Contents</w:t>
       </w:r>
     </w:p>
     <w:p>
       <w:pPr>
-        <w:jc w:val="center"/>
-      </w:pPr>
+        <w:pStyle w:val="Heading2"/>
+      </w:pPr>
+    </w:p>
+    <w:p/>
+    <w:p>
+      <w:r>
+        <w:tab/>
+      </w:r>
+      <w:r>
+        <w:tab/>
+      </w:r>
+      <w:r>
+        <w:tab/>
+      </w:r>
+      <w:r>
+        <w:tab/>
+      </w:r>
+      <w:r>
+        <w:tab/>
+      </w:r>
+      <w:r>
+        <w:tab/>
+      </w:r>
+      <w:r>
+        <w:tab/>
+      </w:r>
+      <w:r>
+        <w:tab/>
+      </w:r>
+      <w:r>
+        <w:tab/>
+      </w:r>
+      <w:r>
+        <w:tab/>
+        <w:t xml:space="preserve">          </w:t>
+      </w:r>
+      <w:r>
+        <w:rPr>
+          <w:u w:val="single"/>
+        </w:rPr>
+        <w:t>Page</w:t>
+      </w:r>
+    </w:p>
+    <w:p/>
+    <w:p>
+      <w:pPr>
+        <w:pStyle w:val="Heading2"/>
+        <w:rPr>
+          <w:b w:val="0"/>
+        </w:rPr>
+      </w:pPr>
+      <w:r>
+        <w:rPr>
+          <w:b w:val="0"/>
+        </w:rPr>
+        <w:t>1.  Introduction</w:t>
+      </w:r>
+      <w:r>
+        <w:rPr>
+          <w:b w:val="0"/>
+        </w:rPr>
+        <w:tab/>
+      </w:r>
+      <w:r>
+        <w:rPr>
+          <w:b w:val="0"/>
+        </w:rPr>
+        <w:tab/>
+      </w:r>
+      <w:r>
+        <w:rPr>
+          <w:b w:val="0"/>
+        </w:rPr>
+        <w:tab/>
+      </w:r>
+      <w:r>
+        <w:rPr>
+          <w:b w:val="0"/>
+        </w:rPr>
+        <w:tab/>
+      </w:r>
+      <w:r>
+        <w:rPr>
+          <w:b w:val="0"/>
+        </w:rPr>
+        <w:tab/>
+      </w:r>
+      <w:r>
+        <w:rPr>
+          <w:b w:val="0"/>
+        </w:rPr>
+        <w:tab/>
+      </w:r>
+      <w:r>
+        <w:rPr>
+          <w:b w:val="0"/>
+        </w:rPr>
+        <w:tab/>
+      </w:r>
+      <w:r>
+        <w:rPr>
+          <w:b w:val="0"/>
+        </w:rPr>
+        <w:tab/>
+      </w:r>
+      <w:r>
+        <w:rPr>
+          <w:b w:val="0"/>
+        </w:rPr>
+        <w:tab/>
+        <w:t>2</w:t>
+      </w:r>
+    </w:p>
+    <w:p/>
+    <w:p>
+      <w:pPr>
+        <w:numPr>
+          <w:ilvl w:val="1"/>
+          <w:numId w:val="11"/>
+        </w:numPr>
+      </w:pPr>
+      <w:r>
+        <w:t>Purpose of This Document</w:t>
+      </w:r>
+      <w:r>
+        <w:tab/>
+      </w:r>
+      <w:r>
+        <w:tab/>
+      </w:r>
+      <w:r>
+        <w:tab/>
+      </w:r>
+      <w:r>
+        <w:tab/>
+      </w:r>
+      <w:r>
+        <w:tab/>
+      </w:r>
+      <w:r>
+        <w:tab/>
+        <w:t>2</w:t>
+      </w:r>
     </w:p>
     <w:p>
       <w:pPr>
-        <w:jc w:val="center"/>
-      </w:pPr>
+        <w:numPr>
+          <w:ilvl w:val="1"/>
+          <w:numId w:val="11"/>
+        </w:numPr>
+      </w:pPr>
+      <w:r>
+        <w:t>References</w:t>
+      </w:r>
+      <w:r>
+        <w:tab/>
+      </w:r>
+      <w:r>
+        <w:tab/>
+      </w:r>
+      <w:r>
+        <w:tab/>
+      </w:r>
+      <w:r>
+        <w:tab/>
+      </w:r>
+      <w:r>
+        <w:tab/>
+      </w:r>
+      <w:r>
+        <w:tab/>
+      </w:r>
+      <w:r>
+        <w:tab/>
+      </w:r>
+      <w:r>
+        <w:tab/>
+        <w:t>2</w:t>
+      </w:r>
+    </w:p>
+    <w:p>
+      <w:pPr>
+        <w:numPr>
+          <w:ilvl w:val="1"/>
+          <w:numId w:val="11"/>
+        </w:numPr>
+      </w:pPr>
+      <w:r>
+        <w:t>Purpose of the Product</w:t>
+      </w:r>
+      <w:r>
+        <w:tab/>
+      </w:r>
+      <w:r>
+        <w:tab/>
+      </w:r>
+      <w:r>
+        <w:tab/>
+      </w:r>
+      <w:r>
+        <w:tab/>
+      </w:r>
+      <w:r>
+        <w:tab/>
+      </w:r>
+      <w:r>
+        <w:tab/>
+      </w:r>
+      <w:r>
+        <w:tab/>
+        <w:t>2</w:t>
+      </w:r>
+    </w:p>
+    <w:p>
+      <w:pPr>
+        <w:numPr>
+          <w:ilvl w:val="1"/>
+          <w:numId w:val="11"/>
+        </w:numPr>
+      </w:pPr>
+      <w:r>
+        <w:t>Product Scope</w:t>
+      </w:r>
+      <w:r>
+        <w:tab/>
+      </w:r>
+      <w:r>
+        <w:tab/>
+      </w:r>
+      <w:r>
+        <w:tab/>
+      </w:r>
+      <w:r>
+        <w:tab/>
+      </w:r>
+      <w:r>
+        <w:tab/>
+      </w:r>
+      <w:r>
+        <w:tab/>
+      </w:r>
+      <w:r>
+        <w:tab/>
+      </w:r>
+      <w:r>
+        <w:tab/>
+        <w:t>3</w:t>
+      </w:r>
     </w:p>
     <w:p/>
     <w:p/>
     <w:p>
       <w:r>
-        <w:t>General Instructions</w:t>
-      </w:r>
-    </w:p>
-    <w:p/>
-    <w:p>
-      <w:pPr>
-        <w:numPr>
-          <w:ilvl w:val="0"/>
-          <w:numId w:val="7"/>
-        </w:numPr>
-      </w:pPr>
-      <w:r>
-        <w:t>Provide a cover page that includes the document name, product name, customer name, team name, team member names, and the current date.</w:t>
-      </w:r>
-    </w:p>
-    <w:p>
-      <w:pPr>
-        <w:numPr>
-          <w:ilvl w:val="0"/>
-          <w:numId w:val="7"/>
-        </w:numPr>
-      </w:pPr>
-      <w:r>
-        <w:t>Number the pages of the document.</w:t>
-      </w:r>
-    </w:p>
-    <w:p>
-      <w:pPr>
-        <w:numPr>
-          <w:ilvl w:val="0"/>
-          <w:numId w:val="7"/>
-        </w:numPr>
-      </w:pPr>
-      <w:r>
-        <w:t>Number and label all figures.  Refer to the figures by number in the text.</w:t>
-      </w:r>
-    </w:p>
-    <w:p>
-      <w:pPr>
-        <w:numPr>
-          <w:ilvl w:val="0"/>
-          <w:numId w:val="7"/>
-        </w:numPr>
-      </w:pPr>
-      <w:r>
-        <w:t>All sections should have an introductory sentence or two.</w:t>
-      </w:r>
-    </w:p>
-    <w:p>
-      <w:pPr>
-        <w:numPr>
-          <w:ilvl w:val="0"/>
-          <w:numId w:val="7"/>
-        </w:numPr>
-      </w:pPr>
-      <w:r>
-        <w:t>Do not use vague words an</w:t>
-      </w:r>
-      <w:smartTag w:uri="urn:schemas-microsoft-com:office:smarttags" w:element="PersonName">
-        <w:r>
-          <w:t>d p</w:t>
-        </w:r>
-      </w:smartTag>
-      <w:r>
-        <w:t>hrases such as may, might, could, possibly, should, assumed to be, some, a little, and a lot. Use strong, definite words an</w:t>
-      </w:r>
-      <w:smartTag w:uri="urn:schemas-microsoft-com:office:smarttags" w:element="PersonName">
-        <w:r>
-          <w:t>d p</w:t>
-        </w:r>
-      </w:smartTag>
-      <w:r>
-        <w:t>hrases such as shall, will, will not, can, and cannot.</w:t>
-      </w:r>
-    </w:p>
-    <w:p>
-      <w:pPr>
-        <w:numPr>
-          <w:ilvl w:val="0"/>
-          <w:numId w:val="7"/>
-        </w:numPr>
-      </w:pPr>
-      <w:r>
-        <w:t>Watch your spelling, punctuation, and grammar.  It is a reflection on your professionalism.</w:t>
-      </w:r>
-    </w:p>
-    <w:p/>
-    <w:p>
-      <w:r>
-        <w:t>Be sure that your document is</w:t>
-      </w:r>
-    </w:p>
-    <w:p/>
-    <w:p>
-      <w:pPr>
-        <w:numPr>
-          <w:ilvl w:val="0"/>
-          <w:numId w:val="8"/>
-        </w:numPr>
-        <w:spacing w:before="100" w:after="100"/>
-      </w:pPr>
-      <w:r>
-        <w:t xml:space="preserve">Complete - No </w:t>
-      </w:r>
-      <w:smartTag w:uri="urn:schemas-microsoft-com:office:smarttags" w:element="PersonName">
-        <w:r>
-          <w:t>info</w:t>
-        </w:r>
-      </w:smartTag>
-      <w:r>
-        <w:t xml:space="preserve">rmation is missing </w:t>
-      </w:r>
-    </w:p>
-    <w:p>
-      <w:pPr>
-        <w:numPr>
-          <w:ilvl w:val="0"/>
-          <w:numId w:val="8"/>
-        </w:numPr>
-        <w:spacing w:before="100" w:after="100"/>
-      </w:pPr>
-      <w:r>
-        <w:t>Clear - Every sentence's meaning must be clear to all parties</w:t>
-      </w:r>
-    </w:p>
-    <w:p>
-      <w:pPr>
-        <w:numPr>
-          <w:ilvl w:val="0"/>
-          <w:numId w:val="8"/>
-        </w:numPr>
-        <w:spacing w:before="100" w:after="100"/>
-      </w:pPr>
-      <w:r>
-        <w:t xml:space="preserve">Consistent – The writing style and notation is consistent throughout the document and the document does not contradict itself </w:t>
-      </w:r>
-    </w:p>
-    <w:p>
-      <w:pPr>
-        <w:numPr>
-          <w:ilvl w:val="0"/>
-          <w:numId w:val="8"/>
-        </w:numPr>
-        <w:spacing w:before="100" w:after="100"/>
-      </w:pPr>
-      <w:r>
-        <w:t xml:space="preserve">Verifiable - All facts stated are verifiable </w:t>
+        <w:t>2.  Functional Requirements</w:t>
+      </w:r>
+      <w:r>
+        <w:tab/>
+      </w:r>
+      <w:r>
+        <w:tab/>
+      </w:r>
+      <w:r>
+        <w:tab/>
+      </w:r>
+      <w:r>
+        <w:tab/>
+      </w:r>
+      <w:r>
+        <w:tab/>
+      </w:r>
+      <w:r>
+        <w:tab/>
+      </w:r>
+      <w:r>
+        <w:tab/>
+      </w:r>
+      <w:r>
+        <w:tab/>
+        <w:t>4</w:t>
       </w:r>
     </w:p>
     <w:p/>
     <w:p/>
     <w:p>
       <w:r>
-        <w:t>Remember that you are required to do a peer review of this document.</w:t>
-      </w:r>
-    </w:p>
-    <w:p/>
-    <w:p>
-      <w:pPr>
-        <w:pStyle w:val="NormalWeb"/>
-      </w:pPr>
-      <w:r>
-        <w:t xml:space="preserve">When you think you are done with the SRS, ask yourself, "Could someone who was not part of the development of this SRS write the corresponding System Design Document?" </w:t>
+        <w:t>3.  Non-Functional Requirements</w:t>
+      </w:r>
+      <w:r>
+        <w:tab/>
+      </w:r>
+      <w:r>
+        <w:tab/>
+      </w:r>
+      <w:r>
+        <w:tab/>
+      </w:r>
+      <w:r>
+        <w:tab/>
+      </w:r>
+      <w:r>
+        <w:tab/>
+      </w:r>
+      <w:r>
+        <w:tab/>
+      </w:r>
+      <w:r>
+        <w:tab/>
+        <w:t>18</w:t>
       </w:r>
     </w:p>
     <w:p/>
     <w:p/>
     <w:p>
-      <w:pPr>
-        <w:jc w:val="center"/>
-      </w:pPr>
-      <w:r>
-        <w:br w:type="page"/>
-      </w:r>
-      <w:r>
-        <w:lastRenderedPageBreak/>
-        <w:t>Handyman Finder</w:t>
-      </w:r>
-    </w:p>
-    <w:p>
-      <w:pPr>
-        <w:jc w:val="center"/>
-      </w:pPr>
-      <w:r>
-        <w:t>System Requirements Specification</w:t>
-      </w:r>
-    </w:p>
-    <w:p>
-      <w:pPr>
-        <w:jc w:val="center"/>
-      </w:pPr>
+      <w:r>
+        <w:t>4.  User Interface</w:t>
+      </w:r>
+      <w:r>
+        <w:tab/>
+      </w:r>
+      <w:r>
+        <w:tab/>
+      </w:r>
+      <w:r>
+        <w:tab/>
+      </w:r>
+      <w:r>
+        <w:tab/>
+      </w:r>
+      <w:r>
+        <w:tab/>
+      </w:r>
+      <w:r>
+        <w:tab/>
+      </w:r>
+      <w:r>
+        <w:tab/>
+      </w:r>
+      <w:r>
+        <w:tab/>
+      </w:r>
+      <w:r>
+        <w:tab/>
+        <w:t>18</w:t>
+      </w:r>
     </w:p>
     <w:p/>
     <w:p/>
     <w:p>
-      <w:pPr>
-        <w:pStyle w:val="Heading4"/>
-      </w:pPr>
-      <w:r>
-        <w:t>Table of Contents</w:t>
-      </w:r>
-    </w:p>
-    <w:p>
-      <w:pPr>
-        <w:pStyle w:val="Heading2"/>
-      </w:pPr>
+      <w:r>
+        <w:t>5.  Deliverables</w:t>
+      </w:r>
+      <w:r>
+        <w:tab/>
+      </w:r>
+      <w:r>
+        <w:tab/>
+      </w:r>
+      <w:r>
+        <w:tab/>
+      </w:r>
+      <w:r>
+        <w:tab/>
+      </w:r>
+      <w:r>
+        <w:tab/>
+      </w:r>
+      <w:r>
+        <w:tab/>
+      </w:r>
+      <w:r>
+        <w:tab/>
+      </w:r>
+      <w:r>
+        <w:tab/>
+      </w:r>
+      <w:r>
+        <w:tab/>
+        <w:t>18</w:t>
+      </w:r>
     </w:p>
     <w:p/>
+    <w:p/>
     <w:p>
       <w:r>
+        <w:t>6.  Open Issues</w:t>
+      </w:r>
+      <w:r>
         <w:tab/>
       </w:r>
       <w:r>
@@ -319,20 +1218,10 @@
       </w:r>
       <w:r>
         <w:tab/>
-      </w:r>
-      <w:r>
-        <w:tab/>
-      </w:r>
-      <w:r>
-        <w:tab/>
-      </w:r>
-      <w:r>
-        <w:rPr>
-          <w:u w:val="single"/>
-        </w:rPr>
-        <w:t>Page</w:t>
+        <w:t>19</w:t>
       </w:r>
     </w:p>
+    <w:p/>
     <w:p/>
     <w:p>
       <w:pPr>
@@ -345,120 +1234,78 @@
         <w:rPr>
           <w:b w:val="0"/>
         </w:rPr>
-        <w:t>1.  Introduction</w:t>
+        <w:t>Appendix A – Agreement Between Customer and Contractor</w:t>
+      </w:r>
+      <w:r>
+        <w:rPr>
+          <w:b w:val="0"/>
+        </w:rPr>
+        <w:tab/>
+      </w:r>
+      <w:r>
+        <w:rPr>
+          <w:b w:val="0"/>
+        </w:rPr>
+        <w:tab/>
+      </w:r>
+      <w:r>
+        <w:rPr>
+          <w:b w:val="0"/>
+        </w:rPr>
+        <w:tab/>
+        <w:t>20</w:t>
       </w:r>
     </w:p>
     <w:p/>
     <w:p>
-      <w:pPr>
-        <w:numPr>
-          <w:ilvl w:val="1"/>
-          <w:numId w:val="11"/>
-        </w:numPr>
-      </w:pPr>
-      <w:r>
-        <w:t>Purpose of This Document</w:t>
-      </w:r>
-    </w:p>
-    <w:p>
-      <w:pPr>
-        <w:numPr>
-          <w:ilvl w:val="1"/>
-          <w:numId w:val="11"/>
-        </w:numPr>
-      </w:pPr>
-      <w:r>
-        <w:t>References</w:t>
-      </w:r>
-    </w:p>
-    <w:p>
-      <w:pPr>
-        <w:numPr>
-          <w:ilvl w:val="1"/>
-          <w:numId w:val="11"/>
-        </w:numPr>
-      </w:pPr>
-      <w:r>
-        <w:t>Purpose of the Product</w:t>
-      </w:r>
-    </w:p>
-    <w:p>
-      <w:pPr>
-        <w:numPr>
-          <w:ilvl w:val="1"/>
-          <w:numId w:val="11"/>
-        </w:numPr>
-      </w:pPr>
-      <w:r>
-        <w:t>Product Scope</w:t>
+      <w:r>
+        <w:t>Appendix B – Team Review</w:t>
+      </w:r>
+      <w:r>
+        <w:t xml:space="preserve"> Sign Off</w:t>
+      </w:r>
+      <w:r>
+        <w:tab/>
+      </w:r>
+      <w:r>
+        <w:tab/>
+      </w:r>
+      <w:r>
+        <w:tab/>
+      </w:r>
+      <w:r>
+        <w:tab/>
+      </w:r>
+      <w:r>
+        <w:tab/>
+      </w:r>
+      <w:r>
+        <w:tab/>
+        <w:t>21</w:t>
       </w:r>
     </w:p>
     <w:p/>
-    <w:p/>
     <w:p>
       <w:r>
-        <w:t>2.  Functional Requirements</w:t>
+        <w:t>Appendix C – Team Contributions to Document</w:t>
+      </w:r>
+      <w:r>
+        <w:tab/>
+      </w:r>
+      <w:r>
+        <w:tab/>
+      </w:r>
+      <w:r>
+        <w:tab/>
+      </w:r>
+      <w:r>
+        <w:tab/>
+      </w:r>
+      <w:r>
+        <w:tab/>
+        <w:t>22</w:t>
       </w:r>
     </w:p>
-    <w:p/>
-    <w:p/>
-    <w:p>
-      <w:r>
-        <w:t>3.  Non-Functional Requirements</w:t>
-      </w:r>
-    </w:p>
-    <w:p/>
-    <w:p/>
-    <w:p>
-      <w:r>
-        <w:t>4.  User Interface</w:t>
-      </w:r>
-    </w:p>
-    <w:p/>
-    <w:p/>
-    <w:p>
-      <w:r>
-        <w:t>5.  Deliverables</w:t>
-      </w:r>
-    </w:p>
-    <w:p/>
-    <w:p/>
-    <w:p>
-      <w:r>
-        <w:t>6.  Open Issues</w:t>
-      </w:r>
-    </w:p>
-    <w:p/>
-    <w:p/>
-    <w:p>
-      <w:pPr>
-        <w:pStyle w:val="Heading2"/>
-        <w:rPr>
-          <w:b w:val="0"/>
-        </w:rPr>
-      </w:pPr>
-      <w:r>
-        <w:rPr>
-          <w:b w:val="0"/>
-        </w:rPr>
-        <w:t xml:space="preserve">Appendix </w:t>
-      </w:r>
-      <w:proofErr w:type="gramStart"/>
-      <w:r>
-        <w:rPr>
-          <w:b w:val="0"/>
-        </w:rPr>
-        <w:t>A</w:t>
-      </w:r>
-      <w:proofErr w:type="gramEnd"/>
-      <w:r>
-        <w:rPr>
-          <w:b w:val="0"/>
-        </w:rPr>
-        <w:t xml:space="preserve"> – Agreement Between Customer and Contractor</w:t>
-      </w:r>
-    </w:p>
-    <w:p/>
     <w:p>
       <w:pPr>
         <w:pStyle w:val="Heading2"/>
@@ -487,13 +1334,8 @@
         <w:spacing w:before="0" w:after="0"/>
         <w:ind w:firstLine="420"/>
       </w:pPr>
-      <w:proofErr w:type="gramStart"/>
-      <w:r>
-        <w:t>1.1  Purpose</w:t>
-      </w:r>
-      <w:proofErr w:type="gramEnd"/>
-      <w:r>
-        <w:t xml:space="preserve"> of This Document</w:t>
+      <w:r>
+        <w:t>1.1  Purpose of This Document</w:t>
       </w:r>
     </w:p>
     <w:p>
@@ -542,7 +1384,7 @@
       <w:r>
         <w:t xml:space="preserve">W3Schools – </w:t>
       </w:r>
-      <w:hyperlink r:id="rId7" w:history="1">
+      <w:hyperlink r:id="rId8" w:history="1">
         <w:r>
           <w:rPr>
             <w:rStyle w:val="Hyperlink"/>
@@ -725,7 +1567,7 @@
         <w:ind w:left="720"/>
       </w:pPr>
       <w:r>
-        <w:t>Please see the Functional Requirements for the Use Case Diagrams representing the following numbered arrows.</w:t>
+        <w:t>Figure 1.4.1, Diagram of Use Cases, see section 2 for more details</w:t>
       </w:r>
     </w:p>
     <w:p>
@@ -821,7 +1663,7 @@
           </mc:Choice>
           <mc:Fallback>
             <w:pict>
-              <v:rect w14:anchorId="30B88248" id="Rectangle 2" o:spid="_x0000_s1026" style="position:absolute;left:0;text-align:left;margin-left:35.25pt;margin-top:23.8pt;width:78.75pt;height:51.75pt;z-index:251660288;visibility:visible;mso-wrap-style:square;mso-height-percent:0;mso-wrap-distance-left:9pt;mso-wrap-distance-top:0;mso-wrap-distance-right:9pt;mso-wrap-distance-bottom:0;mso-position-horizontal:absolute;mso-position-horizontal-relative:text;mso-position-vertical:absolute;mso-position-vertical-relative:text;mso-height-percent:0;mso-height-relative:margin;v-text-anchor:middle" o:gfxdata="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" fillcolor="#44546a [3215]" strokecolor="#1f4d78 [1604]" strokeweight="1pt">
+              <v:rect w14:anchorId="30B88248" id="Rectangle 2" o:spid="_x0000_s1028" style="position:absolute;left:0;text-align:left;margin-left:35.25pt;margin-top:23.8pt;width:78.75pt;height:51.75pt;z-index:251660288;visibility:visible;mso-wrap-style:square;mso-height-percent:0;mso-wrap-distance-left:9pt;mso-wrap-distance-top:0;mso-wrap-distance-right:9pt;mso-wrap-distance-bottom:0;mso-position-horizontal:absolute;mso-position-horizontal-relative:text;mso-position-vertical:absolute;mso-position-vertical-relative:text;mso-height-percent:0;mso-height-relative:margin;v-text-anchor:middle" o:gfxdata="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" fillcolor="#44546a [3215]" strokecolor="#1f4d78 [1604]" strokeweight="1pt">
                 <v:textbox>
                   <w:txbxContent>
                     <w:p>
@@ -935,11 +1777,7 @@
           </mc:Choice>
           <mc:Fallback>
             <w:pict>
-              <v:shapetype w14:anchorId="16B0C930" id="_x0000_t202" coordsize="21600,21600" o:spt="202" path="m,l,21600r21600,l21600,xe">
-                <v:stroke joinstyle="miter"/>
-                <v:path gradientshapeok="t" o:connecttype="rect"/>
-              </v:shapetype>
-              <v:shape id="Text Box 43" o:spid="_x0000_s1027" type="#_x0000_t202" style="position:absolute;left:0;text-align:left;margin-left:130.5pt;margin-top:53.05pt;width:117.75pt;height:22.5pt;z-index:251711488;visibility:visible;mso-wrap-style:square;mso-height-percent:0;mso-wrap-distance-left:9pt;mso-wrap-distance-top:0;mso-wrap-distance-right:9pt;mso-wrap-distance-bottom:0;mso-position-horizontal:absolute;mso-position-horizontal-relative:text;mso-position-vertical:absolute;mso-position-vertical-relative:text;mso-height-percent:0;mso-height-relative:margin;v-text-anchor:top" o:gfxdata="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" filled="f" stroked="f" strokeweight=".5pt">
+              <v:shape w14:anchorId="16B0C930" id="Text Box 43" o:spid="_x0000_s1029" type="#_x0000_t202" style="position:absolute;left:0;text-align:left;margin-left:130.5pt;margin-top:53.05pt;width:117.75pt;height:22.5pt;z-index:251711488;visibility:visible;mso-wrap-style:square;mso-height-percent:0;mso-wrap-distance-left:9pt;mso-wrap-distance-top:0;mso-wrap-distance-right:9pt;mso-wrap-distance-bottom:0;mso-position-horizontal:absolute;mso-position-horizontal-relative:text;mso-position-vertical:absolute;mso-position-vertical-relative:text;mso-height-percent:0;mso-height-relative:margin;v-text-anchor:top" o:gfxdata="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" filled="f" stroked="f" strokeweight=".5pt">
                 <v:textbox>
                   <w:txbxContent>
                     <w:p>
@@ -1132,7 +1970,7 @@
           </mc:Choice>
           <mc:Fallback>
             <w:pict>
-              <v:shape w14:anchorId="2B793242" id="Text Box 25" o:spid="_x0000_s1028" type="#_x0000_t202" style="position:absolute;left:0;text-align:left;margin-left:132pt;margin-top:35.05pt;width:117.75pt;height:22.5pt;z-index:251687936;visibility:visible;mso-wrap-style:square;mso-height-percent:0;mso-wrap-distance-left:9pt;mso-wrap-distance-top:0;mso-wrap-distance-right:9pt;mso-wrap-distance-bottom:0;mso-position-horizontal:absolute;mso-position-horizontal-relative:text;mso-position-vertical:absolute;mso-position-vertical-relative:text;mso-height-percent:0;mso-height-relative:margin;v-text-anchor:top" o:gfxdata="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" filled="f" stroked="f" strokeweight=".5pt">
+              <v:shape w14:anchorId="2B793242" id="Text Box 25" o:spid="_x0000_s1030" type="#_x0000_t202" style="position:absolute;left:0;text-align:left;margin-left:132pt;margin-top:35.05pt;width:117.75pt;height:22.5pt;z-index:251687936;visibility:visible;mso-wrap-style:square;mso-height-percent:0;mso-wrap-distance-left:9pt;mso-wrap-distance-top:0;mso-wrap-distance-right:9pt;mso-wrap-distance-bottom:0;mso-position-horizontal:absolute;mso-position-horizontal-relative:text;mso-position-vertical:absolute;mso-position-vertical-relative:text;mso-height-percent:0;mso-height-relative:margin;v-text-anchor:top" o:gfxdata="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" filled="f" stroked="f" strokeweight=".5pt">
                 <v:textbox>
                   <w:txbxContent>
                     <w:p>
@@ -1266,7 +2104,7 @@
           </mc:Choice>
           <mc:Fallback>
             <w:pict>
-              <v:shape w14:anchorId="3D0D88E8" id="Text Box 10" o:spid="_x0000_s1029" type="#_x0000_t202" style="position:absolute;left:0;text-align:left;margin-left:130.5pt;margin-top:18.55pt;width:113.25pt;height:22.5pt;z-index:251671552;visibility:visible;mso-wrap-style:square;mso-height-percent:0;mso-wrap-distance-left:9pt;mso-wrap-distance-top:0;mso-wrap-distance-right:9pt;mso-wrap-distance-bottom:0;mso-position-horizontal:absolute;mso-position-horizontal-relative:text;mso-position-vertical:absolute;mso-position-vertical-relative:text;mso-height-percent:0;mso-height-relative:margin;v-text-anchor:top" o:gfxdata="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" filled="f" stroked="f" strokeweight=".5pt">
+              <v:shape w14:anchorId="3D0D88E8" id="Text Box 10" o:spid="_x0000_s1031" type="#_x0000_t202" style="position:absolute;left:0;text-align:left;margin-left:130.5pt;margin-top:18.55pt;width:113.25pt;height:22.5pt;z-index:251671552;visibility:visible;mso-wrap-style:square;mso-height-percent:0;mso-wrap-distance-left:9pt;mso-wrap-distance-top:0;mso-wrap-distance-right:9pt;mso-wrap-distance-bottom:0;mso-position-horizontal:absolute;mso-position-horizontal-relative:text;mso-position-vertical:absolute;mso-position-vertical-relative:text;mso-height-percent:0;mso-height-relative:margin;v-text-anchor:top" o:gfxdata="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" filled="f" stroked="f" strokeweight=".5pt">
                 <v:textbox>
                   <w:txbxContent>
                     <w:p>
@@ -1418,7 +2256,7 @@
           </mc:Choice>
           <mc:Fallback>
             <w:pict>
-              <v:shape w14:anchorId="735AD39A" id="Text Box 18" o:spid="_x0000_s1030" type="#_x0000_t202" style="position:absolute;left:0;text-align:left;margin-left:111.75pt;margin-top:115.3pt;width:109.5pt;height:18.75pt;z-index:251679744;visibility:visible;mso-wrap-style:square;mso-width-percent:0;mso-height-percent:0;mso-wrap-distance-left:9pt;mso-wrap-distance-top:0;mso-wrap-distance-right:9pt;mso-wrap-distance-bottom:0;mso-position-horizontal:absolute;mso-position-horizontal-relative:text;mso-position-vertical:absolute;mso-position-vertical-relative:text;mso-width-percent:0;mso-height-percent:0;mso-width-relative:margin;mso-height-relative:margin;v-text-anchor:top" o:gfxdata="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" filled="f" stroked="f" strokeweight=".5pt">
+              <v:shape w14:anchorId="735AD39A" id="Text Box 18" o:spid="_x0000_s1032" type="#_x0000_t202" style="position:absolute;left:0;text-align:left;margin-left:111.75pt;margin-top:115.3pt;width:109.5pt;height:18.75pt;z-index:251679744;visibility:visible;mso-wrap-style:square;mso-width-percent:0;mso-height-percent:0;mso-wrap-distance-left:9pt;mso-wrap-distance-top:0;mso-wrap-distance-right:9pt;mso-wrap-distance-bottom:0;mso-position-horizontal:absolute;mso-position-horizontal-relative:text;mso-position-vertical:absolute;mso-position-vertical-relative:text;mso-width-percent:0;mso-height-percent:0;mso-width-relative:margin;mso-height-relative:margin;v-text-anchor:top" o:gfxdata="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" filled="f" stroked="f" strokeweight=".5pt">
                 <v:textbox>
                   <w:txbxContent>
                     <w:p>
@@ -1557,7 +2395,7 @@
           </mc:Choice>
           <mc:Fallback>
             <w:pict>
-              <v:shape w14:anchorId="5CE68D73" id="Text Box 20" o:spid="_x0000_s1031" type="#_x0000_t202" style="position:absolute;left:0;text-align:left;margin-left:130.5pt;margin-top:134.8pt;width:89.25pt;height:21pt;z-index:251681792;visibility:visible;mso-wrap-style:square;mso-wrap-distance-left:9pt;mso-wrap-distance-top:0;mso-wrap-distance-right:9pt;mso-wrap-distance-bottom:0;mso-position-horizontal:absolute;mso-position-horizontal-relative:text;mso-position-vertical:absolute;mso-position-vertical-relative:text;v-text-anchor:top" o:gfxdata="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" filled="f" stroked="f" strokeweight=".5pt">
+              <v:shape w14:anchorId="5CE68D73" id="Text Box 20" o:spid="_x0000_s1033" type="#_x0000_t202" style="position:absolute;left:0;text-align:left;margin-left:130.5pt;margin-top:134.8pt;width:89.25pt;height:21pt;z-index:251681792;visibility:visible;mso-wrap-style:square;mso-wrap-distance-left:9pt;mso-wrap-distance-top:0;mso-wrap-distance-right:9pt;mso-wrap-distance-bottom:0;mso-position-horizontal:absolute;mso-position-horizontal-relative:text;mso-position-vertical:absolute;mso-position-vertical-relative:text;v-text-anchor:top" o:gfxdata="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" filled="f" stroked="f" strokeweight=".5pt">
                 <v:textbox>
                   <w:txbxContent>
                     <w:p>
@@ -1684,7 +2522,7 @@
           </mc:Choice>
           <mc:Fallback>
             <w:pict>
-              <v:shape w14:anchorId="4944B2EE" id="Text Box 31" o:spid="_x0000_s1032" type="#_x0000_t202" style="position:absolute;left:0;text-align:left;margin-left:124.5pt;margin-top:150.55pt;width:100.5pt;height:21pt;z-index:251696128;visibility:visible;mso-wrap-style:square;mso-width-percent:0;mso-wrap-distance-left:9pt;mso-wrap-distance-top:0;mso-wrap-distance-right:9pt;mso-wrap-distance-bottom:0;mso-position-horizontal:absolute;mso-position-horizontal-relative:text;mso-position-vertical:absolute;mso-position-vertical-relative:text;mso-width-percent:0;mso-width-relative:margin;v-text-anchor:top" o:gfxdata="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" filled="f" stroked="f" strokeweight=".5pt">
+              <v:shape w14:anchorId="4944B2EE" id="Text Box 31" o:spid="_x0000_s1034" type="#_x0000_t202" style="position:absolute;left:0;text-align:left;margin-left:124.5pt;margin-top:150.55pt;width:100.5pt;height:21pt;z-index:251696128;visibility:visible;mso-wrap-style:square;mso-width-percent:0;mso-wrap-distance-left:9pt;mso-wrap-distance-top:0;mso-wrap-distance-right:9pt;mso-wrap-distance-bottom:0;mso-position-horizontal:absolute;mso-position-horizontal-relative:text;mso-position-vertical:absolute;mso-position-vertical-relative:text;mso-width-percent:0;mso-width-relative:margin;v-text-anchor:top" o:gfxdata="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" filled="f" stroked="f" strokeweight=".5pt">
                 <v:textbox>
                   <w:txbxContent>
                     <w:p>
@@ -1843,7 +2681,7 @@
           </mc:Choice>
           <mc:Fallback>
             <w:pict>
-              <v:shape w14:anchorId="3987EA38" id="Text Box 12" o:spid="_x0000_s1033" type="#_x0000_t202" style="position:absolute;left:0;text-align:left;margin-left:110.25pt;margin-top:289.3pt;width:139.5pt;height:52.5pt;z-index:251673600;visibility:visible;mso-wrap-style:square;mso-width-percent:0;mso-height-percent:0;mso-wrap-distance-left:9pt;mso-wrap-distance-top:0;mso-wrap-distance-right:9pt;mso-wrap-distance-bottom:0;mso-position-horizontal:absolute;mso-position-horizontal-relative:text;mso-position-vertical:absolute;mso-position-vertical-relative:text;mso-width-percent:0;mso-height-percent:0;mso-width-relative:margin;mso-height-relative:margin;v-text-anchor:top" o:gfxdata="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" filled="f" stroked="f" strokeweight=".5pt">
+              <v:shape w14:anchorId="3987EA38" id="Text Box 12" o:spid="_x0000_s1035" type="#_x0000_t202" style="position:absolute;left:0;text-align:left;margin-left:110.25pt;margin-top:289.3pt;width:139.5pt;height:52.5pt;z-index:251673600;visibility:visible;mso-wrap-style:square;mso-width-percent:0;mso-height-percent:0;mso-wrap-distance-left:9pt;mso-wrap-distance-top:0;mso-wrap-distance-right:9pt;mso-wrap-distance-bottom:0;mso-position-horizontal:absolute;mso-position-horizontal-relative:text;mso-position-vertical:absolute;mso-position-vertical-relative:text;mso-width-percent:0;mso-height-percent:0;mso-width-relative:margin;mso-height-relative:margin;v-text-anchor:top" o:gfxdata="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" filled="f" stroked="f" strokeweight=".5pt">
                 <v:textbox>
                   <w:txbxContent>
                     <w:p>
@@ -1996,7 +2834,7 @@
           </mc:Choice>
           <mc:Fallback>
             <w:pict>
-              <v:shape w14:anchorId="2F02C494" id="Text Box 8" o:spid="_x0000_s1034" type="#_x0000_t202" style="position:absolute;left:0;text-align:left;margin-left:312.75pt;margin-top:129.55pt;width:88.5pt;height:76.5pt;z-index:251669504;visibility:visible;mso-wrap-style:square;mso-width-percent:0;mso-height-percent:0;mso-wrap-distance-left:9pt;mso-wrap-distance-top:0;mso-wrap-distance-right:9pt;mso-wrap-distance-bottom:0;mso-position-horizontal:absolute;mso-position-horizontal-relative:text;mso-position-vertical:absolute;mso-position-vertical-relative:text;mso-width-percent:0;mso-height-percent:0;mso-width-relative:margin;mso-height-relative:margin;v-text-anchor:top" o:gfxdata="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" filled="f" stroked="f" strokeweight=".5pt">
+              <v:shape w14:anchorId="2F02C494" id="Text Box 8" o:spid="_x0000_s1036" type="#_x0000_t202" style="position:absolute;left:0;text-align:left;margin-left:312.75pt;margin-top:129.55pt;width:88.5pt;height:76.5pt;z-index:251669504;visibility:visible;mso-wrap-style:square;mso-width-percent:0;mso-height-percent:0;mso-wrap-distance-left:9pt;mso-wrap-distance-top:0;mso-wrap-distance-right:9pt;mso-wrap-distance-bottom:0;mso-position-horizontal:absolute;mso-position-horizontal-relative:text;mso-position-vertical:absolute;mso-position-vertical-relative:text;mso-width-percent:0;mso-height-percent:0;mso-width-relative:margin;mso-height-relative:margin;v-text-anchor:top" o:gfxdata="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" filled="f" stroked="f" strokeweight=".5pt">
                 <v:textbox>
                   <w:txbxContent>
                     <w:p>
@@ -2121,7 +2959,7 @@
           </mc:Choice>
           <mc:Fallback>
             <w:pict>
-              <v:shape w14:anchorId="5A34B611" id="Text Box 23" o:spid="_x0000_s1035" type="#_x0000_t202" style="position:absolute;left:0;text-align:left;margin-left:124.5pt;margin-top:167.8pt;width:85.5pt;height:18pt;z-index:251685888;visibility:visible;mso-wrap-style:square;mso-width-percent:0;mso-height-percent:0;mso-wrap-distance-left:9pt;mso-wrap-distance-top:0;mso-wrap-distance-right:9pt;mso-wrap-distance-bottom:0;mso-position-horizontal:absolute;mso-position-horizontal-relative:text;mso-position-vertical:absolute;mso-position-vertical-relative:text;mso-width-percent:0;mso-height-percent:0;mso-width-relative:margin;mso-height-relative:margin;v-text-anchor:top" o:gfxdata="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" filled="f" stroked="f" strokeweight=".5pt">
+              <v:shape w14:anchorId="5A34B611" id="Text Box 23" o:spid="_x0000_s1037" type="#_x0000_t202" style="position:absolute;left:0;text-align:left;margin-left:124.5pt;margin-top:167.8pt;width:85.5pt;height:18pt;z-index:251685888;visibility:visible;mso-wrap-style:square;mso-width-percent:0;mso-height-percent:0;mso-wrap-distance-left:9pt;mso-wrap-distance-top:0;mso-wrap-distance-right:9pt;mso-wrap-distance-bottom:0;mso-position-horizontal:absolute;mso-position-horizontal-relative:text;mso-position-vertical:absolute;mso-position-vertical-relative:text;mso-width-percent:0;mso-height-percent:0;mso-width-relative:margin;mso-height-relative:margin;v-text-anchor:top" o:gfxdata="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" filled="f" stroked="f" strokeweight=".5pt">
                 <v:textbox>
                   <w:txbxContent>
                     <w:p>
@@ -2253,7 +3091,7 @@
           </mc:Choice>
           <mc:Fallback>
             <w:pict>
-              <v:shape w14:anchorId="40006555" id="Text Box 26" o:spid="_x0000_s1036" type="#_x0000_t202" style="position:absolute;left:0;text-align:left;margin-left:107.95pt;margin-top:185.8pt;width:105.75pt;height:18pt;z-index:251689984;visibility:visible;mso-wrap-style:square;mso-width-percent:0;mso-height-percent:0;mso-wrap-distance-left:9pt;mso-wrap-distance-top:0;mso-wrap-distance-right:9pt;mso-wrap-distance-bottom:0;mso-position-horizontal:absolute;mso-position-horizontal-relative:text;mso-position-vertical:absolute;mso-position-vertical-relative:text;mso-width-percent:0;mso-height-percent:0;mso-width-relative:margin;mso-height-relative:margin;v-text-anchor:top" o:gfxdata="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" filled="f" stroked="f" strokeweight=".5pt">
+              <v:shape w14:anchorId="40006555" id="Text Box 26" o:spid="_x0000_s1038" type="#_x0000_t202" style="position:absolute;left:0;text-align:left;margin-left:107.95pt;margin-top:185.8pt;width:105.75pt;height:18pt;z-index:251689984;visibility:visible;mso-wrap-style:square;mso-width-percent:0;mso-height-percent:0;mso-wrap-distance-left:9pt;mso-wrap-distance-top:0;mso-wrap-distance-right:9pt;mso-wrap-distance-bottom:0;mso-position-horizontal:absolute;mso-position-horizontal-relative:text;mso-position-vertical:absolute;mso-position-vertical-relative:text;mso-width-percent:0;mso-height-percent:0;mso-width-relative:margin;mso-height-relative:margin;v-text-anchor:top" o:gfxdata="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" filled="f" stroked="f" strokeweight=".5pt">
                 <v:textbox>
                   <w:txbxContent>
                     <w:p>
@@ -2385,7 +3223,7 @@
           </mc:Choice>
           <mc:Fallback>
             <w:pict>
-              <v:shape w14:anchorId="266CE5F3" id="Text Box 34" o:spid="_x0000_s1037" type="#_x0000_t202" style="position:absolute;left:0;text-align:left;margin-left:110.25pt;margin-top:200.05pt;width:105.75pt;height:18pt;z-index:251701248;visibility:visible;mso-wrap-style:square;mso-width-percent:0;mso-height-percent:0;mso-wrap-distance-left:9pt;mso-wrap-distance-top:0;mso-wrap-distance-right:9pt;mso-wrap-distance-bottom:0;mso-position-horizontal:absolute;mso-position-horizontal-relative:text;mso-position-vertical:absolute;mso-position-vertical-relative:text;mso-width-percent:0;mso-height-percent:0;mso-width-relative:margin;mso-height-relative:margin;v-text-anchor:top" o:gfxdata="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" filled="f" stroked="f" strokeweight=".5pt">
+              <v:shape w14:anchorId="266CE5F3" id="Text Box 34" o:spid="_x0000_s1039" type="#_x0000_t202" style="position:absolute;left:0;text-align:left;margin-left:110.25pt;margin-top:200.05pt;width:105.75pt;height:18pt;z-index:251701248;visibility:visible;mso-wrap-style:square;mso-width-percent:0;mso-height-percent:0;mso-wrap-distance-left:9pt;mso-wrap-distance-top:0;mso-wrap-distance-right:9pt;mso-wrap-distance-bottom:0;mso-position-horizontal:absolute;mso-position-horizontal-relative:text;mso-position-vertical:absolute;mso-position-vertical-relative:text;mso-width-percent:0;mso-height-percent:0;mso-width-relative:margin;mso-height-relative:margin;v-text-anchor:top" o:gfxdata="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" filled="f" stroked="f" strokeweight=".5pt">
                 <v:textbox>
                   <w:txbxContent>
                     <w:p>
@@ -2517,7 +3355,7 @@
           </mc:Choice>
           <mc:Fallback>
             <w:pict>
-              <v:shape w14:anchorId="32199133" id="Text Box 40" o:spid="_x0000_s1038" type="#_x0000_t202" style="position:absolute;left:0;text-align:left;margin-left:114pt;margin-top:217.3pt;width:105.75pt;height:18pt;z-index:251708416;visibility:visible;mso-wrap-style:square;mso-width-percent:0;mso-height-percent:0;mso-wrap-distance-left:9pt;mso-wrap-distance-top:0;mso-wrap-distance-right:9pt;mso-wrap-distance-bottom:0;mso-position-horizontal:absolute;mso-position-horizontal-relative:text;mso-position-vertical:absolute;mso-position-vertical-relative:text;mso-width-percent:0;mso-height-percent:0;mso-width-relative:margin;mso-height-relative:margin;v-text-anchor:top" o:gfxdata="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" filled="f" stroked="f" strokeweight=".5pt">
+              <v:shape w14:anchorId="32199133" id="Text Box 40" o:spid="_x0000_s1040" type="#_x0000_t202" style="position:absolute;left:0;text-align:left;margin-left:114pt;margin-top:217.3pt;width:105.75pt;height:18pt;z-index:251708416;visibility:visible;mso-wrap-style:square;mso-width-percent:0;mso-height-percent:0;mso-wrap-distance-left:9pt;mso-wrap-distance-top:0;mso-wrap-distance-right:9pt;mso-wrap-distance-bottom:0;mso-position-horizontal:absolute;mso-position-horizontal-relative:text;mso-position-vertical:absolute;mso-position-vertical-relative:text;mso-width-percent:0;mso-height-percent:0;mso-width-relative:margin;mso-height-relative:margin;v-text-anchor:top" o:gfxdata="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" filled="f" stroked="f" strokeweight=".5pt">
                 <v:textbox>
                   <w:txbxContent>
                     <w:p>
@@ -2649,7 +3487,7 @@
           </mc:Choice>
           <mc:Fallback>
             <w:pict>
-              <v:shape w14:anchorId="6074D16C" id="Text Box 28" o:spid="_x0000_s1039" type="#_x0000_t202" style="position:absolute;left:0;text-align:left;margin-left:114.75pt;margin-top:232.3pt;width:99pt;height:18pt;z-index:251693056;visibility:visible;mso-wrap-style:square;mso-width-percent:0;mso-height-percent:0;mso-wrap-distance-left:9pt;mso-wrap-distance-top:0;mso-wrap-distance-right:9pt;mso-wrap-distance-bottom:0;mso-position-horizontal:absolute;mso-position-horizontal-relative:text;mso-position-vertical:absolute;mso-position-vertical-relative:text;mso-width-percent:0;mso-height-percent:0;mso-width-relative:margin;mso-height-relative:margin;v-text-anchor:top" o:gfxdata="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" filled="f" stroked="f" strokeweight=".5pt">
+              <v:shape w14:anchorId="6074D16C" id="Text Box 28" o:spid="_x0000_s1041" type="#_x0000_t202" style="position:absolute;left:0;text-align:left;margin-left:114.75pt;margin-top:232.3pt;width:99pt;height:18pt;z-index:251693056;visibility:visible;mso-wrap-style:square;mso-width-percent:0;mso-height-percent:0;mso-wrap-distance-left:9pt;mso-wrap-distance-top:0;mso-wrap-distance-right:9pt;mso-wrap-distance-bottom:0;mso-position-horizontal:absolute;mso-position-horizontal-relative:text;mso-position-vertical:absolute;mso-position-vertical-relative:text;mso-width-percent:0;mso-height-percent:0;mso-width-relative:margin;mso-height-relative:margin;v-text-anchor:top" o:gfxdata="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" filled="f" stroked="f" strokeweight=".5pt">
                 <v:textbox>
                   <w:txbxContent>
                     <w:p>
@@ -2778,7 +3616,7 @@
           </mc:Choice>
           <mc:Fallback>
             <w:pict>
-              <v:shape w14:anchorId="318BD3CF" id="Text Box 14" o:spid="_x0000_s1040" type="#_x0000_t202" style="position:absolute;left:0;text-align:left;margin-left:116.25pt;margin-top:246.55pt;width:80.25pt;height:21.75pt;z-index:251675648;visibility:visible;mso-wrap-style:square;mso-height-percent:0;mso-wrap-distance-left:9pt;mso-wrap-distance-top:0;mso-wrap-distance-right:9pt;mso-wrap-distance-bottom:0;mso-position-horizontal:absolute;mso-position-horizontal-relative:text;mso-position-vertical:absolute;mso-position-vertical-relative:text;mso-height-percent:0;mso-height-relative:margin;v-text-anchor:top" o:gfxdata="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" filled="f" stroked="f" strokeweight=".5pt">
+              <v:shape w14:anchorId="318BD3CF" id="Text Box 14" o:spid="_x0000_s1042" type="#_x0000_t202" style="position:absolute;left:0;text-align:left;margin-left:116.25pt;margin-top:246.55pt;width:80.25pt;height:21.75pt;z-index:251675648;visibility:visible;mso-wrap-style:square;mso-height-percent:0;mso-wrap-distance-left:9pt;mso-wrap-distance-top:0;mso-wrap-distance-right:9pt;mso-wrap-distance-bottom:0;mso-position-horizontal:absolute;mso-position-horizontal-relative:text;mso-position-vertical:absolute;mso-position-vertical-relative:text;mso-height-percent:0;mso-height-relative:margin;v-text-anchor:top" o:gfxdata="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" filled="f" stroked="f" strokeweight=".5pt">
                 <v:textbox>
                   <w:txbxContent>
                     <w:p>
@@ -2907,7 +3745,7 @@
           </mc:Choice>
           <mc:Fallback>
             <w:pict>
-              <v:shape w14:anchorId="0C997472" id="Text Box 16" o:spid="_x0000_s1041" type="#_x0000_t202" style="position:absolute;left:0;text-align:left;margin-left:120.75pt;margin-top:266.05pt;width:75.75pt;height:22.5pt;z-index:251677696;visibility:visible;mso-wrap-style:square;mso-height-percent:0;mso-wrap-distance-left:9pt;mso-wrap-distance-top:0;mso-wrap-distance-right:9pt;mso-wrap-distance-bottom:0;mso-position-horizontal:absolute;mso-position-horizontal-relative:text;mso-position-vertical:absolute;mso-position-vertical-relative:text;mso-height-percent:0;mso-height-relative:margin;v-text-anchor:top" o:gfxdata="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" filled="f" stroked="f" strokeweight=".5pt">
+              <v:shape w14:anchorId="0C997472" id="Text Box 16" o:spid="_x0000_s1043" type="#_x0000_t202" style="position:absolute;left:0;text-align:left;margin-left:120.75pt;margin-top:266.05pt;width:75.75pt;height:22.5pt;z-index:251677696;visibility:visible;mso-wrap-style:square;mso-height-percent:0;mso-wrap-distance-left:9pt;mso-wrap-distance-top:0;mso-wrap-distance-right:9pt;mso-wrap-distance-bottom:0;mso-position-horizontal:absolute;mso-position-horizontal-relative:text;mso-position-vertical:absolute;mso-position-vertical-relative:text;mso-height-percent:0;mso-height-relative:margin;v-text-anchor:top" o:gfxdata="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" filled="f" stroked="f" strokeweight=".5pt">
                 <v:textbox>
                   <w:txbxContent>
                     <w:p>
@@ -3090,7 +3928,7 @@
           </mc:Choice>
           <mc:Fallback>
             <w:pict>
-              <v:rect w14:anchorId="32365868" id="Rectangle 21" o:spid="_x0000_s1042" style="position:absolute;left:0;text-align:left;margin-left:35.25pt;margin-top:175.3pt;width:78.75pt;height:59.25pt;z-index:251683840;visibility:visible;mso-wrap-style:square;mso-height-percent:0;mso-wrap-distance-left:9pt;mso-wrap-distance-top:0;mso-wrap-distance-right:9pt;mso-wrap-distance-bottom:0;mso-position-horizontal:absolute;mso-position-horizontal-relative:text;mso-position-vertical:absolute;mso-position-vertical-relative:text;mso-height-percent:0;mso-height-relative:margin;v-text-anchor:middle" o:gfxdata="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" fillcolor="#44546a [3215]" strokecolor="#1f4d78 [1604]" strokeweight="1pt">
+              <v:rect w14:anchorId="32365868" id="Rectangle 21" o:spid="_x0000_s1044" style="position:absolute;left:0;text-align:left;margin-left:35.25pt;margin-top:175.3pt;width:78.75pt;height:59.25pt;z-index:251683840;visibility:visible;mso-wrap-style:square;mso-height-percent:0;mso-wrap-distance-left:9pt;mso-wrap-distance-top:0;mso-wrap-distance-right:9pt;mso-wrap-distance-bottom:0;mso-position-horizontal:absolute;mso-position-horizontal-relative:text;mso-position-vertical:absolute;mso-position-vertical-relative:text;mso-height-percent:0;mso-height-relative:margin;v-text-anchor:middle" o:gfxdata="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" fillcolor="#44546a [3215]" strokecolor="#1f4d78 [1604]" strokeweight="1pt">
                 <v:textbox>
                   <w:txbxContent>
                     <w:p>
@@ -3189,7 +4027,7 @@
           </mc:Choice>
           <mc:Fallback>
             <w:pict>
-              <v:rect w14:anchorId="5C7FBF82" id="Rectangle 5" o:spid="_x0000_s1043" style="position:absolute;left:0;text-align:left;margin-left:35.25pt;margin-top:239.8pt;width:78.75pt;height:42.75pt;z-index:251666432;visibility:visible;mso-wrap-style:square;mso-height-percent:0;mso-wrap-distance-left:9pt;mso-wrap-distance-top:0;mso-wrap-distance-right:9pt;mso-wrap-distance-bottom:0;mso-position-horizontal:absolute;mso-position-horizontal-relative:text;mso-position-vertical:absolute;mso-position-vertical-relative:text;mso-height-percent:0;mso-height-relative:margin;v-text-anchor:middle" o:gfxdata="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" fillcolor="#44546a [3215]" strokecolor="#1f4d78 [1604]" strokeweight="1pt">
+              <v:rect w14:anchorId="5C7FBF82" id="Rectangle 5" o:spid="_x0000_s1045" style="position:absolute;left:0;text-align:left;margin-left:35.25pt;margin-top:239.8pt;width:78.75pt;height:42.75pt;z-index:251666432;visibility:visible;mso-wrap-style:square;mso-height-percent:0;mso-wrap-distance-left:9pt;mso-wrap-distance-top:0;mso-wrap-distance-right:9pt;mso-wrap-distance-bottom:0;mso-position-horizontal:absolute;mso-position-horizontal-relative:text;mso-position-vertical:absolute;mso-position-vertical-relative:text;mso-height-percent:0;mso-height-relative:margin;v-text-anchor:middle" o:gfxdata="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" fillcolor="#44546a [3215]" strokecolor="#1f4d78 [1604]" strokeweight="1pt">
                 <v:textbox>
                   <w:txbxContent>
                     <w:p>
@@ -3498,7 +4336,7 @@
           </mc:Choice>
           <mc:Fallback>
             <w:pict>
-              <v:rect w14:anchorId="16EE1018" id="Rectangle 3" o:spid="_x0000_s1044" style="position:absolute;left:0;text-align:left;margin-left:25.5pt;margin-top:119.8pt;width:95.25pt;height:51pt;z-index:251662336;visibility:visible;mso-wrap-style:square;mso-width-percent:0;mso-height-percent:0;mso-wrap-distance-left:9pt;mso-wrap-distance-top:0;mso-wrap-distance-right:9pt;mso-wrap-distance-bottom:0;mso-position-horizontal:absolute;mso-position-horizontal-relative:text;mso-position-vertical:absolute;mso-position-vertical-relative:text;mso-width-percent:0;mso-height-percent:0;mso-width-relative:margin;mso-height-relative:margin;v-text-anchor:middle" o:gfxdata="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" fillcolor="#44546a [3215]" strokecolor="#1f4d78 [1604]" strokeweight="1pt">
+              <v:rect w14:anchorId="16EE1018" id="Rectangle 3" o:spid="_x0000_s1046" style="position:absolute;left:0;text-align:left;margin-left:25.5pt;margin-top:119.8pt;width:95.25pt;height:51pt;z-index:251662336;visibility:visible;mso-wrap-style:square;mso-width-percent:0;mso-height-percent:0;mso-wrap-distance-left:9pt;mso-wrap-distance-top:0;mso-wrap-distance-right:9pt;mso-wrap-distance-bottom:0;mso-position-horizontal:absolute;mso-position-horizontal-relative:text;mso-position-vertical:absolute;mso-position-vertical-relative:text;mso-width-percent:0;mso-height-percent:0;mso-width-relative:margin;mso-height-relative:margin;v-text-anchor:middle" o:gfxdata="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" fillcolor="#44546a [3215]" strokecolor="#1f4d78 [1604]" strokeweight="1pt">
                 <v:textbox>
                   <w:txbxContent>
                     <w:p>
@@ -4149,7 +4987,7 @@
           </mc:Choice>
           <mc:Fallback>
             <w:pict>
-              <v:rect w14:anchorId="03B3ACB8" id="Rectangle 4" o:spid="_x0000_s1045" style="position:absolute;left:0;text-align:left;margin-left:35.25pt;margin-top:287.8pt;width:78.75pt;height:36pt;z-index:251664384;visibility:visible;mso-wrap-style:square;mso-height-percent:0;mso-wrap-distance-left:9pt;mso-wrap-distance-top:0;mso-wrap-distance-right:9pt;mso-wrap-distance-bottom:0;mso-position-horizontal:absolute;mso-position-horizontal-relative:text;mso-position-vertical:absolute;mso-position-vertical-relative:text;mso-height-percent:0;mso-height-relative:margin;v-text-anchor:middle" o:gfxdata="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" fillcolor="#44546a [3215]" strokecolor="#1f4d78 [1604]" strokeweight="1pt">
+              <v:rect w14:anchorId="03B3ACB8" id="Rectangle 4" o:spid="_x0000_s1047" style="position:absolute;left:0;text-align:left;margin-left:35.25pt;margin-top:287.8pt;width:78.75pt;height:36pt;z-index:251664384;visibility:visible;mso-wrap-style:square;mso-height-percent:0;mso-wrap-distance-left:9pt;mso-wrap-distance-top:0;mso-wrap-distance-right:9pt;mso-wrap-distance-bottom:0;mso-position-horizontal:absolute;mso-position-horizontal-relative:text;mso-position-vertical:absolute;mso-position-vertical-relative:text;mso-height-percent:0;mso-height-relative:margin;v-text-anchor:middle" o:gfxdata="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" fillcolor="#44546a [3215]" strokecolor="#1f4d78 [1604]" strokeweight="1pt">
                 <v:textbox>
                   <w:txbxContent>
                     <w:p>
@@ -4393,7 +5231,7 @@
           </mc:Choice>
           <mc:Fallback>
             <w:pict>
-              <v:oval w14:anchorId="201AD2DD" id="Oval 1" o:spid="_x0000_s1046" style="position:absolute;left:0;text-align:left;margin-left:210pt;margin-top:18.5pt;width:115.5pt;height:305.25pt;z-index:251659264;visibility:visible;mso-wrap-style:square;mso-width-percent:0;mso-height-percent:0;mso-wrap-distance-left:9pt;mso-wrap-distance-top:0;mso-wrap-distance-right:9pt;mso-wrap-distance-bottom:0;mso-position-horizontal:absolute;mso-position-horizontal-relative:text;mso-position-vertical:absolute;mso-position-vertical-relative:text;mso-width-percent:0;mso-height-percent:0;mso-width-relative:margin;mso-height-relative:margin;v-text-anchor:middle" o:gfxdata="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" fillcolor="#5b9bd5 [3204]" strokecolor="#1f4d78 [1604]" strokeweight="1pt">
+              <v:oval w14:anchorId="201AD2DD" id="Oval 1" o:spid="_x0000_s1048" style="position:absolute;left:0;text-align:left;margin-left:210pt;margin-top:18.5pt;width:115.5pt;height:305.25pt;z-index:251659264;visibility:visible;mso-wrap-style:square;mso-width-percent:0;mso-height-percent:0;mso-wrap-distance-left:9pt;mso-wrap-distance-top:0;mso-wrap-distance-right:9pt;mso-wrap-distance-bottom:0;mso-position-horizontal:absolute;mso-position-horizontal-relative:text;mso-position-vertical:absolute;mso-position-vertical-relative:text;mso-width-percent:0;mso-height-percent:0;mso-width-relative:margin;mso-height-relative:margin;v-text-anchor:middle" o:gfxdata="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" fillcolor="#5b9bd5 [3204]" strokecolor="#1f4d78 [1604]" strokeweight="1pt">
                 <v:stroke joinstyle="miter"/>
                 <v:textbox>
                   <w:txbxContent>
@@ -4499,7 +5337,7 @@
           </mc:Choice>
           <mc:Fallback>
             <w:pict>
-              <v:rect w14:anchorId="6DDCC924" id="Rectangle 6" o:spid="_x0000_s1047" style="position:absolute;left:0;text-align:left;margin-left:392.25pt;margin-top:32.05pt;width:109.5pt;height:270pt;z-index:251667456;visibility:visible;mso-wrap-style:square;mso-wrap-distance-left:9pt;mso-wrap-distance-top:0;mso-wrap-distance-right:9pt;mso-wrap-distance-bottom:0;mso-position-horizontal:absolute;mso-position-horizontal-relative:text;mso-position-vertical:absolute;mso-position-vertical-relative:text;v-text-anchor:middle" o:gfxdata="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" fillcolor="#44546a [3215]" strokecolor="#1f4d78 [1604]" strokeweight="1pt">
+              <v:rect w14:anchorId="6DDCC924" id="Rectangle 6" o:spid="_x0000_s1049" style="position:absolute;left:0;text-align:left;margin-left:392.25pt;margin-top:32.05pt;width:109.5pt;height:270pt;z-index:251667456;visibility:visible;mso-wrap-style:square;mso-wrap-distance-left:9pt;mso-wrap-distance-top:0;mso-wrap-distance-right:9pt;mso-wrap-distance-bottom:0;mso-position-horizontal:absolute;mso-position-horizontal-relative:text;mso-position-vertical:absolute;mso-position-vertical-relative:text;v-text-anchor:middle" o:gfxdata="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" fillcolor="#44546a [3215]" strokecolor="#1f4d78 [1604]" strokeweight="1pt">
                 <v:textbox>
                   <w:txbxContent>
                     <w:p>
@@ -4621,6 +5459,11 @@
     </w:p>
     <w:p>
       <w:pPr>
+        <w:ind w:left="360"/>
+      </w:pPr>
+    </w:p>
+    <w:p>
+      <w:pPr>
         <w:rPr>
           <w:b/>
         </w:rPr>
@@ -4850,14 +5693,12 @@
                 <w:b/>
               </w:rPr>
             </w:pPr>
-            <w:proofErr w:type="spellStart"/>
             <w:r>
               <w:rPr>
                 <w:b/>
               </w:rPr>
               <w:t>Postconditions</w:t>
             </w:r>
-            <w:proofErr w:type="spellEnd"/>
           </w:p>
         </w:tc>
         <w:tc>
@@ -5638,14 +6479,12 @@
                 <w:b/>
               </w:rPr>
             </w:pPr>
-            <w:proofErr w:type="spellStart"/>
             <w:r>
               <w:rPr>
                 <w:b/>
               </w:rPr>
               <w:t>Postconditions</w:t>
             </w:r>
-            <w:proofErr w:type="spellEnd"/>
           </w:p>
         </w:tc>
         <w:tc>
@@ -6341,14 +7180,12 @@
                 <w:b/>
               </w:rPr>
             </w:pPr>
-            <w:proofErr w:type="spellStart"/>
             <w:r>
               <w:rPr>
                 <w:b/>
               </w:rPr>
               <w:t>Postconditions</w:t>
             </w:r>
-            <w:proofErr w:type="spellEnd"/>
           </w:p>
         </w:tc>
         <w:tc>
@@ -7044,14 +7881,12 @@
                 <w:b/>
               </w:rPr>
             </w:pPr>
-            <w:proofErr w:type="spellStart"/>
             <w:r>
               <w:rPr>
                 <w:b/>
               </w:rPr>
               <w:t>Postconditions</w:t>
             </w:r>
-            <w:proofErr w:type="spellEnd"/>
           </w:p>
         </w:tc>
         <w:tc>
@@ -7768,14 +8603,12 @@
                 <w:b/>
               </w:rPr>
             </w:pPr>
-            <w:proofErr w:type="spellStart"/>
             <w:r>
               <w:rPr>
                 <w:b/>
               </w:rPr>
               <w:t>Postconditions</w:t>
             </w:r>
-            <w:proofErr w:type="spellEnd"/>
           </w:p>
         </w:tc>
         <w:tc>
@@ -8568,14 +9401,12 @@
                 <w:b/>
               </w:rPr>
             </w:pPr>
-            <w:proofErr w:type="spellStart"/>
             <w:r>
               <w:rPr>
                 <w:b/>
               </w:rPr>
               <w:t>Postconditions</w:t>
             </w:r>
-            <w:proofErr w:type="spellEnd"/>
           </w:p>
         </w:tc>
         <w:tc>
@@ -9700,7 +10531,6 @@
                 <w:lang w:bidi="hi-IN"/>
               </w:rPr>
             </w:pPr>
-            <w:proofErr w:type="spellStart"/>
             <w:r>
               <w:rPr>
                 <w:b/>
@@ -9708,7 +10538,6 @@
               </w:rPr>
               <w:t>Postconditions</w:t>
             </w:r>
-            <w:proofErr w:type="spellEnd"/>
           </w:p>
         </w:tc>
         <w:tc>
@@ -10918,14 +11747,12 @@
                 <w:b/>
               </w:rPr>
             </w:pPr>
-            <w:proofErr w:type="spellStart"/>
             <w:r>
               <w:rPr>
                 <w:b/>
               </w:rPr>
               <w:t>Postconditions</w:t>
             </w:r>
-            <w:proofErr w:type="spellEnd"/>
           </w:p>
         </w:tc>
         <w:tc>
@@ -11930,14 +12757,12 @@
                 <w:b/>
               </w:rPr>
             </w:pPr>
-            <w:proofErr w:type="spellStart"/>
             <w:r>
               <w:rPr>
                 <w:b/>
               </w:rPr>
               <w:t>Postconditions</w:t>
             </w:r>
-            <w:proofErr w:type="spellEnd"/>
           </w:p>
         </w:tc>
         <w:tc>
@@ -12690,7 +13515,6 @@
                 <w:lang w:bidi="hi-IN"/>
               </w:rPr>
             </w:pPr>
-            <w:proofErr w:type="spellStart"/>
             <w:r>
               <w:rPr>
                 <w:b/>
@@ -12698,7 +13522,6 @@
               </w:rPr>
               <w:t>Postconditions</w:t>
             </w:r>
-            <w:proofErr w:type="spellEnd"/>
           </w:p>
         </w:tc>
         <w:tc>
@@ -13910,14 +14733,12 @@
                 <w:b/>
               </w:rPr>
             </w:pPr>
-            <w:proofErr w:type="spellStart"/>
             <w:r>
               <w:rPr>
                 <w:b/>
               </w:rPr>
               <w:t>Postconditions</w:t>
             </w:r>
-            <w:proofErr w:type="spellEnd"/>
           </w:p>
         </w:tc>
         <w:tc>
@@ -15015,14 +15836,12 @@
                 <w:b/>
               </w:rPr>
             </w:pPr>
-            <w:proofErr w:type="spellStart"/>
             <w:r>
               <w:rPr>
                 <w:b/>
               </w:rPr>
               <w:t>Postconditions</w:t>
             </w:r>
-            <w:proofErr w:type="spellEnd"/>
           </w:p>
         </w:tc>
         <w:tc>
@@ -16001,7 +16820,6 @@
                 <w:lang w:bidi="hi-IN"/>
               </w:rPr>
             </w:pPr>
-            <w:proofErr w:type="spellStart"/>
             <w:r>
               <w:rPr>
                 <w:b/>
@@ -16009,7 +16827,6 @@
               </w:rPr>
               <w:t>Postconditions</w:t>
             </w:r>
-            <w:proofErr w:type="spellEnd"/>
           </w:p>
         </w:tc>
         <w:tc>
@@ -17163,14 +17980,12 @@
                 <w:b/>
               </w:rPr>
             </w:pPr>
-            <w:proofErr w:type="spellStart"/>
             <w:r>
               <w:rPr>
                 <w:b/>
               </w:rPr>
               <w:t>Postconditions</w:t>
             </w:r>
-            <w:proofErr w:type="spellEnd"/>
           </w:p>
         </w:tc>
         <w:tc>
@@ -18369,14 +19184,12 @@
                 <w:b/>
               </w:rPr>
             </w:pPr>
-            <w:proofErr w:type="spellStart"/>
             <w:r>
               <w:rPr>
                 <w:b/>
               </w:rPr>
               <w:t>Postconditions</w:t>
             </w:r>
-            <w:proofErr w:type="spellEnd"/>
           </w:p>
         </w:tc>
         <w:tc>
@@ -19197,14 +20010,12 @@
                 <w:b/>
               </w:rPr>
             </w:pPr>
-            <w:proofErr w:type="spellStart"/>
             <w:r>
               <w:rPr>
                 <w:b/>
               </w:rPr>
               <w:t>Postconditions</w:t>
             </w:r>
-            <w:proofErr w:type="spellEnd"/>
           </w:p>
         </w:tc>
         <w:tc>
@@ -19965,8 +20776,18 @@
           <w:p>
             <w:pPr>
               <w:pStyle w:val="Heading1"/>
-            </w:pPr>
-            <w:r>
+              <w:rPr>
+                <w:rFonts w:ascii="Times New Roman" w:hAnsi="Times New Roman"/>
+                <w:sz w:val="24"/>
+                <w:szCs w:val="24"/>
+              </w:rPr>
+            </w:pPr>
+            <w:r>
+              <w:rPr>
+                <w:rFonts w:ascii="Times New Roman" w:hAnsi="Times New Roman"/>
+                <w:sz w:val="24"/>
+                <w:szCs w:val="24"/>
+              </w:rPr>
               <w:t>Name</w:t>
             </w:r>
           </w:p>
@@ -20155,14 +20976,12 @@
                 <w:b/>
               </w:rPr>
             </w:pPr>
-            <w:proofErr w:type="spellStart"/>
             <w:r>
               <w:rPr>
                 <w:b/>
               </w:rPr>
               <w:t>Postconditions</w:t>
             </w:r>
-            <w:proofErr w:type="spellEnd"/>
           </w:p>
         </w:tc>
         <w:tc>
@@ -20572,15 +21391,7 @@
           </w:tcPr>
           <w:p>
             <w:r>
-              <w:t xml:space="preserve">Rating </w:t>
-            </w:r>
-            <w:proofErr w:type="spellStart"/>
-            <w:r>
-              <w:t>UseCase</w:t>
-            </w:r>
-            <w:proofErr w:type="spellEnd"/>
-            <w:r>
-              <w:t xml:space="preserve"> is triggered</w:t>
+              <w:t>Rating UseCase is triggered</w:t>
             </w:r>
           </w:p>
         </w:tc>
@@ -20712,13 +21523,8 @@
           </w:tcPr>
           <w:p>
             <w:r>
-              <w:t xml:space="preserve">After one user has selected “Job Complete” the job interaction will auto terminate after 48 hours, in case the other user has neglected selecting the </w:t>
-            </w:r>
-            <w:proofErr w:type="gramStart"/>
-            <w:r>
-              <w:t>option.</w:t>
-            </w:r>
-            <w:proofErr w:type="gramEnd"/>
+              <w:t>After one user has selected “Job Complete” the job interaction will auto terminate after 48 hours, in case the other user has neglected selecting the option.</w:t>
+            </w:r>
           </w:p>
         </w:tc>
       </w:tr>
@@ -21058,14 +21864,12 @@
                 <w:b/>
               </w:rPr>
             </w:pPr>
-            <w:proofErr w:type="spellStart"/>
             <w:r>
               <w:rPr>
                 <w:b/>
               </w:rPr>
               <w:t>Postconditions</w:t>
             </w:r>
-            <w:proofErr w:type="spellEnd"/>
           </w:p>
         </w:tc>
         <w:tc>
@@ -21675,17 +22479,11 @@
     </w:p>
     <w:p/>
     <w:p>
-      <w:r>
-        <w:t>Decide on a standard format for the non-functional requirements (NFRs).  Included in the format should be a unique number for each NFR, a priority (1 = lowest, 5 = highest), a clear, concise description, and the test(s) that will be used during system and acceptance testing to verify that the requirement has been met.  Make sure that the test numbers correspond to the NFR numbers.</w:t>
-      </w:r>
-      <w:r>
-        <w:t xml:space="preserve"> </w:t>
-      </w:r>
-      <w:r>
-        <w:t>Note that you mu</w:t>
-      </w:r>
-      <w:r>
-        <w:t xml:space="preserve">st include a minimum of 10 NFRs specific to product requirements, organizational requirements, and external requirements. </w:t>
+      <w:pPr>
+        <w:jc w:val="center"/>
+      </w:pPr>
+      <w:r>
+        <w:t>Priority Scale: (lowest) 1 – 2 – 3 – 4 – 5 (highest)</w:t>
       </w:r>
     </w:p>
     <w:p/>
@@ -21732,7 +22530,10 @@
         </w:numPr>
       </w:pPr>
       <w:r>
-        <w:t>User must create an the account with a unique user identification</w:t>
+        <w:t>User must create and remember an</w:t>
+      </w:r>
+      <w:r>
+        <w:t xml:space="preserve"> account with a unique user identification</w:t>
       </w:r>
     </w:p>
     <w:p>
@@ -21744,7 +22545,10 @@
         </w:numPr>
       </w:pPr>
       <w:r>
-        <w:t>User must create an account with a valid password (6-12 characters)</w:t>
+        <w:t>Us</w:t>
+      </w:r>
+      <w:r>
+        <w:t>er must create and remember a password to pair with their unique user identification</w:t>
       </w:r>
     </w:p>
     <w:p>
@@ -21758,8 +22562,6 @@
       <w:r>
         <w:t>User must be able to navigate between Customer and Worker</w:t>
       </w:r>
-      <w:bookmarkStart w:id="0" w:name="_GoBack"/>
-      <w:bookmarkEnd w:id="0"/>
     </w:p>
     <w:p/>
     <w:p>
@@ -21798,6 +22600,7 @@
         <w:t>Priority – 2:</w:t>
       </w:r>
     </w:p>
+    <w:p/>
     <w:p>
       <w:pPr>
         <w:pStyle w:val="ListParagraph"/>
@@ -21836,11 +22639,6 @@
     </w:p>
     <w:p>
       <w:pPr>
-        <w:pStyle w:val="ListParagraph"/>
-      </w:pPr>
-    </w:p>
-    <w:p>
-      <w:pPr>
         <w:pStyle w:val="Heading2"/>
         <w:rPr>
           <w:b w:val="0"/>
@@ -21875,13 +22673,16 @@
         <w:ind w:firstLine="720"/>
       </w:pPr>
       <w:r>
-        <w:t xml:space="preserve">See “User Interface Design Document for </w:t>
+        <w:t>See “User Interface Design D</w:t>
+      </w:r>
+      <w:r>
+        <w:t xml:space="preserve">ocument for </w:t>
       </w:r>
       <w:r>
         <w:rPr>
           <w:i/>
         </w:rPr>
-        <w:t>Handyman Finder</w:t>
+        <w:t>VeriHandy</w:t>
       </w:r>
       <w:r>
         <w:t>.”</w:t>
@@ -21904,29 +22705,25 @@
         <w:t>Deliverables</w:t>
       </w:r>
     </w:p>
-    <w:p/>
     <w:p>
       <w:pPr>
         <w:pStyle w:val="BodyTextIndent"/>
         <w:ind w:left="0"/>
       </w:pPr>
-      <w:r>
-        <w:t>Provide a list of all deliverable items (that is, all artifacts that you will deliver to the customer).  This list will include items such as the product itself (What format? Source code? Executable code? Object code?), documentation, and training resources (if any).  Specify when (date) and in what format (e.g., hard copy, CD) each will be delivered.  A tabular format works well for this section.  We will assume that the deliverable items are as follows:</w:t>
-      </w:r>
     </w:p>
     <w:p>
       <w:pPr>
         <w:pStyle w:val="BodyTextIndent"/>
         <w:ind w:left="0"/>
       </w:pPr>
-    </w:p>
-    <w:p>
-      <w:pPr>
-        <w:pStyle w:val="BodyTextIndent"/>
-        <w:ind w:left="0"/>
-      </w:pPr>
-      <w:r>
-        <w:t>Hard copies of each of the following:</w:t>
+      <w:r>
+        <w:t>Hard copies of each of the following</w:t>
+      </w:r>
+      <w:r>
+        <w:t xml:space="preserve"> after completion of each Spiral</w:t>
+      </w:r>
+      <w:r>
+        <w:t>:</w:t>
       </w:r>
     </w:p>
     <w:p>
@@ -21976,7 +22773,6 @@
         </w:numPr>
       </w:pPr>
       <w:r>
-        <w:lastRenderedPageBreak/>
         <w:t xml:space="preserve">User Manual </w:t>
       </w:r>
     </w:p>
@@ -22016,7 +22812,13 @@
         <w:t xml:space="preserve">(or electronic copy in a ZIP file) </w:t>
       </w:r>
       <w:r>
-        <w:t xml:space="preserve">containing the following: </w:t>
+        <w:t>containing the following</w:t>
+      </w:r>
+      <w:r>
+        <w:t xml:space="preserve"> at the end of Spiral 3</w:t>
+      </w:r>
+      <w:r>
+        <w:t xml:space="preserve">: </w:t>
       </w:r>
     </w:p>
     <w:p/>
@@ -22083,29 +22885,11 @@
         </w:numPr>
       </w:pPr>
       <w:r>
+        <w:lastRenderedPageBreak/>
         <w:t>All source code</w:t>
       </w:r>
-    </w:p>
-    <w:p>
-      <w:pPr>
-        <w:numPr>
-          <w:ilvl w:val="0"/>
-          <w:numId w:val="10"/>
-        </w:numPr>
-      </w:pPr>
-      <w:r>
-        <w:t>The executable program</w:t>
-      </w:r>
-    </w:p>
-    <w:p>
-      <w:pPr>
-        <w:numPr>
-          <w:ilvl w:val="0"/>
-          <w:numId w:val="10"/>
-        </w:numPr>
-      </w:pPr>
-      <w:r>
-        <w:t>Any other software required for installation and execution of the delivered program.</w:t>
+      <w:r>
+        <w:t xml:space="preserve"> for website and server</w:t>
       </w:r>
     </w:p>
     <w:p>
@@ -22145,58 +22929,11 @@
         <w:ind w:left="0"/>
       </w:pPr>
       <w:r>
-        <w:t>Issues that have been raised and do not yet have a conclusion.  These issues will be addressed later in the development process.</w:t>
+        <w:t>There are no present issues, but this section will be updated when they arise as development continues, and as new information comes in from Shawn Squire, the Customer.</w:t>
       </w:r>
       <w:r>
         <w:br/>
       </w:r>
-    </w:p>
-    <w:p>
-      <w:pPr>
-        <w:pStyle w:val="BodyTextIndent"/>
-        <w:ind w:left="0"/>
-      </w:pPr>
-      <w:r>
-        <w:rPr>
-          <w:b/>
-        </w:rPr>
-        <w:t xml:space="preserve">Appendix </w:t>
-      </w:r>
-      <w:proofErr w:type="gramStart"/>
-      <w:r>
-        <w:rPr>
-          <w:b/>
-        </w:rPr>
-        <w:t>A</w:t>
-      </w:r>
-      <w:proofErr w:type="gramEnd"/>
-      <w:r>
-        <w:rPr>
-          <w:b/>
-        </w:rPr>
-        <w:t xml:space="preserve"> – Agreement Between Customer and Contractor</w:t>
-      </w:r>
-    </w:p>
-    <w:p>
-      <w:pPr>
-        <w:pStyle w:val="BodyTextIndent"/>
-        <w:ind w:left="0"/>
-      </w:pPr>
-    </w:p>
-    <w:p>
-      <w:pPr>
-        <w:pStyle w:val="BodyTextIndent"/>
-        <w:ind w:left="0"/>
-      </w:pPr>
-      <w:r>
-        <w:t>Place on a separate page. Describe what the customer and your team are agreeing to when all sign off on this document. [One paragraph] Include a statement that explains the procedure to be used in case there are future changes to the document. [One paragraph] Provide lines for typed names, signatures, and dates for each team member and the customer.  Provide space for customer comments.</w:t>
-      </w:r>
-    </w:p>
-    <w:p>
-      <w:pPr>
-        <w:pStyle w:val="BodyTextIndent"/>
-        <w:ind w:left="0"/>
-      </w:pPr>
     </w:p>
     <w:p>
       <w:pPr>
@@ -22206,33 +22943,6 @@
           <w:b/>
         </w:rPr>
       </w:pPr>
-      <w:r>
-        <w:rPr>
-          <w:b/>
-        </w:rPr>
-        <w:t>Appendix B – Team Review Sign-off</w:t>
-      </w:r>
-    </w:p>
-    <w:p>
-      <w:pPr>
-        <w:pStyle w:val="BodyTextIndent"/>
-        <w:ind w:left="0"/>
-      </w:pPr>
-    </w:p>
-    <w:p>
-      <w:pPr>
-        <w:pStyle w:val="BodyTextIndent"/>
-        <w:ind w:left="0"/>
-      </w:pPr>
-      <w:r>
-        <w:t>Place on a separate page. Provide a brief paragraph stating that all members of the team have reviewed the document and agree on its content and format.  Provide lines for typed names, signatures, dates, and comments for each team member. The comment areas are to be used to state any minor points regarding the document that members may not agree with.  Note that there cannot be any major points of contention.</w:t>
-      </w:r>
-    </w:p>
-    <w:p>
-      <w:pPr>
-        <w:pStyle w:val="BodyTextIndent"/>
-        <w:ind w:left="0"/>
-      </w:pPr>
     </w:p>
     <w:p>
       <w:pPr>
@@ -22242,43 +22952,1377 @@
           <w:b/>
         </w:rPr>
       </w:pPr>
-      <w:r>
+    </w:p>
+    <w:p>
+      <w:pPr>
+        <w:pStyle w:val="BodyTextIndent"/>
+        <w:ind w:left="0"/>
         <w:rPr>
           <w:b/>
         </w:rPr>
-        <w:t>Appendix C – Document Contributions</w:t>
-      </w:r>
+      </w:pPr>
     </w:p>
     <w:p>
       <w:pPr>
         <w:pStyle w:val="BodyTextIndent"/>
         <w:ind w:left="0"/>
+        <w:rPr>
+          <w:b/>
+        </w:rPr>
       </w:pPr>
     </w:p>
     <w:p>
       <w:pPr>
         <w:pStyle w:val="BodyTextIndent"/>
         <w:ind w:left="0"/>
-      </w:pPr>
-      <w:r>
-        <w:t xml:space="preserve">Identify how each member contributed to the creation of this document. Include what sections each member worked on and an estimate of the percentage of work they contributed.  Remember that each team member </w:t>
-      </w:r>
-      <w:r>
         <w:rPr>
-          <w:u w:val="single"/>
+          <w:b/>
         </w:rPr>
-        <w:t>must</w:t>
-      </w:r>
-      <w:r>
-        <w:t xml:space="preserve"> contribute to the writing (includes diagrams) for each document produced.</w:t>
-      </w:r>
+      </w:pPr>
+    </w:p>
+    <w:p>
+      <w:pPr>
+        <w:pStyle w:val="BodyTextIndent"/>
+        <w:ind w:left="0"/>
+        <w:rPr>
+          <w:b/>
+        </w:rPr>
+      </w:pPr>
+    </w:p>
+    <w:p>
+      <w:pPr>
+        <w:pStyle w:val="BodyTextIndent"/>
+        <w:ind w:left="0"/>
+        <w:rPr>
+          <w:b/>
+        </w:rPr>
+      </w:pPr>
+    </w:p>
+    <w:p>
+      <w:pPr>
+        <w:pStyle w:val="BodyTextIndent"/>
+        <w:ind w:left="0"/>
+        <w:rPr>
+          <w:b/>
+        </w:rPr>
+      </w:pPr>
+    </w:p>
+    <w:p>
+      <w:pPr>
+        <w:pStyle w:val="BodyTextIndent"/>
+        <w:ind w:left="0"/>
+        <w:rPr>
+          <w:b/>
+        </w:rPr>
+      </w:pPr>
+    </w:p>
+    <w:p>
+      <w:pPr>
+        <w:pStyle w:val="BodyTextIndent"/>
+        <w:ind w:left="0"/>
+        <w:rPr>
+          <w:b/>
+        </w:rPr>
+      </w:pPr>
+    </w:p>
+    <w:p>
+      <w:pPr>
+        <w:pStyle w:val="BodyTextIndent"/>
+        <w:ind w:left="0"/>
+        <w:rPr>
+          <w:b/>
+        </w:rPr>
+      </w:pPr>
+    </w:p>
+    <w:p>
+      <w:pPr>
+        <w:pStyle w:val="BodyTextIndent"/>
+        <w:ind w:left="0"/>
+        <w:rPr>
+          <w:b/>
+        </w:rPr>
+      </w:pPr>
+    </w:p>
+    <w:p>
+      <w:pPr>
+        <w:pStyle w:val="BodyTextIndent"/>
+        <w:ind w:left="0"/>
+        <w:rPr>
+          <w:b/>
+        </w:rPr>
+      </w:pPr>
+    </w:p>
+    <w:p>
+      <w:pPr>
+        <w:pStyle w:val="BodyTextIndent"/>
+        <w:ind w:left="0"/>
+        <w:rPr>
+          <w:b/>
+        </w:rPr>
+      </w:pPr>
+    </w:p>
+    <w:p>
+      <w:pPr>
+        <w:pStyle w:val="BodyTextIndent"/>
+        <w:ind w:left="0"/>
+        <w:rPr>
+          <w:b/>
+        </w:rPr>
+      </w:pPr>
+    </w:p>
+    <w:p>
+      <w:pPr>
+        <w:pStyle w:val="BodyTextIndent"/>
+        <w:ind w:left="0"/>
+        <w:rPr>
+          <w:b/>
+        </w:rPr>
+      </w:pPr>
+    </w:p>
+    <w:p>
+      <w:pPr>
+        <w:pStyle w:val="BodyTextIndent"/>
+        <w:ind w:left="0"/>
+        <w:rPr>
+          <w:b/>
+        </w:rPr>
+      </w:pPr>
+    </w:p>
+    <w:p>
+      <w:pPr>
+        <w:pStyle w:val="BodyTextIndent"/>
+        <w:ind w:left="0"/>
+        <w:rPr>
+          <w:b/>
+        </w:rPr>
+      </w:pPr>
+    </w:p>
+    <w:p>
+      <w:pPr>
+        <w:pStyle w:val="BodyTextIndent"/>
+        <w:ind w:left="0"/>
+        <w:rPr>
+          <w:b/>
+        </w:rPr>
+      </w:pPr>
+    </w:p>
+    <w:p>
+      <w:pPr>
+        <w:pStyle w:val="BodyTextIndent"/>
+        <w:ind w:left="0"/>
+        <w:rPr>
+          <w:b/>
+        </w:rPr>
+      </w:pPr>
+    </w:p>
+    <w:p>
+      <w:pPr>
+        <w:pStyle w:val="BodyTextIndent"/>
+        <w:ind w:left="0"/>
+        <w:rPr>
+          <w:b/>
+        </w:rPr>
+      </w:pPr>
+    </w:p>
+    <w:p>
+      <w:pPr>
+        <w:pStyle w:val="BodyTextIndent"/>
+        <w:ind w:left="0"/>
+        <w:rPr>
+          <w:b/>
+        </w:rPr>
+      </w:pPr>
+    </w:p>
+    <w:p>
+      <w:pPr>
+        <w:pStyle w:val="BodyTextIndent"/>
+        <w:ind w:left="0"/>
+        <w:rPr>
+          <w:b/>
+        </w:rPr>
+      </w:pPr>
+    </w:p>
+    <w:p>
+      <w:pPr>
+        <w:pStyle w:val="BodyTextIndent"/>
+        <w:ind w:left="0"/>
+        <w:rPr>
+          <w:b/>
+        </w:rPr>
+      </w:pPr>
+    </w:p>
+    <w:p>
+      <w:pPr>
+        <w:pStyle w:val="BodyTextIndent"/>
+        <w:ind w:left="0"/>
+        <w:rPr>
+          <w:b/>
+        </w:rPr>
+      </w:pPr>
+    </w:p>
+    <w:p>
+      <w:pPr>
+        <w:pStyle w:val="BodyTextIndent"/>
+        <w:ind w:left="0"/>
+        <w:rPr>
+          <w:b/>
+        </w:rPr>
+      </w:pPr>
+    </w:p>
+    <w:p>
+      <w:pPr>
+        <w:pStyle w:val="BodyTextIndent"/>
+        <w:ind w:left="0"/>
+        <w:rPr>
+          <w:b/>
+        </w:rPr>
+      </w:pPr>
+    </w:p>
+    <w:p>
+      <w:pPr>
+        <w:pStyle w:val="BodyTextIndent"/>
+        <w:ind w:left="0"/>
+        <w:rPr>
+          <w:b/>
+        </w:rPr>
+      </w:pPr>
+    </w:p>
+    <w:p>
+      <w:pPr>
+        <w:pStyle w:val="BodyTextIndent"/>
+        <w:ind w:left="0"/>
+        <w:rPr>
+          <w:b/>
+        </w:rPr>
+      </w:pPr>
+    </w:p>
+    <w:p>
+      <w:pPr>
+        <w:pStyle w:val="BodyTextIndent"/>
+        <w:ind w:left="0"/>
+        <w:rPr>
+          <w:b/>
+        </w:rPr>
+      </w:pPr>
+    </w:p>
+    <w:p>
+      <w:pPr>
+        <w:pStyle w:val="BodyTextIndent"/>
+        <w:ind w:left="0"/>
+        <w:rPr>
+          <w:b/>
+        </w:rPr>
+      </w:pPr>
+    </w:p>
+    <w:p>
+      <w:pPr>
+        <w:pStyle w:val="BodyTextIndent"/>
+        <w:ind w:left="0"/>
+        <w:rPr>
+          <w:b/>
+        </w:rPr>
+      </w:pPr>
+    </w:p>
+    <w:p>
+      <w:pPr>
+        <w:pStyle w:val="BodyTextIndent"/>
+        <w:ind w:left="0"/>
+        <w:rPr>
+          <w:b/>
+        </w:rPr>
+      </w:pPr>
+    </w:p>
+    <w:p>
+      <w:pPr>
+        <w:pStyle w:val="BodyTextIndent"/>
+        <w:ind w:left="0"/>
+        <w:rPr>
+          <w:b/>
+        </w:rPr>
+      </w:pPr>
+    </w:p>
+    <w:p>
+      <w:pPr>
+        <w:pStyle w:val="BodyTextIndent"/>
+        <w:ind w:left="0"/>
+        <w:rPr>
+          <w:b/>
+        </w:rPr>
+      </w:pPr>
+    </w:p>
+    <w:p>
+      <w:pPr>
+        <w:pStyle w:val="BodyTextIndent"/>
+        <w:ind w:left="0"/>
+        <w:rPr>
+          <w:b/>
+        </w:rPr>
+      </w:pPr>
+    </w:p>
+    <w:p>
+      <w:pPr>
+        <w:pStyle w:val="BodyTextIndent"/>
+        <w:ind w:left="0"/>
+        <w:rPr>
+          <w:b/>
+        </w:rPr>
+      </w:pPr>
+    </w:p>
+    <w:p>
+      <w:pPr>
+        <w:pStyle w:val="BodyTextIndent"/>
+        <w:ind w:left="0"/>
+        <w:rPr>
+          <w:b/>
+        </w:rPr>
+      </w:pPr>
+    </w:p>
+    <w:p>
+      <w:pPr>
+        <w:pStyle w:val="BodyTextIndent"/>
+        <w:ind w:left="0"/>
+        <w:rPr>
+          <w:b/>
+        </w:rPr>
+      </w:pPr>
+    </w:p>
+    <w:p>
+      <w:pPr>
+        <w:pStyle w:val="BodyTextIndent"/>
+        <w:ind w:left="0"/>
+      </w:pPr>
+      <w:r>
+        <w:rPr>
+          <w:b/>
+        </w:rPr>
+        <w:lastRenderedPageBreak/>
+        <w:t>Appendix A – Agreement Between Customer and Contractor</w:t>
+      </w:r>
+    </w:p>
+    <w:p>
+      <w:pPr>
+        <w:pStyle w:val="BodyTextIndent"/>
+        <w:ind w:left="0"/>
+      </w:pPr>
+    </w:p>
+    <w:p>
+      <w:pPr>
+        <w:pStyle w:val="BodyTextIndent"/>
+        <w:ind w:left="0"/>
+      </w:pPr>
+      <w:r>
+        <w:t>In case of future changes to be made</w:t>
+      </w:r>
+      <w:r>
+        <w:t xml:space="preserve"> to the project/requirements</w:t>
+      </w:r>
+      <w:r>
+        <w:t xml:space="preserve">, </w:t>
+      </w:r>
+      <w:r>
+        <w:t>The following procedure will be used:</w:t>
+      </w:r>
+    </w:p>
+    <w:p>
+      <w:pPr>
+        <w:pStyle w:val="BodyTextIndent"/>
+        <w:numPr>
+          <w:ilvl w:val="0"/>
+          <w:numId w:val="19"/>
+        </w:numPr>
+      </w:pPr>
+      <w:r>
+        <w:t>Mr. Shawn Squire and the VeriHandy Development Team, consisting of at least the Facilitator, Anil Kendir, and 2 other Team Members based on availability, will meet to discuss changes to be made to the requirements</w:t>
+      </w:r>
+    </w:p>
+    <w:p>
+      <w:pPr>
+        <w:pStyle w:val="BodyTextIndent"/>
+        <w:numPr>
+          <w:ilvl w:val="0"/>
+          <w:numId w:val="19"/>
+        </w:numPr>
+      </w:pPr>
+      <w:r>
+        <w:t>Ideas</w:t>
+      </w:r>
+      <w:r>
+        <w:t>, progress,</w:t>
+      </w:r>
+      <w:r>
+        <w:t xml:space="preserve"> and changes will be discussed between the Development Team and Mr. Shawn Squire and a new agreement will be reached</w:t>
+      </w:r>
+    </w:p>
+    <w:p>
+      <w:pPr>
+        <w:pStyle w:val="BodyTextIndent"/>
+        <w:numPr>
+          <w:ilvl w:val="0"/>
+          <w:numId w:val="19"/>
+        </w:numPr>
+      </w:pPr>
+      <w:r>
+        <w:t>The Development Team will revise this and other documents and update them as necessary.</w:t>
+      </w:r>
+    </w:p>
+    <w:p>
+      <w:pPr>
+        <w:pStyle w:val="BodyTextIndent"/>
+        <w:numPr>
+          <w:ilvl w:val="0"/>
+          <w:numId w:val="19"/>
+        </w:numPr>
+      </w:pPr>
+      <w:r>
+        <w:t>A full set of signatures from Shawn Squire and the Development Team indicates that Mr. Shawn Squire and the Development Team agree on the requirements listed and design and development can proceed.</w:t>
+      </w:r>
+    </w:p>
+    <w:p>
+      <w:pPr>
+        <w:pStyle w:val="BodyTextIndent"/>
+        <w:ind w:left="0"/>
+      </w:pPr>
+    </w:p>
+    <w:p>
+      <w:pPr>
+        <w:pStyle w:val="BodyTextIndent"/>
+        <w:ind w:left="0"/>
+      </w:pPr>
+    </w:p>
+    <w:p>
+      <w:pPr>
+        <w:pStyle w:val="BodyTextIndent"/>
+        <w:ind w:left="0"/>
+      </w:pPr>
+    </w:p>
+    <w:p>
+      <w:pPr>
+        <w:pStyle w:val="BodyTextIndent"/>
+        <w:ind w:left="0"/>
+      </w:pPr>
+    </w:p>
+    <w:p>
+      <w:pPr>
+        <w:pStyle w:val="BodyTextIndent"/>
+        <w:ind w:left="0"/>
+      </w:pPr>
+    </w:p>
+    <w:p>
+      <w:pPr>
+        <w:pStyle w:val="BodyTextIndent"/>
+        <w:ind w:left="0"/>
+      </w:pPr>
+    </w:p>
+    <w:p>
+      <w:pPr>
+        <w:pStyle w:val="BodyTextIndent"/>
+        <w:ind w:left="0"/>
+      </w:pPr>
+    </w:p>
+    <w:p>
+      <w:pPr>
+        <w:pStyle w:val="BodyTextIndent"/>
+        <w:ind w:left="0"/>
+      </w:pPr>
+    </w:p>
+    <w:p>
+      <w:pPr>
+        <w:pStyle w:val="BodyTextIndent"/>
+        <w:ind w:left="0"/>
+        <w:jc w:val="center"/>
+      </w:pPr>
+      <w:r>
+        <w:t>Customer Comments:</w:t>
+      </w:r>
+    </w:p>
+    <w:p>
+      <w:pPr>
+        <w:pStyle w:val="BodyTextIndent"/>
+        <w:ind w:left="0"/>
+      </w:pPr>
+    </w:p>
+    <w:p>
+      <w:pPr>
+        <w:pStyle w:val="BodyTextIndent"/>
+        <w:ind w:left="0"/>
+      </w:pPr>
+    </w:p>
+    <w:p>
+      <w:pPr>
+        <w:pStyle w:val="BodyTextIndent"/>
+        <w:ind w:left="0"/>
+      </w:pPr>
+    </w:p>
+    <w:p>
+      <w:pPr>
+        <w:pStyle w:val="BodyTextIndent"/>
+        <w:ind w:left="0"/>
+      </w:pPr>
+    </w:p>
+    <w:p>
+      <w:pPr>
+        <w:pStyle w:val="BodyTextIndent"/>
+        <w:ind w:left="0"/>
+      </w:pPr>
+    </w:p>
+    <w:p>
+      <w:pPr>
+        <w:pStyle w:val="BodyTextIndent"/>
+        <w:ind w:left="0"/>
+      </w:pPr>
+    </w:p>
+    <w:p>
+      <w:pPr>
+        <w:pStyle w:val="BodyTextIndent"/>
+        <w:ind w:left="0"/>
+      </w:pPr>
+    </w:p>
+    <w:p>
+      <w:pPr>
+        <w:pStyle w:val="BodyTextIndent"/>
+        <w:ind w:left="0"/>
+      </w:pPr>
+    </w:p>
+    <w:p>
+      <w:pPr>
+        <w:pStyle w:val="BodyTextIndent"/>
+        <w:ind w:left="0"/>
+      </w:pPr>
+    </w:p>
+    <w:p>
+      <w:pPr>
+        <w:pStyle w:val="BodyTextIndent"/>
+        <w:ind w:left="0"/>
+      </w:pPr>
+      <w:r>
+        <w:t>---------------------------------------------------------------------------------------------------------------------</w:t>
+      </w:r>
+    </w:p>
+    <w:p>
+      <w:pPr>
+        <w:pStyle w:val="BodyTextIndent"/>
+        <w:ind w:left="0"/>
+        <w:jc w:val="center"/>
+      </w:pPr>
+      <w:r>
+        <w:t>Signatures:</w:t>
+      </w:r>
+    </w:p>
+    <w:p>
+      <w:pPr>
+        <w:pStyle w:val="BodyTextIndent"/>
+        <w:ind w:left="0"/>
+        <w:jc w:val="center"/>
+      </w:pPr>
+    </w:p>
+    <w:p>
+      <w:pPr>
+        <w:pStyle w:val="BodyTextIndent"/>
+        <w:ind w:left="0"/>
+      </w:pPr>
+      <w:r>
+        <w:t>Shawn Squire: _____________________________________</w:t>
+      </w:r>
+      <w:r>
+        <w:tab/>
+        <w:t>Date: ___________________</w:t>
+      </w:r>
+    </w:p>
+    <w:p>
+      <w:pPr>
+        <w:pStyle w:val="BodyTextIndent"/>
+        <w:ind w:left="0"/>
+      </w:pPr>
+    </w:p>
+    <w:p>
+      <w:pPr>
+        <w:pStyle w:val="BodyTextIndent"/>
+        <w:ind w:left="0"/>
+      </w:pPr>
+      <w:r>
+        <w:t>Anil Kendir: _______________________________________</w:t>
+      </w:r>
+      <w:r>
+        <w:t xml:space="preserve"> </w:t>
+      </w:r>
+      <w:r>
+        <w:tab/>
+        <w:t>Date: ___________________</w:t>
+      </w:r>
+      <w:r>
+        <w:t xml:space="preserve"> </w:t>
+      </w:r>
+    </w:p>
+    <w:p>
+      <w:pPr>
+        <w:pStyle w:val="BodyTextIndent"/>
+        <w:ind w:left="0"/>
+      </w:pPr>
+    </w:p>
+    <w:p>
+      <w:pPr>
+        <w:pStyle w:val="BodyTextIndent"/>
+        <w:ind w:left="0"/>
+      </w:pPr>
+      <w:r>
+        <w:t>Team Member</w:t>
+      </w:r>
+      <w:r>
+        <w:t>: _____________________________________</w:t>
+      </w:r>
+      <w:r>
+        <w:t xml:space="preserve"> </w:t>
+      </w:r>
+      <w:r>
+        <w:tab/>
+        <w:t>Date: ___________________</w:t>
+      </w:r>
+    </w:p>
+    <w:p>
+      <w:pPr>
+        <w:pStyle w:val="BodyTextIndent"/>
+        <w:ind w:left="0"/>
+      </w:pPr>
+    </w:p>
+    <w:p>
+      <w:pPr>
+        <w:pStyle w:val="BodyTextIndent"/>
+        <w:ind w:left="0"/>
+      </w:pPr>
+      <w:r>
+        <w:t>Team Member</w:t>
+      </w:r>
+      <w:r>
+        <w:t>: ______________________________________</w:t>
+      </w:r>
+      <w:r>
+        <w:t xml:space="preserve"> </w:t>
+      </w:r>
+      <w:r>
+        <w:tab/>
+        <w:t>Date: ___________________</w:t>
+      </w:r>
+    </w:p>
+    <w:p>
+      <w:pPr>
+        <w:pStyle w:val="BodyTextIndent"/>
+        <w:ind w:left="0"/>
+      </w:pPr>
+    </w:p>
+    <w:p>
+      <w:pPr>
+        <w:pStyle w:val="BodyTextIndent"/>
+        <w:ind w:left="0"/>
+      </w:pPr>
+      <w:r>
+        <w:t>Team Member</w:t>
+      </w:r>
+      <w:r>
+        <w:t>: ______________________________________</w:t>
+      </w:r>
+      <w:r>
+        <w:t xml:space="preserve"> </w:t>
+      </w:r>
+      <w:r>
+        <w:tab/>
+        <w:t>Date: ___________________</w:t>
+      </w:r>
+    </w:p>
+    <w:p>
+      <w:pPr>
+        <w:pStyle w:val="BodyTextIndent"/>
+        <w:ind w:left="0"/>
+      </w:pPr>
+    </w:p>
+    <w:p>
+      <w:pPr>
+        <w:pStyle w:val="BodyTextIndent"/>
+        <w:ind w:left="0"/>
+      </w:pPr>
+      <w:r>
+        <w:t>Team Member</w:t>
+      </w:r>
+      <w:r>
+        <w:t>: ______________________________________</w:t>
+      </w:r>
+      <w:r>
+        <w:t xml:space="preserve"> </w:t>
+      </w:r>
+      <w:r>
+        <w:tab/>
+        <w:t>Date:</w:t>
+      </w:r>
+      <w:r>
+        <w:t xml:space="preserve"> </w:t>
+      </w:r>
+      <w:r>
+        <w:t>___________________</w:t>
+      </w:r>
+    </w:p>
+    <w:p>
+      <w:pPr>
+        <w:pStyle w:val="BodyTextIndent"/>
+        <w:ind w:left="0"/>
+        <w:rPr>
+          <w:b/>
+        </w:rPr>
+      </w:pPr>
+      <w:r>
+        <w:rPr>
+          <w:b/>
+        </w:rPr>
+        <w:lastRenderedPageBreak/>
+        <w:t>Appendix B – Team Review Sign-off</w:t>
+      </w:r>
+    </w:p>
+    <w:p>
+      <w:pPr>
+        <w:pStyle w:val="BodyTextIndent"/>
+        <w:ind w:left="0"/>
+        <w:rPr>
+          <w:b/>
+        </w:rPr>
+      </w:pPr>
+    </w:p>
+    <w:p>
+      <w:pPr>
+        <w:pStyle w:val="BodyTextIndent"/>
+        <w:ind w:left="0"/>
+      </w:pPr>
+      <w:r>
+        <w:t>Signatures here indicate that a</w:t>
+      </w:r>
+      <w:r>
+        <w:t>ll members of the team</w:t>
+      </w:r>
+      <w:r>
+        <w:t xml:space="preserve"> have reviewed and agreed upon the document’s content and format.</w:t>
+      </w:r>
+    </w:p>
+    <w:p>
+      <w:pPr>
+        <w:pStyle w:val="BodyTextIndent"/>
+        <w:ind w:left="0"/>
+      </w:pPr>
+    </w:p>
+    <w:p>
+      <w:pPr>
+        <w:pStyle w:val="BodyTextIndent"/>
+        <w:ind w:left="0"/>
+      </w:pPr>
+    </w:p>
+    <w:p>
+      <w:pPr>
+        <w:pStyle w:val="BodyTextIndent"/>
+        <w:ind w:left="0"/>
+      </w:pPr>
+    </w:p>
+    <w:p>
+      <w:pPr>
+        <w:pStyle w:val="BodyTextIndent"/>
+        <w:ind w:left="0"/>
+      </w:pPr>
+    </w:p>
+    <w:p>
+      <w:pPr>
+        <w:pStyle w:val="BodyTextIndent"/>
+        <w:ind w:left="0"/>
+        <w:jc w:val="center"/>
+      </w:pPr>
+      <w:r>
+        <w:t>Team Comments:</w:t>
+      </w:r>
+    </w:p>
+    <w:p>
+      <w:pPr>
+        <w:pStyle w:val="BodyTextIndent"/>
+        <w:ind w:left="0"/>
+      </w:pPr>
+    </w:p>
+    <w:p>
+      <w:pPr>
+        <w:pStyle w:val="BodyTextIndent"/>
+        <w:ind w:left="0"/>
+        <w:rPr>
+          <w:b/>
+        </w:rPr>
+      </w:pPr>
+    </w:p>
+    <w:p>
+      <w:pPr>
+        <w:pStyle w:val="BodyTextIndent"/>
+        <w:ind w:left="0"/>
+        <w:rPr>
+          <w:b/>
+        </w:rPr>
+      </w:pPr>
+    </w:p>
+    <w:p>
+      <w:pPr>
+        <w:pStyle w:val="BodyTextIndent"/>
+        <w:ind w:left="0"/>
+        <w:rPr>
+          <w:b/>
+        </w:rPr>
+      </w:pPr>
+    </w:p>
+    <w:p>
+      <w:pPr>
+        <w:pStyle w:val="BodyTextIndent"/>
+        <w:ind w:left="0"/>
+        <w:rPr>
+          <w:b/>
+        </w:rPr>
+      </w:pPr>
+    </w:p>
+    <w:p>
+      <w:pPr>
+        <w:pStyle w:val="BodyTextIndent"/>
+        <w:ind w:left="0"/>
+        <w:rPr>
+          <w:b/>
+        </w:rPr>
+      </w:pPr>
+    </w:p>
+    <w:p>
+      <w:pPr>
+        <w:pStyle w:val="BodyTextIndent"/>
+        <w:ind w:left="0"/>
+        <w:rPr>
+          <w:b/>
+        </w:rPr>
+      </w:pPr>
+    </w:p>
+    <w:p>
+      <w:pPr>
+        <w:pStyle w:val="BodyTextIndent"/>
+        <w:ind w:left="0"/>
+        <w:rPr>
+          <w:b/>
+        </w:rPr>
+      </w:pPr>
+    </w:p>
+    <w:p>
+      <w:pPr>
+        <w:pStyle w:val="BodyTextIndent"/>
+        <w:ind w:left="0"/>
+        <w:rPr>
+          <w:b/>
+        </w:rPr>
+      </w:pPr>
+    </w:p>
+    <w:p>
+      <w:pPr>
+        <w:pStyle w:val="BodyTextIndent"/>
+        <w:ind w:left="0"/>
+        <w:rPr>
+          <w:b/>
+        </w:rPr>
+      </w:pPr>
+    </w:p>
+    <w:p>
+      <w:pPr>
+        <w:pStyle w:val="BodyTextIndent"/>
+        <w:ind w:left="0"/>
+        <w:rPr>
+          <w:b/>
+        </w:rPr>
+      </w:pPr>
+    </w:p>
+    <w:p>
+      <w:pPr>
+        <w:pStyle w:val="BodyTextIndent"/>
+        <w:ind w:left="0"/>
+        <w:rPr>
+          <w:b/>
+        </w:rPr>
+      </w:pPr>
+    </w:p>
+    <w:p>
+      <w:pPr>
+        <w:pStyle w:val="BodyTextIndent"/>
+        <w:ind w:left="0"/>
+        <w:rPr>
+          <w:b/>
+        </w:rPr>
+      </w:pPr>
+    </w:p>
+    <w:p>
+      <w:pPr>
+        <w:pStyle w:val="BodyTextIndent"/>
+        <w:ind w:left="0"/>
+        <w:rPr>
+          <w:b/>
+        </w:rPr>
+      </w:pPr>
+    </w:p>
+    <w:p>
+      <w:pPr>
+        <w:pStyle w:val="BodyTextIndent"/>
+        <w:ind w:left="0"/>
+        <w:rPr>
+          <w:b/>
+        </w:rPr>
+      </w:pPr>
+    </w:p>
+    <w:p>
+      <w:pPr>
+        <w:pStyle w:val="BodyTextIndent"/>
+        <w:ind w:left="0"/>
+        <w:rPr>
+          <w:b/>
+        </w:rPr>
+      </w:pPr>
+    </w:p>
+    <w:p>
+      <w:pPr>
+        <w:pStyle w:val="BodyTextIndent"/>
+        <w:ind w:left="0"/>
+        <w:rPr>
+          <w:b/>
+        </w:rPr>
+      </w:pPr>
+    </w:p>
+    <w:p>
+      <w:pPr>
+        <w:pStyle w:val="BodyTextIndent"/>
+        <w:ind w:left="0"/>
+        <w:rPr>
+          <w:b/>
+        </w:rPr>
+      </w:pPr>
+    </w:p>
+    <w:p>
+      <w:pPr>
+        <w:pStyle w:val="BodyTextIndent"/>
+        <w:ind w:left="0"/>
+        <w:rPr>
+          <w:b/>
+        </w:rPr>
+      </w:pPr>
+    </w:p>
+    <w:p>
+      <w:pPr>
+        <w:pStyle w:val="BodyTextIndent"/>
+        <w:ind w:left="0"/>
+        <w:rPr>
+          <w:b/>
+        </w:rPr>
+      </w:pPr>
+    </w:p>
+    <w:p>
+      <w:pPr>
+        <w:pStyle w:val="BodyTextIndent"/>
+        <w:ind w:left="0"/>
+        <w:rPr>
+          <w:b/>
+        </w:rPr>
+      </w:pPr>
+    </w:p>
+    <w:p>
+      <w:pPr>
+        <w:pStyle w:val="BodyTextIndent"/>
+        <w:ind w:left="0"/>
+        <w:rPr>
+          <w:b/>
+        </w:rPr>
+      </w:pPr>
+    </w:p>
+    <w:p>
+      <w:pPr>
+        <w:pStyle w:val="BodyTextIndent"/>
+        <w:ind w:left="0"/>
+        <w:rPr>
+          <w:b/>
+        </w:rPr>
+      </w:pPr>
+    </w:p>
+    <w:p>
+      <w:pPr>
+        <w:pStyle w:val="BodyTextIndent"/>
+        <w:ind w:left="0"/>
+      </w:pPr>
+      <w:r>
+        <w:t>---------------------------------------------------------------------------------------------------------------------</w:t>
+      </w:r>
+    </w:p>
+    <w:p>
+      <w:pPr>
+        <w:pStyle w:val="BodyTextIndent"/>
+        <w:ind w:left="0"/>
+        <w:jc w:val="center"/>
+      </w:pPr>
+      <w:r>
+        <w:t>Signatures:</w:t>
+      </w:r>
+    </w:p>
+    <w:p>
+      <w:pPr>
+        <w:pStyle w:val="BodyTextIndent"/>
+        <w:ind w:left="0"/>
+        <w:jc w:val="center"/>
+      </w:pPr>
+    </w:p>
+    <w:p>
+      <w:pPr>
+        <w:pStyle w:val="BodyTextIndent"/>
+        <w:ind w:left="0"/>
+      </w:pPr>
+      <w:r>
+        <w:t>Shawn Squire: _____________________________________</w:t>
+      </w:r>
+      <w:r>
+        <w:tab/>
+        <w:t>Date: ___________________</w:t>
+      </w:r>
+    </w:p>
+    <w:p>
+      <w:pPr>
+        <w:pStyle w:val="BodyTextIndent"/>
+        <w:ind w:left="0"/>
+      </w:pPr>
+    </w:p>
+    <w:p>
+      <w:pPr>
+        <w:pStyle w:val="BodyTextIndent"/>
+        <w:ind w:left="0"/>
+      </w:pPr>
+      <w:r>
+        <w:t>Anil Kendir: _______________________________________</w:t>
+      </w:r>
+      <w:r>
+        <w:t xml:space="preserve"> </w:t>
+      </w:r>
+      <w:r>
+        <w:tab/>
+        <w:t>Date: ___________________</w:t>
+      </w:r>
+      <w:r>
+        <w:t xml:space="preserve"> </w:t>
+      </w:r>
+    </w:p>
+    <w:p>
+      <w:pPr>
+        <w:pStyle w:val="BodyTextIndent"/>
+        <w:ind w:left="0"/>
+      </w:pPr>
+    </w:p>
+    <w:p>
+      <w:pPr>
+        <w:pStyle w:val="BodyTextIndent"/>
+        <w:ind w:left="0"/>
+      </w:pPr>
+      <w:r>
+        <w:t>Matt Wheeler: _____________________________________</w:t>
+      </w:r>
+      <w:r>
+        <w:t xml:space="preserve"> </w:t>
+      </w:r>
+      <w:r>
+        <w:tab/>
+        <w:t>Date: ___________________</w:t>
+      </w:r>
+    </w:p>
+    <w:p>
+      <w:pPr>
+        <w:pStyle w:val="BodyTextIndent"/>
+        <w:ind w:left="0"/>
+      </w:pPr>
+    </w:p>
+    <w:p>
+      <w:pPr>
+        <w:pStyle w:val="BodyTextIndent"/>
+        <w:ind w:left="0"/>
+      </w:pPr>
+      <w:r>
+        <w:t>Justus Jackson: ______________________________________</w:t>
+      </w:r>
+      <w:r>
+        <w:t xml:space="preserve"> </w:t>
+      </w:r>
+      <w:r>
+        <w:tab/>
+        <w:t>Date: ___________________</w:t>
+      </w:r>
+    </w:p>
+    <w:p>
+      <w:pPr>
+        <w:pStyle w:val="BodyTextIndent"/>
+        <w:ind w:left="0"/>
+      </w:pPr>
+    </w:p>
+    <w:p>
+      <w:pPr>
+        <w:pStyle w:val="BodyTextIndent"/>
+        <w:ind w:left="0"/>
+      </w:pPr>
+      <w:r>
+        <w:t>Dean Fleming: ______________________________________</w:t>
+      </w:r>
+      <w:r>
+        <w:t xml:space="preserve"> </w:t>
+      </w:r>
+      <w:r>
+        <w:tab/>
+        <w:t>Date: ___________________</w:t>
+      </w:r>
+    </w:p>
+    <w:p>
+      <w:pPr>
+        <w:pStyle w:val="BodyTextIndent"/>
+        <w:ind w:left="0"/>
+      </w:pPr>
+    </w:p>
+    <w:p>
+      <w:pPr>
+        <w:pStyle w:val="BodyTextIndent"/>
+        <w:ind w:left="0"/>
+      </w:pPr>
+      <w:r>
+        <w:t>Tristan Adams: ______________________________________</w:t>
+      </w:r>
+      <w:r>
+        <w:t xml:space="preserve"> </w:t>
+      </w:r>
+      <w:r>
+        <w:tab/>
+        <w:t>Date: ___________________</w:t>
+      </w:r>
+    </w:p>
+    <w:p>
+      <w:pPr>
+        <w:pStyle w:val="BodyTextIndent"/>
+        <w:ind w:left="0"/>
+        <w:rPr>
+          <w:b/>
+        </w:rPr>
+      </w:pPr>
+      <w:r>
+        <w:rPr>
+          <w:b/>
+        </w:rPr>
+        <w:lastRenderedPageBreak/>
+        <w:t>Appendix C – Document Contributions</w:t>
+      </w:r>
+    </w:p>
+    <w:p>
+      <w:pPr>
+        <w:pStyle w:val="BodyTextIndent"/>
+        <w:ind w:left="0"/>
+      </w:pPr>
+    </w:p>
+    <w:p>
+      <w:pPr>
+        <w:pStyle w:val="BodyTextIndent"/>
+        <w:ind w:left="0"/>
+      </w:pPr>
+      <w:r>
+        <w:t>Anil Kendir</w:t>
+      </w:r>
+    </w:p>
+    <w:p>
+      <w:pPr>
+        <w:pStyle w:val="BodyTextIndent"/>
+        <w:numPr>
+          <w:ilvl w:val="0"/>
+          <w:numId w:val="20"/>
+        </w:numPr>
+      </w:pPr>
+      <w:r>
+        <w:t>Helped create Use Cases under Section 2</w:t>
+      </w:r>
+    </w:p>
+    <w:p>
+      <w:pPr>
+        <w:pStyle w:val="BodyTextIndent"/>
+        <w:ind w:left="0"/>
+      </w:pPr>
+    </w:p>
+    <w:p>
+      <w:pPr>
+        <w:pStyle w:val="BodyTextIndent"/>
+        <w:ind w:left="0"/>
+      </w:pPr>
+      <w:r>
+        <w:t>Matt Wheeler</w:t>
+      </w:r>
+      <w:r>
+        <w:t xml:space="preserve"> </w:t>
+      </w:r>
+    </w:p>
+    <w:p>
+      <w:pPr>
+        <w:pStyle w:val="BodyTextIndent"/>
+        <w:numPr>
+          <w:ilvl w:val="0"/>
+          <w:numId w:val="20"/>
+        </w:numPr>
+      </w:pPr>
+      <w:r>
+        <w:t>Helped create Use Cas</w:t>
+      </w:r>
+      <w:r>
+        <w:t>es under Section 2</w:t>
+      </w:r>
+    </w:p>
+    <w:p>
+      <w:pPr>
+        <w:pStyle w:val="BodyTextIndent"/>
+        <w:numPr>
+          <w:ilvl w:val="0"/>
+          <w:numId w:val="20"/>
+        </w:numPr>
+      </w:pPr>
+      <w:r>
+        <w:t>Brought in initial template for document</w:t>
+      </w:r>
+    </w:p>
+    <w:p>
+      <w:pPr>
+        <w:pStyle w:val="BodyTextIndent"/>
+        <w:ind w:left="0"/>
+      </w:pPr>
+    </w:p>
+    <w:p>
+      <w:pPr>
+        <w:pStyle w:val="BodyTextIndent"/>
+        <w:ind w:left="0"/>
+      </w:pPr>
+      <w:r>
+        <w:t>Justus Jackson</w:t>
+      </w:r>
+      <w:r>
+        <w:t xml:space="preserve"> </w:t>
+      </w:r>
+    </w:p>
+    <w:p>
+      <w:pPr>
+        <w:pStyle w:val="BodyTextIndent"/>
+        <w:numPr>
+          <w:ilvl w:val="0"/>
+          <w:numId w:val="20"/>
+        </w:numPr>
+      </w:pPr>
+      <w:r>
+        <w:t>Helped create Use Cas</w:t>
+      </w:r>
+      <w:r>
+        <w:t>es under Section 2</w:t>
+      </w:r>
+    </w:p>
+    <w:p>
+      <w:pPr>
+        <w:pStyle w:val="BodyTextIndent"/>
+        <w:ind w:left="0"/>
+      </w:pPr>
+    </w:p>
+    <w:p>
+      <w:pPr>
+        <w:pStyle w:val="BodyTextIndent"/>
+        <w:ind w:left="0"/>
+      </w:pPr>
+      <w:r>
+        <w:t>Dean Fleming</w:t>
+      </w:r>
+      <w:r>
+        <w:t xml:space="preserve"> </w:t>
+      </w:r>
+    </w:p>
+    <w:p>
+      <w:pPr>
+        <w:pStyle w:val="BodyTextIndent"/>
+        <w:numPr>
+          <w:ilvl w:val="0"/>
+          <w:numId w:val="20"/>
+        </w:numPr>
+      </w:pPr>
+      <w:r>
+        <w:t xml:space="preserve">Helped create Use Cases </w:t>
+      </w:r>
+      <w:r>
+        <w:t>under Section 2</w:t>
+      </w:r>
+    </w:p>
+    <w:p>
+      <w:pPr>
+        <w:pStyle w:val="BodyTextIndent"/>
+        <w:ind w:left="0"/>
+      </w:pPr>
+    </w:p>
+    <w:p>
+      <w:pPr>
+        <w:pStyle w:val="BodyTextIndent"/>
+        <w:ind w:left="0"/>
+      </w:pPr>
+      <w:r>
+        <w:t>Tristan Adams</w:t>
+      </w:r>
+      <w:r>
+        <w:t xml:space="preserve"> </w:t>
+      </w:r>
+    </w:p>
+    <w:p>
+      <w:pPr>
+        <w:pStyle w:val="BodyTextIndent"/>
+        <w:numPr>
+          <w:ilvl w:val="0"/>
+          <w:numId w:val="20"/>
+        </w:numPr>
+      </w:pPr>
+      <w:r>
+        <w:t>Helped create Use Cas</w:t>
+      </w:r>
+      <w:r>
+        <w:t>es under Section 2</w:t>
+      </w:r>
+    </w:p>
+    <w:p>
+      <w:pPr>
+        <w:pStyle w:val="BodyTextIndent"/>
+        <w:numPr>
+          <w:ilvl w:val="0"/>
+          <w:numId w:val="20"/>
+        </w:numPr>
+      </w:pPr>
+      <w:r>
+        <w:t>Created Diagram 1.4.1</w:t>
+      </w:r>
+    </w:p>
+    <w:p>
+      <w:pPr>
+        <w:pStyle w:val="BodyTextIndent"/>
+        <w:numPr>
+          <w:ilvl w:val="0"/>
+          <w:numId w:val="20"/>
+        </w:numPr>
+      </w:pPr>
+      <w:r>
+        <w:t>Created Cover Page</w:t>
+      </w:r>
+    </w:p>
+    <w:p>
+      <w:pPr>
+        <w:pStyle w:val="BodyTextIndent"/>
+        <w:numPr>
+          <w:ilvl w:val="0"/>
+          <w:numId w:val="20"/>
+        </w:numPr>
+      </w:pPr>
+      <w:r>
+        <w:t>Responsible for basic edits and formatting of document</w:t>
+      </w:r>
+      <w:bookmarkStart w:id="0" w:name="_GoBack"/>
+      <w:bookmarkEnd w:id="0"/>
     </w:p>
     <w:sectPr>
-      <w:footerReference w:type="even" r:id="rId8"/>
-      <w:footerReference w:type="default" r:id="rId9"/>
+      <w:footerReference w:type="even" r:id="rId9"/>
+      <w:footerReference w:type="default" r:id="rId10"/>
       <w:pgSz w:w="12240" w:h="15840"/>
       <w:pgMar w:top="1440" w:right="1440" w:bottom="1440" w:left="1440" w:header="720" w:footer="720" w:gutter="0"/>
+      <w:pgNumType w:start="0"/>
       <w:cols w:space="720"/>
+      <w:titlePg/>
+      <w:docGrid w:linePitch="326"/>
     </w:sectPr>
   </w:body>
 </w:document>
@@ -22373,7 +24417,7 @@
         <w:rStyle w:val="PageNumber"/>
         <w:noProof/>
       </w:rPr>
-      <w:t>18</w:t>
+      <w:t>20</w:t>
     </w:r>
     <w:r>
       <w:rPr>
@@ -24099,6 +26143,92 @@
     </w:lvl>
   </w:abstractNum>
   <w:abstractNum w:abstractNumId="14" w15:restartNumberingAfterBreak="0">
+    <w:nsid w:val="64653CC2"/>
+    <w:multiLevelType w:val="hybridMultilevel"/>
+    <w:tmpl w:val="5F047ABC"/>
+    <w:lvl w:ilvl="0" w:tplc="0409000F">
+      <w:start w:val="1"/>
+      <w:numFmt w:val="decimal"/>
+      <w:lvlText w:val="%1."/>
+      <w:lvlJc w:val="left"/>
+      <w:pPr>
+        <w:ind w:left="720" w:hanging="360"/>
+      </w:pPr>
+    </w:lvl>
+    <w:lvl w:ilvl="1" w:tplc="04090019" w:tentative="1">
+      <w:start w:val="1"/>
+      <w:numFmt w:val="lowerLetter"/>
+      <w:lvlText w:val="%2."/>
+      <w:lvlJc w:val="left"/>
+      <w:pPr>
+        <w:ind w:left="1440" w:hanging="360"/>
+      </w:pPr>
+    </w:lvl>
+    <w:lvl w:ilvl="2" w:tplc="0409001B" w:tentative="1">
+      <w:start w:val="1"/>
+      <w:numFmt w:val="lowerRoman"/>
+      <w:lvlText w:val="%3."/>
+      <w:lvlJc w:val="right"/>
+      <w:pPr>
+        <w:ind w:left="2160" w:hanging="180"/>
+      </w:pPr>
+    </w:lvl>
+    <w:lvl w:ilvl="3" w:tplc="0409000F" w:tentative="1">
+      <w:start w:val="1"/>
+      <w:numFmt w:val="decimal"/>
+      <w:lvlText w:val="%4."/>
+      <w:lvlJc w:val="left"/>
+      <w:pPr>
+        <w:ind w:left="2880" w:hanging="360"/>
+      </w:pPr>
+    </w:lvl>
+    <w:lvl w:ilvl="4" w:tplc="04090019" w:tentative="1">
+      <w:start w:val="1"/>
+      <w:numFmt w:val="lowerLetter"/>
+      <w:lvlText w:val="%5."/>
+      <w:lvlJc w:val="left"/>
+      <w:pPr>
+        <w:ind w:left="3600" w:hanging="360"/>
+      </w:pPr>
+    </w:lvl>
+    <w:lvl w:ilvl="5" w:tplc="0409001B" w:tentative="1">
+      <w:start w:val="1"/>
+      <w:numFmt w:val="lowerRoman"/>
+      <w:lvlText w:val="%6."/>
+      <w:lvlJc w:val="right"/>
+      <w:pPr>
+        <w:ind w:left="4320" w:hanging="180"/>
+      </w:pPr>
+    </w:lvl>
+    <w:lvl w:ilvl="6" w:tplc="0409000F" w:tentative="1">
+      <w:start w:val="1"/>
+      <w:numFmt w:val="decimal"/>
+      <w:lvlText w:val="%7."/>
+      <w:lvlJc w:val="left"/>
+      <w:pPr>
+        <w:ind w:left="5040" w:hanging="360"/>
+      </w:pPr>
+    </w:lvl>
+    <w:lvl w:ilvl="7" w:tplc="04090019" w:tentative="1">
+      <w:start w:val="1"/>
+      <w:numFmt w:val="lowerLetter"/>
+      <w:lvlText w:val="%8."/>
+      <w:lvlJc w:val="left"/>
+      <w:pPr>
+        <w:ind w:left="5760" w:hanging="360"/>
+      </w:pPr>
+    </w:lvl>
+    <w:lvl w:ilvl="8" w:tplc="0409001B" w:tentative="1">
+      <w:start w:val="1"/>
+      <w:numFmt w:val="lowerRoman"/>
+      <w:lvlText w:val="%9."/>
+      <w:lvlJc w:val="right"/>
+      <w:pPr>
+        <w:ind w:left="6480" w:hanging="180"/>
+      </w:pPr>
+    </w:lvl>
+  </w:abstractNum>
+  <w:abstractNum w:abstractNumId="15" w15:restartNumberingAfterBreak="0">
     <w:nsid w:val="65151DDB"/>
     <w:multiLevelType w:val="hybridMultilevel"/>
     <w:tmpl w:val="4962A170"/>
@@ -24211,7 +26341,7 @@
       </w:pPr>
     </w:lvl>
   </w:abstractNum>
-  <w:abstractNum w:abstractNumId="15" w15:restartNumberingAfterBreak="0">
+  <w:abstractNum w:abstractNumId="16" w15:restartNumberingAfterBreak="0">
     <w:nsid w:val="663A193E"/>
     <w:multiLevelType w:val="hybridMultilevel"/>
     <w:tmpl w:val="324A8A7A"/>
@@ -24360,7 +26490,7 @@
       </w:rPr>
     </w:lvl>
   </w:abstractNum>
-  <w:abstractNum w:abstractNumId="16" w15:restartNumberingAfterBreak="0">
+  <w:abstractNum w:abstractNumId="17" w15:restartNumberingAfterBreak="0">
     <w:nsid w:val="6782413C"/>
     <w:multiLevelType w:val="hybridMultilevel"/>
     <w:tmpl w:val="985C7B8C"/>
@@ -24507,6 +26637,205 @@
         <w:rFonts w:ascii="Wingdings" w:hAnsi="Wingdings" w:hint="default"/>
         <w:sz w:val="20"/>
       </w:rPr>
+    </w:lvl>
+  </w:abstractNum>
+  <w:abstractNum w:abstractNumId="18" w15:restartNumberingAfterBreak="0">
+    <w:nsid w:val="76C94B6B"/>
+    <w:multiLevelType w:val="hybridMultilevel"/>
+    <w:tmpl w:val="12662A56"/>
+    <w:lvl w:ilvl="0" w:tplc="04090001">
+      <w:start w:val="1"/>
+      <w:numFmt w:val="bullet"/>
+      <w:lvlText w:val=""/>
+      <w:lvlJc w:val="left"/>
+      <w:pPr>
+        <w:ind w:left="720" w:hanging="360"/>
+      </w:pPr>
+      <w:rPr>
+        <w:rFonts w:ascii="Symbol" w:hAnsi="Symbol" w:hint="default"/>
+      </w:rPr>
+    </w:lvl>
+    <w:lvl w:ilvl="1" w:tplc="04090003" w:tentative="1">
+      <w:start w:val="1"/>
+      <w:numFmt w:val="bullet"/>
+      <w:lvlText w:val="o"/>
+      <w:lvlJc w:val="left"/>
+      <w:pPr>
+        <w:ind w:left="1440" w:hanging="360"/>
+      </w:pPr>
+      <w:rPr>
+        <w:rFonts w:ascii="Courier New" w:hAnsi="Courier New" w:cs="Courier New" w:hint="default"/>
+      </w:rPr>
+    </w:lvl>
+    <w:lvl w:ilvl="2" w:tplc="04090005" w:tentative="1">
+      <w:start w:val="1"/>
+      <w:numFmt w:val="bullet"/>
+      <w:lvlText w:val=""/>
+      <w:lvlJc w:val="left"/>
+      <w:pPr>
+        <w:ind w:left="2160" w:hanging="360"/>
+      </w:pPr>
+      <w:rPr>
+        <w:rFonts w:ascii="Wingdings" w:hAnsi="Wingdings" w:hint="default"/>
+      </w:rPr>
+    </w:lvl>
+    <w:lvl w:ilvl="3" w:tplc="04090001" w:tentative="1">
+      <w:start w:val="1"/>
+      <w:numFmt w:val="bullet"/>
+      <w:lvlText w:val=""/>
+      <w:lvlJc w:val="left"/>
+      <w:pPr>
+        <w:ind w:left="2880" w:hanging="360"/>
+      </w:pPr>
+      <w:rPr>
+        <w:rFonts w:ascii="Symbol" w:hAnsi="Symbol" w:hint="default"/>
+      </w:rPr>
+    </w:lvl>
+    <w:lvl w:ilvl="4" w:tplc="04090003" w:tentative="1">
+      <w:start w:val="1"/>
+      <w:numFmt w:val="bullet"/>
+      <w:lvlText w:val="o"/>
+      <w:lvlJc w:val="left"/>
+      <w:pPr>
+        <w:ind w:left="3600" w:hanging="360"/>
+      </w:pPr>
+      <w:rPr>
+        <w:rFonts w:ascii="Courier New" w:hAnsi="Courier New" w:cs="Courier New" w:hint="default"/>
+      </w:rPr>
+    </w:lvl>
+    <w:lvl w:ilvl="5" w:tplc="04090005" w:tentative="1">
+      <w:start w:val="1"/>
+      <w:numFmt w:val="bullet"/>
+      <w:lvlText w:val=""/>
+      <w:lvlJc w:val="left"/>
+      <w:pPr>
+        <w:ind w:left="4320" w:hanging="360"/>
+      </w:pPr>
+      <w:rPr>
+        <w:rFonts w:ascii="Wingdings" w:hAnsi="Wingdings" w:hint="default"/>
+      </w:rPr>
+    </w:lvl>
+    <w:lvl w:ilvl="6" w:tplc="04090001" w:tentative="1">
+      <w:start w:val="1"/>
+      <w:numFmt w:val="bullet"/>
+      <w:lvlText w:val=""/>
+      <w:lvlJc w:val="left"/>
+      <w:pPr>
+        <w:ind w:left="5040" w:hanging="360"/>
+      </w:pPr>
+      <w:rPr>
+        <w:rFonts w:ascii="Symbol" w:hAnsi="Symbol" w:hint="default"/>
+      </w:rPr>
+    </w:lvl>
+    <w:lvl w:ilvl="7" w:tplc="04090003" w:tentative="1">
+      <w:start w:val="1"/>
+      <w:numFmt w:val="bullet"/>
+      <w:lvlText w:val="o"/>
+      <w:lvlJc w:val="left"/>
+      <w:pPr>
+        <w:ind w:left="5760" w:hanging="360"/>
+      </w:pPr>
+      <w:rPr>
+        <w:rFonts w:ascii="Courier New" w:hAnsi="Courier New" w:cs="Courier New" w:hint="default"/>
+      </w:rPr>
+    </w:lvl>
+    <w:lvl w:ilvl="8" w:tplc="04090005" w:tentative="1">
+      <w:start w:val="1"/>
+      <w:numFmt w:val="bullet"/>
+      <w:lvlText w:val=""/>
+      <w:lvlJc w:val="left"/>
+      <w:pPr>
+        <w:ind w:left="6480" w:hanging="360"/>
+      </w:pPr>
+      <w:rPr>
+        <w:rFonts w:ascii="Wingdings" w:hAnsi="Wingdings" w:hint="default"/>
+      </w:rPr>
+    </w:lvl>
+  </w:abstractNum>
+  <w:abstractNum w:abstractNumId="19" w15:restartNumberingAfterBreak="0">
+    <w:nsid w:val="79102323"/>
+    <w:multiLevelType w:val="hybridMultilevel"/>
+    <w:tmpl w:val="63A67434"/>
+    <w:lvl w:ilvl="0" w:tplc="0409000F">
+      <w:start w:val="1"/>
+      <w:numFmt w:val="decimal"/>
+      <w:lvlText w:val="%1."/>
+      <w:lvlJc w:val="left"/>
+      <w:pPr>
+        <w:ind w:left="720" w:hanging="360"/>
+      </w:pPr>
+    </w:lvl>
+    <w:lvl w:ilvl="1" w:tplc="04090019" w:tentative="1">
+      <w:start w:val="1"/>
+      <w:numFmt w:val="lowerLetter"/>
+      <w:lvlText w:val="%2."/>
+      <w:lvlJc w:val="left"/>
+      <w:pPr>
+        <w:ind w:left="1440" w:hanging="360"/>
+      </w:pPr>
+    </w:lvl>
+    <w:lvl w:ilvl="2" w:tplc="0409001B" w:tentative="1">
+      <w:start w:val="1"/>
+      <w:numFmt w:val="lowerRoman"/>
+      <w:lvlText w:val="%3."/>
+      <w:lvlJc w:val="right"/>
+      <w:pPr>
+        <w:ind w:left="2160" w:hanging="180"/>
+      </w:pPr>
+    </w:lvl>
+    <w:lvl w:ilvl="3" w:tplc="0409000F" w:tentative="1">
+      <w:start w:val="1"/>
+      <w:numFmt w:val="decimal"/>
+      <w:lvlText w:val="%4."/>
+      <w:lvlJc w:val="left"/>
+      <w:pPr>
+        <w:ind w:left="2880" w:hanging="360"/>
+      </w:pPr>
+    </w:lvl>
+    <w:lvl w:ilvl="4" w:tplc="04090019" w:tentative="1">
+      <w:start w:val="1"/>
+      <w:numFmt w:val="lowerLetter"/>
+      <w:lvlText w:val="%5."/>
+      <w:lvlJc w:val="left"/>
+      <w:pPr>
+        <w:ind w:left="3600" w:hanging="360"/>
+      </w:pPr>
+    </w:lvl>
+    <w:lvl w:ilvl="5" w:tplc="0409001B" w:tentative="1">
+      <w:start w:val="1"/>
+      <w:numFmt w:val="lowerRoman"/>
+      <w:lvlText w:val="%6."/>
+      <w:lvlJc w:val="right"/>
+      <w:pPr>
+        <w:ind w:left="4320" w:hanging="180"/>
+      </w:pPr>
+    </w:lvl>
+    <w:lvl w:ilvl="6" w:tplc="0409000F" w:tentative="1">
+      <w:start w:val="1"/>
+      <w:numFmt w:val="decimal"/>
+      <w:lvlText w:val="%7."/>
+      <w:lvlJc w:val="left"/>
+      <w:pPr>
+        <w:ind w:left="5040" w:hanging="360"/>
+      </w:pPr>
+    </w:lvl>
+    <w:lvl w:ilvl="7" w:tplc="04090019" w:tentative="1">
+      <w:start w:val="1"/>
+      <w:numFmt w:val="lowerLetter"/>
+      <w:lvlText w:val="%8."/>
+      <w:lvlJc w:val="left"/>
+      <w:pPr>
+        <w:ind w:left="5760" w:hanging="360"/>
+      </w:pPr>
+    </w:lvl>
+    <w:lvl w:ilvl="8" w:tplc="0409001B" w:tentative="1">
+      <w:start w:val="1"/>
+      <w:numFmt w:val="lowerRoman"/>
+      <w:lvlText w:val="%9."/>
+      <w:lvlJc w:val="right"/>
+      <w:pPr>
+        <w:ind w:left="6480" w:hanging="180"/>
+      </w:pPr>
     </w:lvl>
   </w:abstractNum>
   <w:num w:numId="1">
@@ -24528,16 +26857,16 @@
     <w:abstractNumId w:val="6"/>
   </w:num>
   <w:num w:numId="7">
-    <w:abstractNumId w:val="14"/>
+    <w:abstractNumId w:val="15"/>
   </w:num>
   <w:num w:numId="8">
-    <w:abstractNumId w:val="16"/>
+    <w:abstractNumId w:val="17"/>
   </w:num>
   <w:num w:numId="9">
     <w:abstractNumId w:val="11"/>
   </w:num>
   <w:num w:numId="10">
-    <w:abstractNumId w:val="15"/>
+    <w:abstractNumId w:val="16"/>
   </w:num>
   <w:num w:numId="11">
     <w:abstractNumId w:val="10"/>
@@ -24559,6 +26888,15 @@
   </w:num>
   <w:num w:numId="17">
     <w:abstractNumId w:val="5"/>
+  </w:num>
+  <w:num w:numId="18">
+    <w:abstractNumId w:val="14"/>
+  </w:num>
+  <w:num w:numId="19">
+    <w:abstractNumId w:val="19"/>
+  </w:num>
+  <w:num w:numId="20">
+    <w:abstractNumId w:val="18"/>
   </w:num>
 </w:numbering>
 </file>
@@ -25160,6 +27498,30 @@
       <w:szCs w:val="32"/>
     </w:rPr>
   </w:style>
+  <w:style w:type="paragraph" w:styleId="NoSpacing">
+    <w:name w:val="No Spacing"/>
+    <w:link w:val="NoSpacingChar"/>
+    <w:uiPriority w:val="1"/>
+    <w:qFormat/>
+    <w:rsid w:val="0010246B"/>
+    <w:rPr>
+      <w:rFonts w:asciiTheme="minorHAnsi" w:eastAsiaTheme="minorEastAsia" w:hAnsiTheme="minorHAnsi" w:cstheme="minorBidi"/>
+      <w:sz w:val="22"/>
+      <w:szCs w:val="22"/>
+    </w:rPr>
+  </w:style>
+  <w:style w:type="character" w:customStyle="1" w:styleId="NoSpacingChar">
+    <w:name w:val="No Spacing Char"/>
+    <w:basedOn w:val="DefaultParagraphFont"/>
+    <w:link w:val="NoSpacing"/>
+    <w:uiPriority w:val="1"/>
+    <w:rsid w:val="0010246B"/>
+    <w:rPr>
+      <w:rFonts w:asciiTheme="minorHAnsi" w:eastAsiaTheme="minorEastAsia" w:hAnsiTheme="minorHAnsi" w:cstheme="minorBidi"/>
+      <w:sz w:val="22"/>
+      <w:szCs w:val="22"/>
+    </w:rPr>
+  </w:style>
 </w:styles>
 </file>
 
@@ -25422,4 +27784,23 @@
     </a:ext>
   </a:extLst>
 </a:theme>
+</file>
+
+<file path=customXml/item1.xml><?xml version="1.0" encoding="utf-8"?>
+<CoverPageProperties xmlns="http://schemas.microsoft.com/office/2006/coverPageProps">
+  <PublishDate>2016-03-08T00:00:00</PublishDate>
+  <Abstract/>
+  <CompanyAddress/>
+  <CompanyPhone/>
+  <CompanyFax/>
+  <CompanyEmail/>
+</CoverPageProperties>
+</file>
+
+<file path=customXml/itemProps1.xml><?xml version="1.0" encoding="utf-8"?>
+<ds:datastoreItem xmlns:ds="http://schemas.openxmlformats.org/officeDocument/2006/customXml" ds:itemID="{55AF091B-3C7A-41E3-B477-F2FDAA23CFDA}">
+  <ds:schemaRefs>
+    <ds:schemaRef ds:uri="http://schemas.microsoft.com/office/2006/coverPageProps"/>
+  </ds:schemaRefs>
+</ds:datastoreItem>
 </file>
</xml_diff>

<commit_message>
Edited and updated Anils contributions to the document in Appendix C
</commit_message>
<xml_diff>
--- a/System Requirements/System Requirements Document.docx
+++ b/System Requirements/System Requirements Document.docx
@@ -95,6 +95,7 @@
                                     <w:calendar w:val="gregorian"/>
                                   </w:date>
                                 </w:sdtPr>
+                                <w:sdtEndPr/>
                                 <w:sdtContent>
                                   <w:p>
                                     <w:pPr>
@@ -112,7 +113,7 @@
                                         <w:sz w:val="24"/>
                                         <w:szCs w:val="24"/>
                                       </w:rPr>
-                                      <w:t>3/8/2016</w:t>
+                                      <w:t>2016</w:t>
                                     </w:r>
                                   </w:p>
                                 </w:sdtContent>
@@ -162,6 +163,7 @@
                               <w:calendar w:val="gregorian"/>
                             </w:date>
                           </w:sdtPr>
+                          <w:sdtEndPr/>
                           <w:sdtContent>
                             <w:p>
                               <w:pPr>
@@ -179,7 +181,7 @@
                                   <w:sz w:val="24"/>
                                   <w:szCs w:val="24"/>
                                 </w:rPr>
-                                <w:t>3/8/2016</w:t>
+                                <w:t>2016</w:t>
                               </w:r>
                             </w:p>
                           </w:sdtContent>
@@ -280,6 +282,7 @@
                                     <w:dataBinding w:prefixMappings="xmlns:ns0='http://purl.org/dc/elements/1.1/' xmlns:ns1='http://schemas.openxmlformats.org/package/2006/metadata/core-properties' " w:xpath="/ns1:coreProperties[1]/ns0:title[1]" w:storeItemID="{6C3C8BC8-F283-45AE-878A-BAB7291924A1}"/>
                                     <w:text/>
                                   </w:sdtPr>
+                                  <w:sdtEndPr/>
                                   <w:sdtContent>
                                     <w:r>
                                       <w:rPr>
@@ -308,6 +311,7 @@
                                   <w:dataBinding w:prefixMappings="xmlns:ns0='http://purl.org/dc/elements/1.1/' xmlns:ns1='http://schemas.openxmlformats.org/package/2006/metadata/core-properties' " w:xpath="/ns1:coreProperties[1]/ns0:subject[1]" w:storeItemID="{6C3C8BC8-F283-45AE-878A-BAB7291924A1}"/>
                                   <w:text/>
                                 </w:sdtPr>
+                                <w:sdtEndPr/>
                                 <w:sdtContent>
                                   <w:p>
                                     <w:pPr>
@@ -349,6 +353,7 @@
                                   <w:dataBinding w:prefixMappings="xmlns:ns0='http://purl.org/dc/elements/1.1/' xmlns:ns1='http://schemas.openxmlformats.org/package/2006/metadata/core-properties' " w:xpath="/ns1:coreProperties[1]/ns0:creator[1]" w:storeItemID="{6C3C8BC8-F283-45AE-878A-BAB7291924A1}"/>
                                   <w:text/>
                                 </w:sdtPr>
+                                <w:sdtEndPr/>
                                 <w:sdtContent>
                                   <w:p>
                                     <w:pPr>
@@ -1234,21 +1239,7 @@
         <w:rPr>
           <w:b w:val="0"/>
         </w:rPr>
-        <w:t xml:space="preserve">Appendix A – Agreement </w:t>
-      </w:r>
-      <w:proofErr w:type="gramStart"/>
-      <w:r>
-        <w:rPr>
-          <w:b w:val="0"/>
-        </w:rPr>
-        <w:t>Between</w:t>
-      </w:r>
-      <w:proofErr w:type="gramEnd"/>
-      <w:r>
-        <w:rPr>
-          <w:b w:val="0"/>
-        </w:rPr>
-        <w:t xml:space="preserve"> Customer and Contractor</w:t>
+        <w:t>Appendix A – Agreement Between Customer and Contractor</w:t>
       </w:r>
       <w:r>
         <w:rPr>
@@ -1348,13 +1339,8 @@
         <w:spacing w:before="0" w:after="0"/>
         <w:ind w:firstLine="420"/>
       </w:pPr>
-      <w:proofErr w:type="gramStart"/>
-      <w:r>
-        <w:t>1.1  Purpose</w:t>
-      </w:r>
-      <w:proofErr w:type="gramEnd"/>
-      <w:r>
-        <w:t xml:space="preserve"> of This Document</w:t>
+      <w:r>
+        <w:t>1.1  Purpose of This Document</w:t>
       </w:r>
     </w:p>
     <w:p>
@@ -5712,14 +5698,12 @@
                 <w:b/>
               </w:rPr>
             </w:pPr>
-            <w:proofErr w:type="spellStart"/>
             <w:r>
               <w:rPr>
                 <w:b/>
               </w:rPr>
               <w:t>Postconditions</w:t>
             </w:r>
-            <w:proofErr w:type="spellEnd"/>
           </w:p>
         </w:tc>
         <w:tc>
@@ -6500,14 +6484,12 @@
                 <w:b/>
               </w:rPr>
             </w:pPr>
-            <w:proofErr w:type="spellStart"/>
             <w:r>
               <w:rPr>
                 <w:b/>
               </w:rPr>
               <w:t>Postconditions</w:t>
             </w:r>
-            <w:proofErr w:type="spellEnd"/>
           </w:p>
         </w:tc>
         <w:tc>
@@ -7203,14 +7185,12 @@
                 <w:b/>
               </w:rPr>
             </w:pPr>
-            <w:proofErr w:type="spellStart"/>
             <w:r>
               <w:rPr>
                 <w:b/>
               </w:rPr>
               <w:t>Postconditions</w:t>
             </w:r>
-            <w:proofErr w:type="spellEnd"/>
           </w:p>
         </w:tc>
         <w:tc>
@@ -7906,14 +7886,12 @@
                 <w:b/>
               </w:rPr>
             </w:pPr>
-            <w:proofErr w:type="spellStart"/>
             <w:r>
               <w:rPr>
                 <w:b/>
               </w:rPr>
               <w:t>Postconditions</w:t>
             </w:r>
-            <w:proofErr w:type="spellEnd"/>
           </w:p>
         </w:tc>
         <w:tc>
@@ -8630,14 +8608,12 @@
                 <w:b/>
               </w:rPr>
             </w:pPr>
-            <w:proofErr w:type="spellStart"/>
             <w:r>
               <w:rPr>
                 <w:b/>
               </w:rPr>
               <w:t>Postconditions</w:t>
             </w:r>
-            <w:proofErr w:type="spellEnd"/>
           </w:p>
         </w:tc>
         <w:tc>
@@ -9430,14 +9406,12 @@
                 <w:b/>
               </w:rPr>
             </w:pPr>
-            <w:proofErr w:type="spellStart"/>
             <w:r>
               <w:rPr>
                 <w:b/>
               </w:rPr>
               <w:t>Postconditions</w:t>
             </w:r>
-            <w:proofErr w:type="spellEnd"/>
           </w:p>
         </w:tc>
         <w:tc>
@@ -10562,7 +10536,6 @@
                 <w:lang w:bidi="hi-IN"/>
               </w:rPr>
             </w:pPr>
-            <w:proofErr w:type="spellStart"/>
             <w:r>
               <w:rPr>
                 <w:b/>
@@ -10570,7 +10543,6 @@
               </w:rPr>
               <w:t>Postconditions</w:t>
             </w:r>
-            <w:proofErr w:type="spellEnd"/>
           </w:p>
         </w:tc>
         <w:tc>
@@ -11780,14 +11752,12 @@
                 <w:b/>
               </w:rPr>
             </w:pPr>
-            <w:proofErr w:type="spellStart"/>
             <w:r>
               <w:rPr>
                 <w:b/>
               </w:rPr>
               <w:t>Postconditions</w:t>
             </w:r>
-            <w:proofErr w:type="spellEnd"/>
           </w:p>
         </w:tc>
         <w:tc>
@@ -12792,14 +12762,12 @@
                 <w:b/>
               </w:rPr>
             </w:pPr>
-            <w:proofErr w:type="spellStart"/>
             <w:r>
               <w:rPr>
                 <w:b/>
               </w:rPr>
               <w:t>Postconditions</w:t>
             </w:r>
-            <w:proofErr w:type="spellEnd"/>
           </w:p>
         </w:tc>
         <w:tc>
@@ -13552,7 +13520,6 @@
                 <w:lang w:bidi="hi-IN"/>
               </w:rPr>
             </w:pPr>
-            <w:proofErr w:type="spellStart"/>
             <w:r>
               <w:rPr>
                 <w:b/>
@@ -13560,7 +13527,6 @@
               </w:rPr>
               <w:t>Postconditions</w:t>
             </w:r>
-            <w:proofErr w:type="spellEnd"/>
           </w:p>
         </w:tc>
         <w:tc>
@@ -14772,14 +14738,12 @@
                 <w:b/>
               </w:rPr>
             </w:pPr>
-            <w:proofErr w:type="spellStart"/>
             <w:r>
               <w:rPr>
                 <w:b/>
               </w:rPr>
               <w:t>Postconditions</w:t>
             </w:r>
-            <w:proofErr w:type="spellEnd"/>
           </w:p>
         </w:tc>
         <w:tc>
@@ -15877,14 +15841,12 @@
                 <w:b/>
               </w:rPr>
             </w:pPr>
-            <w:proofErr w:type="spellStart"/>
             <w:r>
               <w:rPr>
                 <w:b/>
               </w:rPr>
               <w:t>Postconditions</w:t>
             </w:r>
-            <w:proofErr w:type="spellEnd"/>
           </w:p>
         </w:tc>
         <w:tc>
@@ -16863,7 +16825,6 @@
                 <w:lang w:bidi="hi-IN"/>
               </w:rPr>
             </w:pPr>
-            <w:proofErr w:type="spellStart"/>
             <w:r>
               <w:rPr>
                 <w:b/>
@@ -16871,7 +16832,6 @@
               </w:rPr>
               <w:t>Postconditions</w:t>
             </w:r>
-            <w:proofErr w:type="spellEnd"/>
           </w:p>
         </w:tc>
         <w:tc>
@@ -18025,14 +17985,12 @@
                 <w:b/>
               </w:rPr>
             </w:pPr>
-            <w:proofErr w:type="spellStart"/>
             <w:r>
               <w:rPr>
                 <w:b/>
               </w:rPr>
               <w:t>Postconditions</w:t>
             </w:r>
-            <w:proofErr w:type="spellEnd"/>
           </w:p>
         </w:tc>
         <w:tc>
@@ -19231,14 +19189,12 @@
                 <w:b/>
               </w:rPr>
             </w:pPr>
-            <w:proofErr w:type="spellStart"/>
             <w:r>
               <w:rPr>
                 <w:b/>
               </w:rPr>
               <w:t>Postconditions</w:t>
             </w:r>
-            <w:proofErr w:type="spellEnd"/>
           </w:p>
         </w:tc>
         <w:tc>
@@ -20059,14 +20015,12 @@
                 <w:b/>
               </w:rPr>
             </w:pPr>
-            <w:proofErr w:type="spellStart"/>
             <w:r>
               <w:rPr>
                 <w:b/>
               </w:rPr>
               <w:t>Postconditions</w:t>
             </w:r>
-            <w:proofErr w:type="spellEnd"/>
           </w:p>
         </w:tc>
         <w:tc>
@@ -21027,14 +20981,12 @@
                 <w:b/>
               </w:rPr>
             </w:pPr>
-            <w:proofErr w:type="spellStart"/>
             <w:r>
               <w:rPr>
                 <w:b/>
               </w:rPr>
               <w:t>Postconditions</w:t>
             </w:r>
-            <w:proofErr w:type="spellEnd"/>
           </w:p>
         </w:tc>
         <w:tc>
@@ -21444,15 +21396,7 @@
           </w:tcPr>
           <w:p>
             <w:r>
-              <w:t xml:space="preserve">Rating </w:t>
-            </w:r>
-            <w:proofErr w:type="spellStart"/>
-            <w:r>
-              <w:t>UseCase</w:t>
-            </w:r>
-            <w:proofErr w:type="spellEnd"/>
-            <w:r>
-              <w:t xml:space="preserve"> is triggered</w:t>
+              <w:t>Rating UseCase is triggered</w:t>
             </w:r>
           </w:p>
         </w:tc>
@@ -21584,13 +21528,8 @@
           </w:tcPr>
           <w:p>
             <w:r>
-              <w:t xml:space="preserve">After one user has selected “Job Complete” the job interaction will auto terminate after 48 hours, in case the other user has neglected selecting the </w:t>
-            </w:r>
-            <w:proofErr w:type="gramStart"/>
-            <w:r>
-              <w:t>option.</w:t>
-            </w:r>
-            <w:proofErr w:type="gramEnd"/>
+              <w:t>After one user has selected “Job Complete” the job interaction will auto terminate after 48 hours, in case the other user has neglected selecting the option.</w:t>
+            </w:r>
           </w:p>
         </w:tc>
       </w:tr>
@@ -21930,14 +21869,12 @@
                 <w:b/>
               </w:rPr>
             </w:pPr>
-            <w:proofErr w:type="spellStart"/>
             <w:r>
               <w:rPr>
                 <w:b/>
               </w:rPr>
               <w:t>Postconditions</w:t>
             </w:r>
-            <w:proofErr w:type="spellEnd"/>
           </w:p>
         </w:tc>
         <w:tc>
@@ -22598,26 +22535,8 @@
         </w:numPr>
       </w:pPr>
       <w:r>
-        <w:t xml:space="preserve">Server must utilize </w:t>
-      </w:r>
-      <w:proofErr w:type="spellStart"/>
-      <w:r>
-        <w:t>Laravel</w:t>
-      </w:r>
-      <w:proofErr w:type="spellEnd"/>
-      <w:r>
-        <w:t xml:space="preserve"> </w:t>
-      </w:r>
-      <w:proofErr w:type="spellStart"/>
-      <w:r>
-        <w:t>php</w:t>
-      </w:r>
-      <w:proofErr w:type="spellEnd"/>
-      <w:r>
-        <w:t xml:space="preserve"> framework as outlined by Shawn Squire</w:t>
-      </w:r>
-      <w:bookmarkStart w:id="0" w:name="_GoBack"/>
-      <w:bookmarkEnd w:id="0"/>
+        <w:t>Server must utilize Laravel php framework as outlined by Shawn Squire</w:t>
+      </w:r>
     </w:p>
     <w:p>
       <w:pPr>
@@ -23379,48 +23298,26 @@
       <w:pPr>
         <w:pStyle w:val="BodyTextIndent"/>
         <w:ind w:left="0"/>
+      </w:pPr>
+      <w:r>
         <w:rPr>
           <w:b/>
         </w:rPr>
-      </w:pPr>
+        <w:lastRenderedPageBreak/>
+        <w:t>Appendix A – Agreement Between Customer and Contractor</w:t>
+      </w:r>
     </w:p>
     <w:p>
       <w:pPr>
         <w:pStyle w:val="BodyTextIndent"/>
         <w:ind w:left="0"/>
       </w:pPr>
-      <w:r>
-        <w:rPr>
-          <w:b/>
-        </w:rPr>
-        <w:t xml:space="preserve">Appendix </w:t>
-      </w:r>
-      <w:proofErr w:type="gramStart"/>
-      <w:r>
-        <w:rPr>
-          <w:b/>
-        </w:rPr>
-        <w:t>A</w:t>
-      </w:r>
-      <w:proofErr w:type="gramEnd"/>
-      <w:r>
-        <w:rPr>
-          <w:b/>
-        </w:rPr>
-        <w:t xml:space="preserve"> – Agreement Between Customer and Contractor</w:t>
-      </w:r>
     </w:p>
     <w:p>
       <w:pPr>
         <w:pStyle w:val="BodyTextIndent"/>
         <w:ind w:left="0"/>
       </w:pPr>
-    </w:p>
-    <w:p>
-      <w:pPr>
-        <w:pStyle w:val="BodyTextIndent"/>
-        <w:ind w:left="0"/>
-      </w:pPr>
       <w:r>
         <w:t>In case of future changes to be made</w:t>
       </w:r>
@@ -23430,13 +23327,8 @@
       <w:r>
         <w:t xml:space="preserve">, </w:t>
       </w:r>
-      <w:proofErr w:type="gramStart"/>
-      <w:r>
-        <w:t>The</w:t>
-      </w:r>
-      <w:proofErr w:type="gramEnd"/>
-      <w:r>
-        <w:t xml:space="preserve"> following procedure will be used:</w:t>
+      <w:r>
+        <w:t>The following procedure will be used:</w:t>
       </w:r>
     </w:p>
     <w:p>
@@ -23756,7 +23648,6 @@
         <w:ind w:left="0"/>
       </w:pPr>
       <w:r>
-        <w:lastRenderedPageBreak/>
         <w:t>Team Member</w:t>
       </w:r>
       <w:r>
@@ -23788,6 +23679,7 @@
         <w:rPr>
           <w:b/>
         </w:rPr>
+        <w:lastRenderedPageBreak/>
         <w:t>Appendix B – Team Review Sign-off</w:t>
       </w:r>
     </w:p>
@@ -24195,7 +24087,6 @@
         <w:ind w:left="0"/>
       </w:pPr>
       <w:r>
-        <w:lastRenderedPageBreak/>
         <w:t>Tristan Adams: ______________________________________</w:t>
       </w:r>
       <w:r>
@@ -24218,6 +24109,7 @@
         <w:rPr>
           <w:b/>
         </w:rPr>
+        <w:lastRenderedPageBreak/>
         <w:t>Appendix C – Document Contributions</w:t>
       </w:r>
     </w:p>
@@ -24251,6 +24143,23 @@
     <w:p>
       <w:pPr>
         <w:pStyle w:val="BodyTextIndent"/>
+        <w:numPr>
+          <w:ilvl w:val="0"/>
+          <w:numId w:val="20"/>
+        </w:numPr>
+      </w:pPr>
+      <w:r>
+        <w:t>Added non-functional requirements under S</w:t>
+      </w:r>
+      <w:bookmarkStart w:id="0" w:name="_GoBack"/>
+      <w:bookmarkEnd w:id="0"/>
+      <w:r>
+        <w:t>ection 3</w:t>
+      </w:r>
+    </w:p>
+    <w:p>
+      <w:pPr>
+        <w:pStyle w:val="BodyTextIndent"/>
         <w:ind w:left="0"/>
       </w:pPr>
     </w:p>
@@ -24275,10 +24184,7 @@
         </w:numPr>
       </w:pPr>
       <w:r>
-        <w:t>Helped create Use Cas</w:t>
-      </w:r>
-      <w:r>
-        <w:t>es under Section 2</w:t>
+        <w:t>Helped create Use Cases under Section 2</w:t>
       </w:r>
     </w:p>
     <w:p>
@@ -24320,10 +24226,7 @@
         </w:numPr>
       </w:pPr>
       <w:r>
-        <w:t>Helped create Use Cas</w:t>
-      </w:r>
-      <w:r>
-        <w:t>es under Section 2</w:t>
+        <w:t>Helped create Use Cases under Section 2</w:t>
       </w:r>
     </w:p>
     <w:p>
@@ -24353,10 +24256,7 @@
         </w:numPr>
       </w:pPr>
       <w:r>
-        <w:t xml:space="preserve">Helped create Use Cases </w:t>
-      </w:r>
-      <w:r>
-        <w:t>under Section 2</w:t>
+        <w:t>Helped create Use Cases under Section 2</w:t>
       </w:r>
     </w:p>
     <w:p>
@@ -24386,10 +24286,7 @@
         </w:numPr>
       </w:pPr>
       <w:r>
-        <w:t>Helped create Use Cas</w:t>
-      </w:r>
-      <w:r>
-        <w:t>es under Section 2</w:t>
+        <w:t>Helped create Use Cases under Section 2</w:t>
       </w:r>
     </w:p>
     <w:p>
@@ -24531,7 +24428,7 @@
         <w:rStyle w:val="PageNumber"/>
         <w:noProof/>
       </w:rPr>
-      <w:t>21</w:t>
+      <w:t>20</w:t>
     </w:r>
     <w:r>
       <w:rPr>

</xml_diff>

<commit_message>
Updated formatting on SRS and UI Docs
</commit_message>
<xml_diff>
--- a/System Requirements/System Requirements Document.docx
+++ b/System Requirements/System Requirements Document.docx
@@ -262,7 +262,7 @@
                                   <w:pStyle w:val="NoSpacing"/>
                                   <w:spacing w:before="40" w:after="560" w:line="216" w:lineRule="auto"/>
                                   <w:rPr>
-                                    <w:rFonts w:ascii="Cambria" w:hAnsi="Cambria"/>
+                                    <w:rFonts w:ascii="Times New Roman" w:hAnsi="Times New Roman" w:cs="Times New Roman"/>
                                     <w:color w:val="5B9BD5" w:themeColor="accent1"/>
                                     <w:sz w:val="72"/>
                                     <w:szCs w:val="72"/>
@@ -271,7 +271,7 @@
                                 <w:sdt>
                                   <w:sdtPr>
                                     <w:rPr>
-                                      <w:rFonts w:ascii="Cambria" w:hAnsi="Cambria"/>
+                                      <w:rFonts w:ascii="Times New Roman" w:hAnsi="Times New Roman" w:cs="Times New Roman"/>
                                       <w:color w:val="5B9BD5" w:themeColor="accent1"/>
                                       <w:sz w:val="72"/>
                                       <w:szCs w:val="72"/>
@@ -286,7 +286,7 @@
                                   <w:sdtContent>
                                     <w:r>
                                       <w:rPr>
-                                        <w:rFonts w:ascii="Cambria" w:hAnsi="Cambria"/>
+                                        <w:rFonts w:ascii="Times New Roman" w:hAnsi="Times New Roman" w:cs="Times New Roman"/>
                                         <w:color w:val="5B9BD5" w:themeColor="accent1"/>
                                         <w:sz w:val="72"/>
                                         <w:szCs w:val="72"/>
@@ -299,7 +299,7 @@
                               <w:sdt>
                                 <w:sdtPr>
                                   <w:rPr>
-                                    <w:rFonts w:ascii="Cambria" w:hAnsi="Cambria"/>
+                                    <w:rFonts w:ascii="Times New Roman" w:hAnsi="Times New Roman" w:cs="Times New Roman"/>
                                     <w:caps/>
                                     <w:color w:val="1F3864" w:themeColor="accent5" w:themeShade="80"/>
                                     <w:sz w:val="28"/>
@@ -318,7 +318,7 @@
                                       <w:pStyle w:val="NoSpacing"/>
                                       <w:spacing w:before="40" w:after="40"/>
                                       <w:rPr>
-                                        <w:rFonts w:ascii="Cambria" w:hAnsi="Cambria"/>
+                                        <w:rFonts w:ascii="Times New Roman" w:hAnsi="Times New Roman" w:cs="Times New Roman"/>
                                         <w:caps/>
                                         <w:color w:val="1F3864" w:themeColor="accent5" w:themeShade="80"/>
                                         <w:sz w:val="28"/>
@@ -327,7 +327,7 @@
                                     </w:pPr>
                                     <w:r>
                                       <w:rPr>
-                                        <w:rFonts w:ascii="Cambria" w:hAnsi="Cambria"/>
+                                        <w:rFonts w:ascii="Times New Roman" w:hAnsi="Times New Roman" w:cs="Times New Roman"/>
                                         <w:caps/>
                                         <w:color w:val="1F3864" w:themeColor="accent5" w:themeShade="80"/>
                                         <w:sz w:val="28"/>
@@ -341,7 +341,7 @@
                               <w:sdt>
                                 <w:sdtPr>
                                   <w:rPr>
-                                    <w:rFonts w:ascii="Cambria" w:hAnsi="Cambria"/>
+                                    <w:rFonts w:ascii="Times New Roman" w:hAnsi="Times New Roman" w:cs="Times New Roman"/>
                                     <w:caps/>
                                     <w:color w:val="4472C4" w:themeColor="accent5"/>
                                     <w:sz w:val="24"/>
@@ -360,7 +360,7 @@
                                       <w:pStyle w:val="NoSpacing"/>
                                       <w:spacing w:before="80" w:after="40"/>
                                       <w:rPr>
-                                        <w:rFonts w:ascii="Cambria" w:hAnsi="Cambria"/>
+                                        <w:rFonts w:ascii="Times New Roman" w:hAnsi="Times New Roman" w:cs="Times New Roman"/>
                                         <w:caps/>
                                         <w:color w:val="4472C4" w:themeColor="accent5"/>
                                         <w:sz w:val="24"/>
@@ -369,7 +369,7 @@
                                     </w:pPr>
                                     <w:r>
                                       <w:rPr>
-                                        <w:rFonts w:ascii="Cambria" w:hAnsi="Cambria"/>
+                                        <w:rFonts w:ascii="Times New Roman" w:hAnsi="Times New Roman" w:cs="Times New Roman"/>
                                         <w:caps/>
                                         <w:color w:val="4472C4" w:themeColor="accent5"/>
                                         <w:sz w:val="24"/>
@@ -385,7 +385,7 @@
                                   <w:pStyle w:val="NoSpacing"/>
                                   <w:spacing w:before="80" w:after="40"/>
                                   <w:rPr>
-                                    <w:rFonts w:ascii="Cambria" w:hAnsi="Cambria"/>
+                                    <w:rFonts w:ascii="Times New Roman" w:hAnsi="Times New Roman" w:cs="Times New Roman"/>
                                     <w:caps/>
                                     <w:color w:val="4472C4" w:themeColor="accent5"/>
                                     <w:sz w:val="24"/>
@@ -394,7 +394,7 @@
                                 </w:pPr>
                                 <w:r>
                                   <w:rPr>
-                                    <w:rFonts w:ascii="Cambria" w:hAnsi="Cambria"/>
+                                    <w:rFonts w:ascii="Times New Roman" w:hAnsi="Times New Roman" w:cs="Times New Roman"/>
                                     <w:caps/>
                                     <w:color w:val="4472C4" w:themeColor="accent5"/>
                                     <w:sz w:val="24"/>
@@ -408,7 +408,7 @@
                                   <w:pStyle w:val="NoSpacing"/>
                                   <w:spacing w:before="80" w:after="40"/>
                                   <w:rPr>
-                                    <w:rFonts w:ascii="Cambria" w:hAnsi="Cambria"/>
+                                    <w:rFonts w:ascii="Times New Roman" w:hAnsi="Times New Roman" w:cs="Times New Roman"/>
                                     <w:caps/>
                                     <w:color w:val="4472C4" w:themeColor="accent5"/>
                                     <w:sz w:val="24"/>
@@ -417,7 +417,7 @@
                                 </w:pPr>
                                 <w:r>
                                   <w:rPr>
-                                    <w:rFonts w:ascii="Cambria" w:hAnsi="Cambria"/>
+                                    <w:rFonts w:ascii="Times New Roman" w:hAnsi="Times New Roman" w:cs="Times New Roman"/>
                                     <w:caps/>
                                     <w:color w:val="4472C4" w:themeColor="accent5"/>
                                     <w:sz w:val="24"/>
@@ -431,7 +431,7 @@
                                   <w:pStyle w:val="NoSpacing"/>
                                   <w:spacing w:before="80" w:after="40"/>
                                   <w:rPr>
-                                    <w:rFonts w:ascii="Cambria" w:hAnsi="Cambria"/>
+                                    <w:rFonts w:ascii="Times New Roman" w:hAnsi="Times New Roman" w:cs="Times New Roman"/>
                                     <w:caps/>
                                     <w:color w:val="4472C4" w:themeColor="accent5"/>
                                     <w:sz w:val="24"/>
@@ -440,7 +440,7 @@
                                 </w:pPr>
                                 <w:r>
                                   <w:rPr>
-                                    <w:rFonts w:ascii="Cambria" w:hAnsi="Cambria"/>
+                                    <w:rFonts w:ascii="Times New Roman" w:hAnsi="Times New Roman" w:cs="Times New Roman"/>
                                     <w:caps/>
                                     <w:color w:val="4472C4" w:themeColor="accent5"/>
                                     <w:sz w:val="24"/>
@@ -454,7 +454,7 @@
                                   <w:pStyle w:val="NoSpacing"/>
                                   <w:spacing w:before="80" w:after="40"/>
                                   <w:rPr>
-                                    <w:rFonts w:ascii="Cambria" w:hAnsi="Cambria"/>
+                                    <w:rFonts w:ascii="Times New Roman" w:hAnsi="Times New Roman" w:cs="Times New Roman"/>
                                     <w:caps/>
                                     <w:color w:val="4472C4" w:themeColor="accent5"/>
                                     <w:sz w:val="24"/>
@@ -463,7 +463,7 @@
                                 </w:pPr>
                                 <w:r>
                                   <w:rPr>
-                                    <w:rFonts w:ascii="Cambria" w:hAnsi="Cambria"/>
+                                    <w:rFonts w:ascii="Times New Roman" w:hAnsi="Times New Roman" w:cs="Times New Roman"/>
                                     <w:caps/>
                                     <w:color w:val="4472C4" w:themeColor="accent5"/>
                                     <w:sz w:val="24"/>
@@ -477,7 +477,7 @@
                                   <w:pStyle w:val="NoSpacing"/>
                                   <w:spacing w:before="80" w:after="40"/>
                                   <w:rPr>
-                                    <w:rFonts w:ascii="Cambria" w:hAnsi="Cambria"/>
+                                    <w:rFonts w:ascii="Times New Roman" w:hAnsi="Times New Roman" w:cs="Times New Roman"/>
                                     <w:caps/>
                                     <w:color w:val="4472C4" w:themeColor="accent5"/>
                                     <w:sz w:val="24"/>
@@ -486,7 +486,7 @@
                                 </w:pPr>
                                 <w:r>
                                   <w:rPr>
-                                    <w:rFonts w:ascii="Cambria" w:hAnsi="Cambria"/>
+                                    <w:rFonts w:ascii="Times New Roman" w:hAnsi="Times New Roman" w:cs="Times New Roman"/>
                                     <w:caps/>
                                     <w:color w:val="4472C4" w:themeColor="accent5"/>
                                     <w:sz w:val="24"/>
@@ -529,7 +529,7 @@
                             <w:pStyle w:val="NoSpacing"/>
                             <w:spacing w:before="40" w:after="560" w:line="216" w:lineRule="auto"/>
                             <w:rPr>
-                              <w:rFonts w:ascii="Cambria" w:hAnsi="Cambria"/>
+                              <w:rFonts w:ascii="Times New Roman" w:hAnsi="Times New Roman" w:cs="Times New Roman"/>
                               <w:color w:val="5B9BD5" w:themeColor="accent1"/>
                               <w:sz w:val="72"/>
                               <w:szCs w:val="72"/>
@@ -538,7 +538,7 @@
                           <w:sdt>
                             <w:sdtPr>
                               <w:rPr>
-                                <w:rFonts w:ascii="Cambria" w:hAnsi="Cambria"/>
+                                <w:rFonts w:ascii="Times New Roman" w:hAnsi="Times New Roman" w:cs="Times New Roman"/>
                                 <w:color w:val="5B9BD5" w:themeColor="accent1"/>
                                 <w:sz w:val="72"/>
                                 <w:szCs w:val="72"/>
@@ -549,10 +549,11 @@
                               <w:dataBinding w:prefixMappings="xmlns:ns0='http://purl.org/dc/elements/1.1/' xmlns:ns1='http://schemas.openxmlformats.org/package/2006/metadata/core-properties' " w:xpath="/ns1:coreProperties[1]/ns0:title[1]" w:storeItemID="{6C3C8BC8-F283-45AE-878A-BAB7291924A1}"/>
                               <w:text/>
                             </w:sdtPr>
+                            <w:sdtEndPr/>
                             <w:sdtContent>
                               <w:r>
                                 <w:rPr>
-                                  <w:rFonts w:ascii="Cambria" w:hAnsi="Cambria"/>
+                                  <w:rFonts w:ascii="Times New Roman" w:hAnsi="Times New Roman" w:cs="Times New Roman"/>
                                   <w:color w:val="5B9BD5" w:themeColor="accent1"/>
                                   <w:sz w:val="72"/>
                                   <w:szCs w:val="72"/>
@@ -565,7 +566,7 @@
                         <w:sdt>
                           <w:sdtPr>
                             <w:rPr>
-                              <w:rFonts w:ascii="Cambria" w:hAnsi="Cambria"/>
+                              <w:rFonts w:ascii="Times New Roman" w:hAnsi="Times New Roman" w:cs="Times New Roman"/>
                               <w:caps/>
                               <w:color w:val="1F3864" w:themeColor="accent5" w:themeShade="80"/>
                               <w:sz w:val="28"/>
@@ -577,13 +578,14 @@
                             <w:dataBinding w:prefixMappings="xmlns:ns0='http://purl.org/dc/elements/1.1/' xmlns:ns1='http://schemas.openxmlformats.org/package/2006/metadata/core-properties' " w:xpath="/ns1:coreProperties[1]/ns0:subject[1]" w:storeItemID="{6C3C8BC8-F283-45AE-878A-BAB7291924A1}"/>
                             <w:text/>
                           </w:sdtPr>
+                          <w:sdtEndPr/>
                           <w:sdtContent>
                             <w:p>
                               <w:pPr>
                                 <w:pStyle w:val="NoSpacing"/>
                                 <w:spacing w:before="40" w:after="40"/>
                                 <w:rPr>
-                                  <w:rFonts w:ascii="Cambria" w:hAnsi="Cambria"/>
+                                  <w:rFonts w:ascii="Times New Roman" w:hAnsi="Times New Roman" w:cs="Times New Roman"/>
                                   <w:caps/>
                                   <w:color w:val="1F3864" w:themeColor="accent5" w:themeShade="80"/>
                                   <w:sz w:val="28"/>
@@ -592,7 +594,7 @@
                               </w:pPr>
                               <w:r>
                                 <w:rPr>
-                                  <w:rFonts w:ascii="Cambria" w:hAnsi="Cambria"/>
+                                  <w:rFonts w:ascii="Times New Roman" w:hAnsi="Times New Roman" w:cs="Times New Roman"/>
                                   <w:caps/>
                                   <w:color w:val="1F3864" w:themeColor="accent5" w:themeShade="80"/>
                                   <w:sz w:val="28"/>
@@ -606,7 +608,7 @@
                         <w:sdt>
                           <w:sdtPr>
                             <w:rPr>
-                              <w:rFonts w:ascii="Cambria" w:hAnsi="Cambria"/>
+                              <w:rFonts w:ascii="Times New Roman" w:hAnsi="Times New Roman" w:cs="Times New Roman"/>
                               <w:caps/>
                               <w:color w:val="4472C4" w:themeColor="accent5"/>
                               <w:sz w:val="24"/>
@@ -618,13 +620,14 @@
                             <w:dataBinding w:prefixMappings="xmlns:ns0='http://purl.org/dc/elements/1.1/' xmlns:ns1='http://schemas.openxmlformats.org/package/2006/metadata/core-properties' " w:xpath="/ns1:coreProperties[1]/ns0:creator[1]" w:storeItemID="{6C3C8BC8-F283-45AE-878A-BAB7291924A1}"/>
                             <w:text/>
                           </w:sdtPr>
+                          <w:sdtEndPr/>
                           <w:sdtContent>
                             <w:p>
                               <w:pPr>
                                 <w:pStyle w:val="NoSpacing"/>
                                 <w:spacing w:before="80" w:after="40"/>
                                 <w:rPr>
-                                  <w:rFonts w:ascii="Cambria" w:hAnsi="Cambria"/>
+                                  <w:rFonts w:ascii="Times New Roman" w:hAnsi="Times New Roman" w:cs="Times New Roman"/>
                                   <w:caps/>
                                   <w:color w:val="4472C4" w:themeColor="accent5"/>
                                   <w:sz w:val="24"/>
@@ -633,7 +636,7 @@
                               </w:pPr>
                               <w:r>
                                 <w:rPr>
-                                  <w:rFonts w:ascii="Cambria" w:hAnsi="Cambria"/>
+                                  <w:rFonts w:ascii="Times New Roman" w:hAnsi="Times New Roman" w:cs="Times New Roman"/>
                                   <w:caps/>
                                   <w:color w:val="4472C4" w:themeColor="accent5"/>
                                   <w:sz w:val="24"/>
@@ -649,7 +652,7 @@
                             <w:pStyle w:val="NoSpacing"/>
                             <w:spacing w:before="80" w:after="40"/>
                             <w:rPr>
-                              <w:rFonts w:ascii="Cambria" w:hAnsi="Cambria"/>
+                              <w:rFonts w:ascii="Times New Roman" w:hAnsi="Times New Roman" w:cs="Times New Roman"/>
                               <w:caps/>
                               <w:color w:val="4472C4" w:themeColor="accent5"/>
                               <w:sz w:val="24"/>
@@ -658,7 +661,7 @@
                           </w:pPr>
                           <w:r>
                             <w:rPr>
-                              <w:rFonts w:ascii="Cambria" w:hAnsi="Cambria"/>
+                              <w:rFonts w:ascii="Times New Roman" w:hAnsi="Times New Roman" w:cs="Times New Roman"/>
                               <w:caps/>
                               <w:color w:val="4472C4" w:themeColor="accent5"/>
                               <w:sz w:val="24"/>
@@ -672,7 +675,7 @@
                             <w:pStyle w:val="NoSpacing"/>
                             <w:spacing w:before="80" w:after="40"/>
                             <w:rPr>
-                              <w:rFonts w:ascii="Cambria" w:hAnsi="Cambria"/>
+                              <w:rFonts w:ascii="Times New Roman" w:hAnsi="Times New Roman" w:cs="Times New Roman"/>
                               <w:caps/>
                               <w:color w:val="4472C4" w:themeColor="accent5"/>
                               <w:sz w:val="24"/>
@@ -681,7 +684,7 @@
                           </w:pPr>
                           <w:r>
                             <w:rPr>
-                              <w:rFonts w:ascii="Cambria" w:hAnsi="Cambria"/>
+                              <w:rFonts w:ascii="Times New Roman" w:hAnsi="Times New Roman" w:cs="Times New Roman"/>
                               <w:caps/>
                               <w:color w:val="4472C4" w:themeColor="accent5"/>
                               <w:sz w:val="24"/>
@@ -695,7 +698,7 @@
                             <w:pStyle w:val="NoSpacing"/>
                             <w:spacing w:before="80" w:after="40"/>
                             <w:rPr>
-                              <w:rFonts w:ascii="Cambria" w:hAnsi="Cambria"/>
+                              <w:rFonts w:ascii="Times New Roman" w:hAnsi="Times New Roman" w:cs="Times New Roman"/>
                               <w:caps/>
                               <w:color w:val="4472C4" w:themeColor="accent5"/>
                               <w:sz w:val="24"/>
@@ -704,7 +707,7 @@
                           </w:pPr>
                           <w:r>
                             <w:rPr>
-                              <w:rFonts w:ascii="Cambria" w:hAnsi="Cambria"/>
+                              <w:rFonts w:ascii="Times New Roman" w:hAnsi="Times New Roman" w:cs="Times New Roman"/>
                               <w:caps/>
                               <w:color w:val="4472C4" w:themeColor="accent5"/>
                               <w:sz w:val="24"/>
@@ -718,7 +721,7 @@
                             <w:pStyle w:val="NoSpacing"/>
                             <w:spacing w:before="80" w:after="40"/>
                             <w:rPr>
-                              <w:rFonts w:ascii="Cambria" w:hAnsi="Cambria"/>
+                              <w:rFonts w:ascii="Times New Roman" w:hAnsi="Times New Roman" w:cs="Times New Roman"/>
                               <w:caps/>
                               <w:color w:val="4472C4" w:themeColor="accent5"/>
                               <w:sz w:val="24"/>
@@ -727,7 +730,7 @@
                           </w:pPr>
                           <w:r>
                             <w:rPr>
-                              <w:rFonts w:ascii="Cambria" w:hAnsi="Cambria"/>
+                              <w:rFonts w:ascii="Times New Roman" w:hAnsi="Times New Roman" w:cs="Times New Roman"/>
                               <w:caps/>
                               <w:color w:val="4472C4" w:themeColor="accent5"/>
                               <w:sz w:val="24"/>
@@ -741,7 +744,7 @@
                             <w:pStyle w:val="NoSpacing"/>
                             <w:spacing w:before="80" w:after="40"/>
                             <w:rPr>
-                              <w:rFonts w:ascii="Cambria" w:hAnsi="Cambria"/>
+                              <w:rFonts w:ascii="Times New Roman" w:hAnsi="Times New Roman" w:cs="Times New Roman"/>
                               <w:caps/>
                               <w:color w:val="4472C4" w:themeColor="accent5"/>
                               <w:sz w:val="24"/>
@@ -750,7 +753,7 @@
                           </w:pPr>
                           <w:r>
                             <w:rPr>
-                              <w:rFonts w:ascii="Cambria" w:hAnsi="Cambria"/>
+                              <w:rFonts w:ascii="Times New Roman" w:hAnsi="Times New Roman" w:cs="Times New Roman"/>
                               <w:caps/>
                               <w:color w:val="4472C4" w:themeColor="accent5"/>
                               <w:sz w:val="24"/>
@@ -772,6 +775,7 @@
     </w:sdt>
     <w:p>
       <w:pPr>
+        <w:jc w:val="center"/>
         <w:rPr>
           <w:b/>
           <w:bCs/>
@@ -783,7 +787,12 @@
       </w:r>
       <w:r>
         <w:lastRenderedPageBreak/>
-        <w:t>VeriHandy</w:t>
+        <w:t>Ve</w:t>
+      </w:r>
+      <w:bookmarkStart w:id="0" w:name="_GoBack"/>
+      <w:bookmarkEnd w:id="0"/>
+      <w:r>
+        <w:t>riHandy</w:t>
       </w:r>
     </w:p>
     <w:p>
@@ -1239,7 +1248,21 @@
         <w:rPr>
           <w:b w:val="0"/>
         </w:rPr>
-        <w:t>Appendix A – Agreement Between Customer and Contractor</w:t>
+        <w:t xml:space="preserve">Appendix A – Agreement </w:t>
+      </w:r>
+      <w:proofErr w:type="gramStart"/>
+      <w:r>
+        <w:rPr>
+          <w:b w:val="0"/>
+        </w:rPr>
+        <w:t>Between</w:t>
+      </w:r>
+      <w:proofErr w:type="gramEnd"/>
+      <w:r>
+        <w:rPr>
+          <w:b w:val="0"/>
+        </w:rPr>
+        <w:t xml:space="preserve"> Customer and Contractor</w:t>
       </w:r>
       <w:r>
         <w:rPr>
@@ -1339,8 +1362,13 @@
         <w:spacing w:before="0" w:after="0"/>
         <w:ind w:firstLine="420"/>
       </w:pPr>
-      <w:r>
-        <w:t>1.1  Purpose of This Document</w:t>
+      <w:proofErr w:type="gramStart"/>
+      <w:r>
+        <w:t>1.1  Purpose</w:t>
+      </w:r>
+      <w:proofErr w:type="gramEnd"/>
+      <w:r>
+        <w:t xml:space="preserve"> of This Document</w:t>
       </w:r>
     </w:p>
     <w:p>
@@ -5698,12 +5726,14 @@
                 <w:b/>
               </w:rPr>
             </w:pPr>
+            <w:proofErr w:type="spellStart"/>
             <w:r>
               <w:rPr>
                 <w:b/>
               </w:rPr>
               <w:t>Postconditions</w:t>
             </w:r>
+            <w:proofErr w:type="spellEnd"/>
           </w:p>
         </w:tc>
         <w:tc>
@@ -6484,12 +6514,14 @@
                 <w:b/>
               </w:rPr>
             </w:pPr>
+            <w:proofErr w:type="spellStart"/>
             <w:r>
               <w:rPr>
                 <w:b/>
               </w:rPr>
               <w:t>Postconditions</w:t>
             </w:r>
+            <w:proofErr w:type="spellEnd"/>
           </w:p>
         </w:tc>
         <w:tc>
@@ -7185,12 +7217,14 @@
                 <w:b/>
               </w:rPr>
             </w:pPr>
+            <w:proofErr w:type="spellStart"/>
             <w:r>
               <w:rPr>
                 <w:b/>
               </w:rPr>
               <w:t>Postconditions</w:t>
             </w:r>
+            <w:proofErr w:type="spellEnd"/>
           </w:p>
         </w:tc>
         <w:tc>
@@ -7886,12 +7920,14 @@
                 <w:b/>
               </w:rPr>
             </w:pPr>
+            <w:proofErr w:type="spellStart"/>
             <w:r>
               <w:rPr>
                 <w:b/>
               </w:rPr>
               <w:t>Postconditions</w:t>
             </w:r>
+            <w:proofErr w:type="spellEnd"/>
           </w:p>
         </w:tc>
         <w:tc>
@@ -8608,12 +8644,14 @@
                 <w:b/>
               </w:rPr>
             </w:pPr>
+            <w:proofErr w:type="spellStart"/>
             <w:r>
               <w:rPr>
                 <w:b/>
               </w:rPr>
               <w:t>Postconditions</w:t>
             </w:r>
+            <w:proofErr w:type="spellEnd"/>
           </w:p>
         </w:tc>
         <w:tc>
@@ -9406,12 +9444,14 @@
                 <w:b/>
               </w:rPr>
             </w:pPr>
+            <w:proofErr w:type="spellStart"/>
             <w:r>
               <w:rPr>
                 <w:b/>
               </w:rPr>
               <w:t>Postconditions</w:t>
             </w:r>
+            <w:proofErr w:type="spellEnd"/>
           </w:p>
         </w:tc>
         <w:tc>
@@ -10536,6 +10576,7 @@
                 <w:lang w:bidi="hi-IN"/>
               </w:rPr>
             </w:pPr>
+            <w:proofErr w:type="spellStart"/>
             <w:r>
               <w:rPr>
                 <w:b/>
@@ -10543,6 +10584,7 @@
               </w:rPr>
               <w:t>Postconditions</w:t>
             </w:r>
+            <w:proofErr w:type="spellEnd"/>
           </w:p>
         </w:tc>
         <w:tc>
@@ -11752,12 +11794,14 @@
                 <w:b/>
               </w:rPr>
             </w:pPr>
+            <w:proofErr w:type="spellStart"/>
             <w:r>
               <w:rPr>
                 <w:b/>
               </w:rPr>
               <w:t>Postconditions</w:t>
             </w:r>
+            <w:proofErr w:type="spellEnd"/>
           </w:p>
         </w:tc>
         <w:tc>
@@ -12762,12 +12806,14 @@
                 <w:b/>
               </w:rPr>
             </w:pPr>
+            <w:proofErr w:type="spellStart"/>
             <w:r>
               <w:rPr>
                 <w:b/>
               </w:rPr>
               <w:t>Postconditions</w:t>
             </w:r>
+            <w:proofErr w:type="spellEnd"/>
           </w:p>
         </w:tc>
         <w:tc>
@@ -13520,6 +13566,7 @@
                 <w:lang w:bidi="hi-IN"/>
               </w:rPr>
             </w:pPr>
+            <w:proofErr w:type="spellStart"/>
             <w:r>
               <w:rPr>
                 <w:b/>
@@ -13527,6 +13574,7 @@
               </w:rPr>
               <w:t>Postconditions</w:t>
             </w:r>
+            <w:proofErr w:type="spellEnd"/>
           </w:p>
         </w:tc>
         <w:tc>
@@ -14738,12 +14786,14 @@
                 <w:b/>
               </w:rPr>
             </w:pPr>
+            <w:proofErr w:type="spellStart"/>
             <w:r>
               <w:rPr>
                 <w:b/>
               </w:rPr>
               <w:t>Postconditions</w:t>
             </w:r>
+            <w:proofErr w:type="spellEnd"/>
           </w:p>
         </w:tc>
         <w:tc>
@@ -15841,12 +15891,14 @@
                 <w:b/>
               </w:rPr>
             </w:pPr>
+            <w:proofErr w:type="spellStart"/>
             <w:r>
               <w:rPr>
                 <w:b/>
               </w:rPr>
               <w:t>Postconditions</w:t>
             </w:r>
+            <w:proofErr w:type="spellEnd"/>
           </w:p>
         </w:tc>
         <w:tc>
@@ -16825,6 +16877,7 @@
                 <w:lang w:bidi="hi-IN"/>
               </w:rPr>
             </w:pPr>
+            <w:proofErr w:type="spellStart"/>
             <w:r>
               <w:rPr>
                 <w:b/>
@@ -16832,6 +16885,7 @@
               </w:rPr>
               <w:t>Postconditions</w:t>
             </w:r>
+            <w:proofErr w:type="spellEnd"/>
           </w:p>
         </w:tc>
         <w:tc>
@@ -17985,12 +18039,14 @@
                 <w:b/>
               </w:rPr>
             </w:pPr>
+            <w:proofErr w:type="spellStart"/>
             <w:r>
               <w:rPr>
                 <w:b/>
               </w:rPr>
               <w:t>Postconditions</w:t>
             </w:r>
+            <w:proofErr w:type="spellEnd"/>
           </w:p>
         </w:tc>
         <w:tc>
@@ -19189,12 +19245,14 @@
                 <w:b/>
               </w:rPr>
             </w:pPr>
+            <w:proofErr w:type="spellStart"/>
             <w:r>
               <w:rPr>
                 <w:b/>
               </w:rPr>
               <w:t>Postconditions</w:t>
             </w:r>
+            <w:proofErr w:type="spellEnd"/>
           </w:p>
         </w:tc>
         <w:tc>
@@ -20015,12 +20073,14 @@
                 <w:b/>
               </w:rPr>
             </w:pPr>
+            <w:proofErr w:type="spellStart"/>
             <w:r>
               <w:rPr>
                 <w:b/>
               </w:rPr>
               <w:t>Postconditions</w:t>
             </w:r>
+            <w:proofErr w:type="spellEnd"/>
           </w:p>
         </w:tc>
         <w:tc>
@@ -20981,12 +21041,14 @@
                 <w:b/>
               </w:rPr>
             </w:pPr>
+            <w:proofErr w:type="spellStart"/>
             <w:r>
               <w:rPr>
                 <w:b/>
               </w:rPr>
               <w:t>Postconditions</w:t>
             </w:r>
+            <w:proofErr w:type="spellEnd"/>
           </w:p>
         </w:tc>
         <w:tc>
@@ -21396,7 +21458,15 @@
           </w:tcPr>
           <w:p>
             <w:r>
-              <w:t>Rating UseCase is triggered</w:t>
+              <w:t xml:space="preserve">Rating </w:t>
+            </w:r>
+            <w:proofErr w:type="spellStart"/>
+            <w:r>
+              <w:t>UseCase</w:t>
+            </w:r>
+            <w:proofErr w:type="spellEnd"/>
+            <w:r>
+              <w:t xml:space="preserve"> is triggered</w:t>
             </w:r>
           </w:p>
         </w:tc>
@@ -21528,8 +21598,13 @@
           </w:tcPr>
           <w:p>
             <w:r>
-              <w:t>After one user has selected “Job Complete” the job interaction will auto terminate after 48 hours, in case the other user has neglected selecting the option.</w:t>
-            </w:r>
+              <w:t xml:space="preserve">After one user has selected “Job Complete” the job interaction will auto terminate after 48 hours, in case the other user has neglected selecting the </w:t>
+            </w:r>
+            <w:proofErr w:type="gramStart"/>
+            <w:r>
+              <w:t>option.</w:t>
+            </w:r>
+            <w:proofErr w:type="gramEnd"/>
           </w:p>
         </w:tc>
       </w:tr>
@@ -21869,12 +21944,14 @@
                 <w:b/>
               </w:rPr>
             </w:pPr>
+            <w:proofErr w:type="spellStart"/>
             <w:r>
               <w:rPr>
                 <w:b/>
               </w:rPr>
               <w:t>Postconditions</w:t>
             </w:r>
+            <w:proofErr w:type="spellEnd"/>
           </w:p>
         </w:tc>
         <w:tc>
@@ -23304,7 +23381,21 @@
           <w:b/>
         </w:rPr>
         <w:lastRenderedPageBreak/>
-        <w:t>Appendix A – Agreement Between Customer and Contractor</w:t>
+        <w:t xml:space="preserve">Appendix </w:t>
+      </w:r>
+      <w:proofErr w:type="gramStart"/>
+      <w:r>
+        <w:rPr>
+          <w:b/>
+        </w:rPr>
+        <w:t>A</w:t>
+      </w:r>
+      <w:proofErr w:type="gramEnd"/>
+      <w:r>
+        <w:rPr>
+          <w:b/>
+        </w:rPr>
+        <w:t xml:space="preserve"> – Agreement Between Customer and Contractor</w:t>
       </w:r>
     </w:p>
     <w:p>
@@ -23327,8 +23418,13 @@
       <w:r>
         <w:t xml:space="preserve">, </w:t>
       </w:r>
-      <w:r>
-        <w:t>The following procedure will be used:</w:t>
+      <w:proofErr w:type="gramStart"/>
+      <w:r>
+        <w:t>The</w:t>
+      </w:r>
+      <w:proofErr w:type="gramEnd"/>
+      <w:r>
+        <w:t xml:space="preserve"> following procedure will be used:</w:t>
       </w:r>
     </w:p>
     <w:p>
@@ -24149,12 +24245,7 @@
         </w:numPr>
       </w:pPr>
       <w:r>
-        <w:t>Added non-functional requirements under S</w:t>
-      </w:r>
-      <w:bookmarkStart w:id="0" w:name="_GoBack"/>
-      <w:bookmarkEnd w:id="0"/>
-      <w:r>
-        <w:t>ection 3</w:t>
+        <w:t>Added non-functional requirements under Section 3</w:t>
       </w:r>
     </w:p>
     <w:p>
@@ -24428,7 +24519,7 @@
         <w:rStyle w:val="PageNumber"/>
         <w:noProof/>
       </w:rPr>
-      <w:t>20</w:t>
+      <w:t>1</w:t>
     </w:r>
     <w:r>
       <w:rPr>

</xml_diff>

<commit_message>
added minor non functional requirements
</commit_message>
<xml_diff>
--- a/System Requirements/System Requirements Document.docx
+++ b/System Requirements/System Requirements Document.docx
@@ -787,12 +787,7 @@
       </w:r>
       <w:r>
         <w:lastRenderedPageBreak/>
-        <w:t>Ve</w:t>
-      </w:r>
-      <w:bookmarkStart w:id="0" w:name="_GoBack"/>
-      <w:bookmarkEnd w:id="0"/>
-      <w:r>
-        <w:t>riHandy</w:t>
+        <w:t>VeriHandy</w:t>
       </w:r>
     </w:p>
     <w:p>
@@ -1248,21 +1243,7 @@
         <w:rPr>
           <w:b w:val="0"/>
         </w:rPr>
-        <w:t xml:space="preserve">Appendix A – Agreement </w:t>
-      </w:r>
-      <w:proofErr w:type="gramStart"/>
-      <w:r>
-        <w:rPr>
-          <w:b w:val="0"/>
-        </w:rPr>
-        <w:t>Between</w:t>
-      </w:r>
-      <w:proofErr w:type="gramEnd"/>
-      <w:r>
-        <w:rPr>
-          <w:b w:val="0"/>
-        </w:rPr>
-        <w:t xml:space="preserve"> Customer and Contractor</w:t>
+        <w:t>Appendix A – Agreement Between Customer and Contractor</w:t>
       </w:r>
       <w:r>
         <w:rPr>
@@ -1362,13 +1343,8 @@
         <w:spacing w:before="0" w:after="0"/>
         <w:ind w:firstLine="420"/>
       </w:pPr>
-      <w:proofErr w:type="gramStart"/>
-      <w:r>
-        <w:t>1.1  Purpose</w:t>
-      </w:r>
-      <w:proofErr w:type="gramEnd"/>
-      <w:r>
-        <w:t xml:space="preserve"> of This Document</w:t>
+      <w:r>
+        <w:t>1.1  Purpose of This Document</w:t>
       </w:r>
     </w:p>
     <w:p>
@@ -5726,14 +5702,12 @@
                 <w:b/>
               </w:rPr>
             </w:pPr>
-            <w:proofErr w:type="spellStart"/>
             <w:r>
               <w:rPr>
                 <w:b/>
               </w:rPr>
               <w:t>Postconditions</w:t>
             </w:r>
-            <w:proofErr w:type="spellEnd"/>
           </w:p>
         </w:tc>
         <w:tc>
@@ -6514,14 +6488,12 @@
                 <w:b/>
               </w:rPr>
             </w:pPr>
-            <w:proofErr w:type="spellStart"/>
             <w:r>
               <w:rPr>
                 <w:b/>
               </w:rPr>
               <w:t>Postconditions</w:t>
             </w:r>
-            <w:proofErr w:type="spellEnd"/>
           </w:p>
         </w:tc>
         <w:tc>
@@ -7217,14 +7189,12 @@
                 <w:b/>
               </w:rPr>
             </w:pPr>
-            <w:proofErr w:type="spellStart"/>
             <w:r>
               <w:rPr>
                 <w:b/>
               </w:rPr>
               <w:t>Postconditions</w:t>
             </w:r>
-            <w:proofErr w:type="spellEnd"/>
           </w:p>
         </w:tc>
         <w:tc>
@@ -7920,14 +7890,12 @@
                 <w:b/>
               </w:rPr>
             </w:pPr>
-            <w:proofErr w:type="spellStart"/>
             <w:r>
               <w:rPr>
                 <w:b/>
               </w:rPr>
               <w:t>Postconditions</w:t>
             </w:r>
-            <w:proofErr w:type="spellEnd"/>
           </w:p>
         </w:tc>
         <w:tc>
@@ -8644,14 +8612,12 @@
                 <w:b/>
               </w:rPr>
             </w:pPr>
-            <w:proofErr w:type="spellStart"/>
             <w:r>
               <w:rPr>
                 <w:b/>
               </w:rPr>
               <w:t>Postconditions</w:t>
             </w:r>
-            <w:proofErr w:type="spellEnd"/>
           </w:p>
         </w:tc>
         <w:tc>
@@ -9444,14 +9410,12 @@
                 <w:b/>
               </w:rPr>
             </w:pPr>
-            <w:proofErr w:type="spellStart"/>
             <w:r>
               <w:rPr>
                 <w:b/>
               </w:rPr>
               <w:t>Postconditions</w:t>
             </w:r>
-            <w:proofErr w:type="spellEnd"/>
           </w:p>
         </w:tc>
         <w:tc>
@@ -10576,7 +10540,6 @@
                 <w:lang w:bidi="hi-IN"/>
               </w:rPr>
             </w:pPr>
-            <w:proofErr w:type="spellStart"/>
             <w:r>
               <w:rPr>
                 <w:b/>
@@ -10584,7 +10547,6 @@
               </w:rPr>
               <w:t>Postconditions</w:t>
             </w:r>
-            <w:proofErr w:type="spellEnd"/>
           </w:p>
         </w:tc>
         <w:tc>
@@ -11794,14 +11756,12 @@
                 <w:b/>
               </w:rPr>
             </w:pPr>
-            <w:proofErr w:type="spellStart"/>
             <w:r>
               <w:rPr>
                 <w:b/>
               </w:rPr>
               <w:t>Postconditions</w:t>
             </w:r>
-            <w:proofErr w:type="spellEnd"/>
           </w:p>
         </w:tc>
         <w:tc>
@@ -12806,14 +12766,12 @@
                 <w:b/>
               </w:rPr>
             </w:pPr>
-            <w:proofErr w:type="spellStart"/>
             <w:r>
               <w:rPr>
                 <w:b/>
               </w:rPr>
               <w:t>Postconditions</w:t>
             </w:r>
-            <w:proofErr w:type="spellEnd"/>
           </w:p>
         </w:tc>
         <w:tc>
@@ -13566,7 +13524,6 @@
                 <w:lang w:bidi="hi-IN"/>
               </w:rPr>
             </w:pPr>
-            <w:proofErr w:type="spellStart"/>
             <w:r>
               <w:rPr>
                 <w:b/>
@@ -13574,7 +13531,6 @@
               </w:rPr>
               <w:t>Postconditions</w:t>
             </w:r>
-            <w:proofErr w:type="spellEnd"/>
           </w:p>
         </w:tc>
         <w:tc>
@@ -14786,14 +14742,12 @@
                 <w:b/>
               </w:rPr>
             </w:pPr>
-            <w:proofErr w:type="spellStart"/>
             <w:r>
               <w:rPr>
                 <w:b/>
               </w:rPr>
               <w:t>Postconditions</w:t>
             </w:r>
-            <w:proofErr w:type="spellEnd"/>
           </w:p>
         </w:tc>
         <w:tc>
@@ -15891,14 +15845,12 @@
                 <w:b/>
               </w:rPr>
             </w:pPr>
-            <w:proofErr w:type="spellStart"/>
             <w:r>
               <w:rPr>
                 <w:b/>
               </w:rPr>
               <w:t>Postconditions</w:t>
             </w:r>
-            <w:proofErr w:type="spellEnd"/>
           </w:p>
         </w:tc>
         <w:tc>
@@ -16877,7 +16829,6 @@
                 <w:lang w:bidi="hi-IN"/>
               </w:rPr>
             </w:pPr>
-            <w:proofErr w:type="spellStart"/>
             <w:r>
               <w:rPr>
                 <w:b/>
@@ -16885,7 +16836,6 @@
               </w:rPr>
               <w:t>Postconditions</w:t>
             </w:r>
-            <w:proofErr w:type="spellEnd"/>
           </w:p>
         </w:tc>
         <w:tc>
@@ -18039,14 +17989,12 @@
                 <w:b/>
               </w:rPr>
             </w:pPr>
-            <w:proofErr w:type="spellStart"/>
             <w:r>
               <w:rPr>
                 <w:b/>
               </w:rPr>
               <w:t>Postconditions</w:t>
             </w:r>
-            <w:proofErr w:type="spellEnd"/>
           </w:p>
         </w:tc>
         <w:tc>
@@ -19245,14 +19193,12 @@
                 <w:b/>
               </w:rPr>
             </w:pPr>
-            <w:proofErr w:type="spellStart"/>
             <w:r>
               <w:rPr>
                 <w:b/>
               </w:rPr>
               <w:t>Postconditions</w:t>
             </w:r>
-            <w:proofErr w:type="spellEnd"/>
           </w:p>
         </w:tc>
         <w:tc>
@@ -20073,14 +20019,12 @@
                 <w:b/>
               </w:rPr>
             </w:pPr>
-            <w:proofErr w:type="spellStart"/>
             <w:r>
               <w:rPr>
                 <w:b/>
               </w:rPr>
               <w:t>Postconditions</w:t>
             </w:r>
-            <w:proofErr w:type="spellEnd"/>
           </w:p>
         </w:tc>
         <w:tc>
@@ -21041,14 +20985,12 @@
                 <w:b/>
               </w:rPr>
             </w:pPr>
-            <w:proofErr w:type="spellStart"/>
             <w:r>
               <w:rPr>
                 <w:b/>
               </w:rPr>
               <w:t>Postconditions</w:t>
             </w:r>
-            <w:proofErr w:type="spellEnd"/>
           </w:p>
         </w:tc>
         <w:tc>
@@ -21458,15 +21400,7 @@
           </w:tcPr>
           <w:p>
             <w:r>
-              <w:t xml:space="preserve">Rating </w:t>
-            </w:r>
-            <w:proofErr w:type="spellStart"/>
-            <w:r>
-              <w:t>UseCase</w:t>
-            </w:r>
-            <w:proofErr w:type="spellEnd"/>
-            <w:r>
-              <w:t xml:space="preserve"> is triggered</w:t>
+              <w:t>Rating UseCase is triggered</w:t>
             </w:r>
           </w:p>
         </w:tc>
@@ -21598,13 +21532,8 @@
           </w:tcPr>
           <w:p>
             <w:r>
-              <w:t xml:space="preserve">After one user has selected “Job Complete” the job interaction will auto terminate after 48 hours, in case the other user has neglected selecting the </w:t>
-            </w:r>
-            <w:proofErr w:type="gramStart"/>
-            <w:r>
-              <w:t>option.</w:t>
-            </w:r>
-            <w:proofErr w:type="gramEnd"/>
+              <w:t>After one user has selected “Job Complete” the job interaction will auto terminate after 48 hours, in case the other user has neglected selecting the option.</w:t>
+            </w:r>
           </w:p>
         </w:tc>
       </w:tr>
@@ -21944,14 +21873,12 @@
                 <w:b/>
               </w:rPr>
             </w:pPr>
-            <w:proofErr w:type="spellStart"/>
             <w:r>
               <w:rPr>
                 <w:b/>
               </w:rPr>
               <w:t>Postconditions</w:t>
             </w:r>
-            <w:proofErr w:type="spellEnd"/>
           </w:p>
         </w:tc>
         <w:tc>
@@ -22587,8 +22514,10 @@
           <w:numId w:val="8"/>
         </w:numPr>
       </w:pPr>
-      <w:r>
-        <w:t>User must be connected to the internet</w:t>
+      <w:bookmarkStart w:id="0" w:name="_GoBack"/>
+      <w:bookmarkEnd w:id="0"/>
+      <w:r>
+        <w:t>User must have a valid email address</w:t>
       </w:r>
     </w:p>
     <w:p>
@@ -22600,7 +22529,7 @@
         </w:numPr>
       </w:pPr>
       <w:r>
-        <w:t>User must have a valid email address</w:t>
+        <w:t>Server must utilize Laravel php framework as outlined by Shawn Squire</w:t>
       </w:r>
     </w:p>
     <w:p>
@@ -22612,7 +22541,10 @@
         </w:numPr>
       </w:pPr>
       <w:r>
-        <w:t>Server must utilize Laravel php framework as outlined by Shawn Squire</w:t>
+        <w:t>User must create and remember an</w:t>
+      </w:r>
+      <w:r>
+        <w:t xml:space="preserve"> account with a unique user identification</w:t>
       </w:r>
     </w:p>
     <w:p>
@@ -22624,10 +22556,10 @@
         </w:numPr>
       </w:pPr>
       <w:r>
-        <w:t>User must create and remember an</w:t>
-      </w:r>
-      <w:r>
-        <w:t xml:space="preserve"> account with a unique user identification</w:t>
+        <w:t>Us</w:t>
+      </w:r>
+      <w:r>
+        <w:t>er must create and remember a password to pair with their unique user identification</w:t>
       </w:r>
     </w:p>
     <w:p>
@@ -22639,10 +22571,7 @@
         </w:numPr>
       </w:pPr>
       <w:r>
-        <w:t>Us</w:t>
-      </w:r>
-      <w:r>
-        <w:t>er must create and remember a password to pair with their unique user identification</w:t>
+        <w:t>User must be able to navigate between Customer and Worker</w:t>
       </w:r>
     </w:p>
     <w:p>
@@ -22654,16 +22583,9 @@
         </w:numPr>
       </w:pPr>
       <w:r>
-        <w:t>User must be able to navigate between Customer and Worker</w:t>
+        <w:t>Application should be easy to navigate</w:t>
       </w:r>
     </w:p>
-    <w:p/>
-    <w:p>
-      <w:r>
-        <w:t>Priority – 4:</w:t>
-      </w:r>
-    </w:p>
-    <w:p/>
     <w:p>
       <w:pPr>
         <w:pStyle w:val="ListParagraph"/>
@@ -22673,9 +22595,16 @@
         </w:numPr>
       </w:pPr>
       <w:r>
-        <w:t>Customer’s must be able to provide a description of the job offered</w:t>
+        <w:t>Application should be able to redirect cleanly</w:t>
       </w:r>
     </w:p>
+    <w:p/>
+    <w:p>
+      <w:r>
+        <w:t>Priority – 4:</w:t>
+      </w:r>
+    </w:p>
+    <w:p/>
     <w:p>
       <w:pPr>
         <w:pStyle w:val="ListParagraph"/>
@@ -22685,16 +22614,9 @@
         </w:numPr>
       </w:pPr>
       <w:r>
-        <w:t>Customer’s must be able to provide a dollar amount for the job offered</w:t>
+        <w:t>Customer’s must be able to provide a description of the job offered</w:t>
       </w:r>
     </w:p>
-    <w:p/>
-    <w:p>
-      <w:r>
-        <w:t>Priority – 2:</w:t>
-      </w:r>
-    </w:p>
-    <w:p/>
     <w:p>
       <w:pPr>
         <w:pStyle w:val="ListParagraph"/>
@@ -22704,7 +22626,7 @@
         </w:numPr>
       </w:pPr>
       <w:r>
-        <w:t>Worker must complete the job within 48 hours of accepting</w:t>
+        <w:t>Customer’s must be able to provide a dollar amount for the job offered</w:t>
       </w:r>
     </w:p>
     <w:p>
@@ -22716,9 +22638,16 @@
         </w:numPr>
       </w:pPr>
       <w:r>
-        <w:t>Both users must finalize job transaction within 48 hours of accepting</w:t>
+        <w:t>The system will use mysql for the database</w:t>
       </w:r>
     </w:p>
+    <w:p/>
+    <w:p>
+      <w:r>
+        <w:t>Priority – 2:</w:t>
+      </w:r>
+    </w:p>
+    <w:p/>
     <w:p>
       <w:pPr>
         <w:pStyle w:val="ListParagraph"/>
@@ -22728,7 +22657,43 @@
         </w:numPr>
       </w:pPr>
       <w:r>
+        <w:t>Worker must complete the job within 48 hours of accepting</w:t>
+      </w:r>
+    </w:p>
+    <w:p>
+      <w:pPr>
+        <w:pStyle w:val="ListParagraph"/>
+        <w:numPr>
+          <w:ilvl w:val="0"/>
+          <w:numId w:val="8"/>
+        </w:numPr>
+      </w:pPr>
+      <w:r>
+        <w:t>Both users must finalize job transaction within 48 hours of accepting</w:t>
+      </w:r>
+    </w:p>
+    <w:p>
+      <w:pPr>
+        <w:pStyle w:val="ListParagraph"/>
+        <w:numPr>
+          <w:ilvl w:val="0"/>
+          <w:numId w:val="8"/>
+        </w:numPr>
+      </w:pPr>
+      <w:r>
         <w:t xml:space="preserve">User’s must be able to send a request to admin to unfreeze an account </w:t>
+      </w:r>
+    </w:p>
+    <w:p>
+      <w:pPr>
+        <w:pStyle w:val="ListParagraph"/>
+        <w:numPr>
+          <w:ilvl w:val="0"/>
+          <w:numId w:val="8"/>
+        </w:numPr>
+      </w:pPr>
+      <w:r>
+        <w:t>All code should be well documented</w:t>
       </w:r>
     </w:p>
     <w:p>
@@ -22935,6 +22900,7 @@
         </w:numPr>
       </w:pPr>
       <w:r>
+        <w:lastRenderedPageBreak/>
         <w:t>System Design Document</w:t>
       </w:r>
     </w:p>
@@ -22968,7 +22934,6 @@
         </w:numPr>
       </w:pPr>
       <w:r>
-        <w:lastRenderedPageBreak/>
         <w:t xml:space="preserve">Administrator Manual </w:t>
       </w:r>
     </w:p>
@@ -23380,22 +23345,7 @@
         <w:rPr>
           <w:b/>
         </w:rPr>
-        <w:lastRenderedPageBreak/>
-        <w:t xml:space="preserve">Appendix </w:t>
-      </w:r>
-      <w:proofErr w:type="gramStart"/>
-      <w:r>
-        <w:rPr>
-          <w:b/>
-        </w:rPr>
-        <w:t>A</w:t>
-      </w:r>
-      <w:proofErr w:type="gramEnd"/>
-      <w:r>
-        <w:rPr>
-          <w:b/>
-        </w:rPr>
-        <w:t xml:space="preserve"> – Agreement Between Customer and Contractor</w:t>
+        <w:t>Appendix A – Agreement Between Customer and Contractor</w:t>
       </w:r>
     </w:p>
     <w:p>
@@ -23418,13 +23368,8 @@
       <w:r>
         <w:t xml:space="preserve">, </w:t>
       </w:r>
-      <w:proofErr w:type="gramStart"/>
-      <w:r>
-        <w:t>The</w:t>
-      </w:r>
-      <w:proofErr w:type="gramEnd"/>
-      <w:r>
-        <w:t xml:space="preserve"> following procedure will be used:</w:t>
+      <w:r>
+        <w:t>The following procedure will be used:</w:t>
       </w:r>
     </w:p>
     <w:p>
@@ -23775,7 +23720,6 @@
         <w:rPr>
           <w:b/>
         </w:rPr>
-        <w:lastRenderedPageBreak/>
         <w:t>Appendix B – Team Review Sign-off</w:t>
       </w:r>
     </w:p>
@@ -24205,7 +24149,6 @@
         <w:rPr>
           <w:b/>
         </w:rPr>
-        <w:lastRenderedPageBreak/>
         <w:t>Appendix C – Document Contributions</w:t>
       </w:r>
     </w:p>
@@ -24519,7 +24462,7 @@
         <w:rStyle w:val="PageNumber"/>
         <w:noProof/>
       </w:rPr>
-      <w:t>1</w:t>
+      <w:t>18</w:t>
     </w:r>
     <w:r>
       <w:rPr>

</xml_diff>